<commit_message>
Visual Programmer home page now includes info for Finch.  Also udpated the Connection Guide to include info for Finch.  Fixes issue 135.
</commit_message>
<xml_diff>
--- a/java/code/webstart/src/docs/Visual_Programmer_Connection_Guide.docx
+++ b/java/code/webstart/src/docs/Visual_Programmer_Connection_Guide.docx
@@ -5,14 +5,16 @@
     <w:p>
       <w:pPr>
         <w:pStyle w:val="Title"/>
-      </w:pPr>
-      <w:r>
-        <w:t xml:space="preserve">CREATE Lab Visual Programmer </w:t>
+        <w:jc w:val="center"/>
+      </w:pPr>
+      <w:r>
+        <w:t>CREATE Lab Visual Programmer</w:t>
       </w:r>
     </w:p>
     <w:p>
       <w:pPr>
         <w:pStyle w:val="Title"/>
+        <w:jc w:val="center"/>
       </w:pPr>
       <w:r>
         <w:t>Connection Guide</w:t>
@@ -28,11 +30,13 @@
         <w:pStyle w:val="Title"/>
         <w:rPr>
           <w:rStyle w:val="Strong"/>
-        </w:rPr>
-      </w:pPr>
-      <w:r>
-        <w:rPr>
-          <w:rStyle w:val="Strong"/>
+          <w:sz w:val="24"/>
+        </w:rPr>
+      </w:pPr>
+      <w:r>
+        <w:rPr>
+          <w:rStyle w:val="Strong"/>
+          <w:sz w:val="24"/>
         </w:rPr>
         <w:t>Introduction</w:t>
       </w:r>
@@ -42,15 +46,22 @@
         <w:spacing w:after="0" w:line="240" w:lineRule="auto"/>
       </w:pPr>
       <w:r>
-        <w:t xml:space="preserve">The CREATE Lab Visual Programmer is a software interface that allows you to use a computer to control certain types of CREATE Lab- BirdBrain Technologies robots. Both the versions of the Arts &amp; Bots Hummingbird are controllable with the Visual Programmer. Support for the Finch robot </w:t>
-      </w:r>
-      <w:proofErr w:type="gramStart"/>
-      <w:r>
-        <w:t>is scheduled to be added</w:t>
-      </w:r>
-      <w:proofErr w:type="gramEnd"/>
-      <w:r>
-        <w:t xml:space="preserve"> in the near future. </w:t>
+        <w:t xml:space="preserve">The CREATE Lab Visual Programmer is a software interface that allows you to use a computer to control certain types of CREATE Lab- BirdBrain Technologies robots. Both versions of the Arts &amp; Bots Hummingbird </w:t>
+      </w:r>
+      <w:r>
+        <w:t xml:space="preserve">and the Finch </w:t>
+      </w:r>
+      <w:r>
+        <w:t xml:space="preserve">robot </w:t>
+      </w:r>
+      <w:r>
+        <w:t>are controllable with the Visual Programmer</w:t>
+      </w:r>
+      <w:r>
+        <w:t>.</w:t>
+      </w:r>
+      <w:r>
+        <w:t xml:space="preserve"> </w:t>
       </w:r>
     </w:p>
     <w:sdt>
@@ -72,10 +83,17 @@
         <w:p>
           <w:pPr>
             <w:pStyle w:val="TOCHeading"/>
+            <w:rPr>
+              <w:rFonts w:ascii="Arial" w:hAnsi="Arial"/>
+              <w:bCs w:val="0"/>
+              <w:sz w:val="24"/>
+            </w:rPr>
           </w:pPr>
           <w:r>
             <w:rPr>
               <w:rStyle w:val="Strong"/>
+              <w:b/>
+              <w:sz w:val="24"/>
             </w:rPr>
             <w:t>Contents</w:t>
           </w:r>
@@ -84,11 +102,13 @@
           <w:pPr>
             <w:pStyle w:val="TOC1"/>
             <w:tabs>
-              <w:tab w:val="right" w:leader="dot" w:pos="9350"/>
+              <w:tab w:val="right" w:leader="dot" w:pos="10070"/>
             </w:tabs>
             <w:rPr>
               <w:rFonts w:eastAsiaTheme="minorEastAsia"/>
               <w:noProof/>
+              <w:sz w:val="24"/>
+              <w:szCs w:val="24"/>
             </w:rPr>
           </w:pPr>
           <w:r>
@@ -100,198 +120,236 @@
           <w:r>
             <w:fldChar w:fldCharType="separate"/>
           </w:r>
-          <w:hyperlink w:anchor="_Toc320194710" w:history="1">
-            <w:r>
-              <w:rPr>
-                <w:rStyle w:val="Hyperlink"/>
-                <w:noProof/>
-              </w:rPr>
-              <w:t>Step One – Computer Setup</w:t>
-            </w:r>
-            <w:r>
-              <w:rPr>
-                <w:noProof/>
-                <w:webHidden/>
-              </w:rPr>
-              <w:tab/>
-            </w:r>
-            <w:r>
-              <w:rPr>
-                <w:noProof/>
-                <w:webHidden/>
-              </w:rPr>
-              <w:fldChar w:fldCharType="begin"/>
-            </w:r>
-            <w:r>
-              <w:rPr>
-                <w:noProof/>
-                <w:webHidden/>
-              </w:rPr>
-              <w:instrText xml:space="preserve"> PAGEREF _Toc320194710 \h </w:instrText>
-            </w:r>
-            <w:r>
-              <w:rPr>
-                <w:noProof/>
-              </w:rPr>
-            </w:r>
-            <w:r>
-              <w:rPr>
-                <w:noProof/>
-                <w:webHidden/>
-              </w:rPr>
-              <w:fldChar w:fldCharType="separate"/>
-            </w:r>
-            <w:r>
-              <w:rPr>
-                <w:noProof/>
-                <w:webHidden/>
-              </w:rPr>
-              <w:t>2</w:t>
-            </w:r>
-            <w:r>
-              <w:rPr>
-                <w:noProof/>
-                <w:webHidden/>
-              </w:rPr>
-              <w:fldChar w:fldCharType="end"/>
-            </w:r>
-          </w:hyperlink>
+          <w:r>
+            <w:rPr>
+              <w:noProof/>
+            </w:rPr>
+            <w:t>Step One – Computer Setup</w:t>
+          </w:r>
+          <w:r>
+            <w:rPr>
+              <w:noProof/>
+            </w:rPr>
+            <w:tab/>
+          </w:r>
+          <w:r>
+            <w:rPr>
+              <w:noProof/>
+            </w:rPr>
+            <w:fldChar w:fldCharType="begin"/>
+          </w:r>
+          <w:r>
+            <w:rPr>
+              <w:noProof/>
+            </w:rPr>
+            <w:instrText xml:space="preserve"> PAGEREF _Toc196114930 \h </w:instrText>
+          </w:r>
+          <w:r>
+            <w:rPr>
+              <w:noProof/>
+            </w:rPr>
+          </w:r>
+          <w:r>
+            <w:rPr>
+              <w:noProof/>
+            </w:rPr>
+            <w:fldChar w:fldCharType="separate"/>
+          </w:r>
+          <w:r>
+            <w:rPr>
+              <w:noProof/>
+            </w:rPr>
+            <w:t>2</w:t>
+          </w:r>
+          <w:r>
+            <w:rPr>
+              <w:noProof/>
+            </w:rPr>
+            <w:fldChar w:fldCharType="end"/>
+          </w:r>
         </w:p>
         <w:p>
           <w:pPr>
             <w:pStyle w:val="TOC1"/>
             <w:tabs>
-              <w:tab w:val="right" w:leader="dot" w:pos="9350"/>
+              <w:tab w:val="right" w:leader="dot" w:pos="10070"/>
             </w:tabs>
             <w:rPr>
               <w:rFonts w:eastAsiaTheme="minorEastAsia"/>
               <w:noProof/>
+              <w:sz w:val="24"/>
+              <w:szCs w:val="24"/>
             </w:rPr>
           </w:pPr>
-          <w:hyperlink w:anchor="_Toc320194711" w:history="1">
-            <w:r>
-              <w:rPr>
-                <w:rStyle w:val="Hyperlink"/>
-                <w:noProof/>
-              </w:rPr>
-              <w:t>Step Two – Connect to a Hummingbird</w:t>
-            </w:r>
-            <w:r>
-              <w:rPr>
-                <w:noProof/>
-                <w:webHidden/>
-              </w:rPr>
-              <w:tab/>
-            </w:r>
-            <w:r>
-              <w:rPr>
-                <w:noProof/>
-                <w:webHidden/>
-              </w:rPr>
-              <w:fldChar w:fldCharType="begin"/>
-            </w:r>
-            <w:r>
-              <w:rPr>
-                <w:noProof/>
-                <w:webHidden/>
-              </w:rPr>
-              <w:instrText xml:space="preserve"> PAGEREF _Toc320194711 \h </w:instrText>
-            </w:r>
-            <w:r>
-              <w:rPr>
-                <w:noProof/>
-              </w:rPr>
-            </w:r>
-            <w:r>
-              <w:rPr>
-                <w:noProof/>
-                <w:webHidden/>
-              </w:rPr>
-              <w:fldChar w:fldCharType="separate"/>
-            </w:r>
-            <w:r>
-              <w:rPr>
-                <w:noProof/>
-                <w:webHidden/>
-              </w:rPr>
-              <w:t>3</w:t>
-            </w:r>
-            <w:r>
-              <w:rPr>
-                <w:noProof/>
-                <w:webHidden/>
-              </w:rPr>
-              <w:fldChar w:fldCharType="end"/>
-            </w:r>
-          </w:hyperlink>
+          <w:r>
+            <w:rPr>
+              <w:noProof/>
+            </w:rPr>
+            <w:t>Step Two – Connecting to a Hummingbird or Finch</w:t>
+          </w:r>
+          <w:r>
+            <w:rPr>
+              <w:noProof/>
+            </w:rPr>
+            <w:tab/>
+          </w:r>
+          <w:r>
+            <w:rPr>
+              <w:noProof/>
+            </w:rPr>
+            <w:fldChar w:fldCharType="begin"/>
+          </w:r>
+          <w:r>
+            <w:rPr>
+              <w:noProof/>
+            </w:rPr>
+            <w:instrText xml:space="preserve"> PAGEREF _Toc196114931 \h </w:instrText>
+          </w:r>
+          <w:r>
+            <w:rPr>
+              <w:noProof/>
+            </w:rPr>
+          </w:r>
+          <w:r>
+            <w:rPr>
+              <w:noProof/>
+            </w:rPr>
+            <w:fldChar w:fldCharType="separate"/>
+          </w:r>
+          <w:r>
+            <w:rPr>
+              <w:noProof/>
+            </w:rPr>
+            <w:t>3</w:t>
+          </w:r>
+          <w:r>
+            <w:rPr>
+              <w:noProof/>
+            </w:rPr>
+            <w:fldChar w:fldCharType="end"/>
+          </w:r>
         </w:p>
         <w:p>
           <w:pPr>
             <w:pStyle w:val="TOC1"/>
             <w:tabs>
-              <w:tab w:val="right" w:leader="dot" w:pos="9350"/>
+              <w:tab w:val="right" w:leader="dot" w:pos="10070"/>
             </w:tabs>
             <w:rPr>
               <w:rFonts w:eastAsiaTheme="minorEastAsia"/>
               <w:noProof/>
+              <w:sz w:val="24"/>
+              <w:szCs w:val="24"/>
             </w:rPr>
           </w:pPr>
-          <w:hyperlink w:anchor="_Toc320194712" w:history="1">
-            <w:r>
-              <w:rPr>
-                <w:rStyle w:val="Hyperlink"/>
-                <w:noProof/>
-              </w:rPr>
-              <w:t>Frequently Asked Questions (FAQ)</w:t>
-            </w:r>
-            <w:r>
-              <w:rPr>
-                <w:noProof/>
-                <w:webHidden/>
-              </w:rPr>
-              <w:tab/>
-            </w:r>
-            <w:r>
-              <w:rPr>
-                <w:noProof/>
-                <w:webHidden/>
-              </w:rPr>
-              <w:fldChar w:fldCharType="begin"/>
-            </w:r>
-            <w:r>
-              <w:rPr>
-                <w:noProof/>
-                <w:webHidden/>
-              </w:rPr>
-              <w:instrText xml:space="preserve"> PAGEREF _Toc320194712 \h </w:instrText>
-            </w:r>
-            <w:r>
-              <w:rPr>
-                <w:noProof/>
-              </w:rPr>
-            </w:r>
-            <w:r>
-              <w:rPr>
-                <w:noProof/>
-                <w:webHidden/>
-              </w:rPr>
-              <w:fldChar w:fldCharType="separate"/>
-            </w:r>
-            <w:r>
-              <w:rPr>
-                <w:noProof/>
-                <w:webHidden/>
-              </w:rPr>
-              <w:t>6</w:t>
-            </w:r>
-            <w:r>
-              <w:rPr>
-                <w:noProof/>
-                <w:webHidden/>
-              </w:rPr>
-              <w:fldChar w:fldCharType="end"/>
-            </w:r>
-          </w:hyperlink>
+          <w:r>
+            <w:rPr>
+              <w:noProof/>
+            </w:rPr>
+            <w:t>Visual Programmer</w:t>
+          </w:r>
+          <w:r>
+            <w:rPr>
+              <w:noProof/>
+            </w:rPr>
+            <w:tab/>
+          </w:r>
+          <w:r>
+            <w:rPr>
+              <w:noProof/>
+            </w:rPr>
+            <w:fldChar w:fldCharType="begin"/>
+          </w:r>
+          <w:r>
+            <w:rPr>
+              <w:noProof/>
+            </w:rPr>
+            <w:instrText xml:space="preserve"> PAGEREF _Toc196114932 \h </w:instrText>
+          </w:r>
+          <w:r>
+            <w:rPr>
+              <w:noProof/>
+            </w:rPr>
+          </w:r>
+          <w:r>
+            <w:rPr>
+              <w:noProof/>
+            </w:rPr>
+            <w:fldChar w:fldCharType="separate"/>
+          </w:r>
+          <w:r>
+            <w:rPr>
+              <w:noProof/>
+            </w:rPr>
+            <w:t>5</w:t>
+          </w:r>
+          <w:r>
+            <w:rPr>
+              <w:noProof/>
+            </w:rPr>
+            <w:fldChar w:fldCharType="end"/>
+          </w:r>
+        </w:p>
+        <w:p>
+          <w:pPr>
+            <w:pStyle w:val="TOC1"/>
+            <w:tabs>
+              <w:tab w:val="right" w:leader="dot" w:pos="10070"/>
+            </w:tabs>
+            <w:rPr>
+              <w:rFonts w:eastAsiaTheme="minorEastAsia"/>
+              <w:noProof/>
+              <w:sz w:val="24"/>
+              <w:szCs w:val="24"/>
+            </w:rPr>
+          </w:pPr>
+          <w:r>
+            <w:rPr>
+              <w:noProof/>
+            </w:rPr>
+            <w:t>Frequently Asked Questions (FAQ)</w:t>
+          </w:r>
+          <w:r>
+            <w:rPr>
+              <w:noProof/>
+            </w:rPr>
+            <w:tab/>
+          </w:r>
+          <w:r>
+            <w:rPr>
+              <w:noProof/>
+            </w:rPr>
+            <w:fldChar w:fldCharType="begin"/>
+          </w:r>
+          <w:r>
+            <w:rPr>
+              <w:noProof/>
+            </w:rPr>
+            <w:instrText xml:space="preserve"> PAGEREF _Toc196114933 \h </w:instrText>
+          </w:r>
+          <w:r>
+            <w:rPr>
+              <w:noProof/>
+            </w:rPr>
+          </w:r>
+          <w:r>
+            <w:rPr>
+              <w:noProof/>
+            </w:rPr>
+            <w:fldChar w:fldCharType="separate"/>
+          </w:r>
+          <w:r>
+            <w:rPr>
+              <w:noProof/>
+            </w:rPr>
+            <w:t>6</w:t>
+          </w:r>
+          <w:r>
+            <w:rPr>
+              <w:noProof/>
+            </w:rPr>
+            <w:fldChar w:fldCharType="end"/>
+          </w:r>
         </w:p>
         <w:p>
           <w:r>
@@ -322,7 +380,7 @@
       <w:pPr>
         <w:pStyle w:val="Heading1"/>
       </w:pPr>
-      <w:bookmarkStart w:id="0" w:name="_Toc320194710"/>
+      <w:bookmarkStart w:id="0" w:name="_Toc196114930"/>
       <w:r>
         <w:t xml:space="preserve">Step One – </w:t>
       </w:r>
@@ -341,12 +399,14 @@
           <w:rFonts w:eastAsiaTheme="majorEastAsia" w:cstheme="majorBidi"/>
           <w:b w:val="0"/>
           <w:bCs w:val="0"/>
+          <w:sz w:val="24"/>
           <w:szCs w:val="28"/>
         </w:rPr>
       </w:pPr>
       <w:r>
         <w:rPr>
           <w:rStyle w:val="Strong"/>
+          <w:sz w:val="24"/>
         </w:rPr>
         <w:t>Computer Requirements</w:t>
       </w:r>
@@ -482,15 +542,13 @@
         <w:spacing w:after="0" w:line="240" w:lineRule="auto"/>
       </w:pPr>
       <w:r>
-        <w:t xml:space="preserve">After installation, the software does not require an </w:t>
-      </w:r>
-      <w:proofErr w:type="gramStart"/>
-      <w:r>
-        <w:t>internet</w:t>
-      </w:r>
-      <w:proofErr w:type="gramEnd"/>
-      <w:r>
-        <w:t xml:space="preserve"> connection.</w:t>
+        <w:t>After installation, th</w:t>
+      </w:r>
+      <w:r>
+        <w:t>e software does not require an I</w:t>
+      </w:r>
+      <w:r>
+        <w:t>nternet connection.</w:t>
       </w:r>
     </w:p>
     <w:p>
@@ -567,6 +625,7 @@
       <w:r>
         <w:rPr>
           <w:rStyle w:val="Strong"/>
+          <w:sz w:val="24"/>
         </w:rPr>
         <w:t>Getting the Visual Programmer</w:t>
       </w:r>
@@ -577,7 +636,6 @@
         <w:rPr>
           <w:rFonts w:ascii="Calibri" w:hAnsi="Calibri" w:cs="Calibri"/>
           <w:color w:val="F79646" w:themeColor="accent6"/>
-          <w:sz w:val="32"/>
           <w:szCs w:val="24"/>
         </w:rPr>
       </w:pPr>
@@ -594,7 +652,6 @@
           <w:rPr>
             <w:rStyle w:val="Hyperlink"/>
             <w:rFonts w:ascii="Calibri" w:hAnsi="Calibri" w:cs="Calibri"/>
-            <w:sz w:val="32"/>
             <w:szCs w:val="24"/>
           </w:rPr>
           <w:t>http://artsandbots.com/visualprogrammer/</w:t>
@@ -632,6 +689,14 @@
           <w:color w:val="000000"/>
           <w:szCs w:val="24"/>
         </w:rPr>
+        <w:t xml:space="preserve">the appropriate </w:t>
+      </w:r>
+      <w:r>
+        <w:rPr>
+          <w:rFonts w:ascii="Calibri" w:hAnsi="Calibri" w:cs="Calibri"/>
+          <w:color w:val="000000"/>
+          <w:szCs w:val="24"/>
+        </w:rPr>
         <w:t>“</w:t>
       </w:r>
       <w:r>
@@ -648,7 +713,49 @@
           <w:color w:val="000000"/>
           <w:szCs w:val="24"/>
         </w:rPr>
-        <w:t>” Button</w:t>
+        <w:t xml:space="preserve">” </w:t>
+      </w:r>
+      <w:proofErr w:type="gramStart"/>
+      <w:r>
+        <w:rPr>
+          <w:rFonts w:ascii="Calibri" w:hAnsi="Calibri" w:cs="Calibri"/>
+          <w:color w:val="000000"/>
+          <w:szCs w:val="24"/>
+        </w:rPr>
+        <w:t>Button</w:t>
+      </w:r>
+      <w:r>
+        <w:rPr>
+          <w:rFonts w:ascii="Calibri" w:hAnsi="Calibri" w:cs="Calibri"/>
+          <w:color w:val="000000"/>
+          <w:szCs w:val="24"/>
+        </w:rPr>
+        <w:t xml:space="preserve"> for your robot (Hummingbird or Finch)</w:t>
+      </w:r>
+      <w:r>
+        <w:rPr>
+          <w:rFonts w:ascii="Calibri" w:hAnsi="Calibri" w:cs="Calibri"/>
+          <w:color w:val="000000"/>
+          <w:szCs w:val="24"/>
+        </w:rPr>
+        <w:t>.</w:t>
+      </w:r>
+      <w:proofErr w:type="gramEnd"/>
+      <w:r>
+        <w:rPr>
+          <w:rFonts w:ascii="Calibri" w:hAnsi="Calibri" w:cs="Calibri"/>
+          <w:color w:val="000000"/>
+          <w:szCs w:val="24"/>
+        </w:rPr>
+        <w:t xml:space="preserve">  Choosing the correct launch button is very important</w:t>
+      </w:r>
+      <w:r>
+        <w:rPr>
+          <w:rFonts w:ascii="Calibri" w:hAnsi="Calibri" w:cs="Calibri"/>
+          <w:color w:val="000000"/>
+          <w:szCs w:val="24"/>
+        </w:rPr>
+        <w:t>!</w:t>
       </w:r>
     </w:p>
     <w:p>
@@ -735,7 +842,65 @@
           <w:color w:val="000000"/>
           <w:szCs w:val="24"/>
         </w:rPr>
-        <w:t>”)</w:t>
+        <w:t>”</w:t>
+      </w:r>
+      <w:r>
+        <w:rPr>
+          <w:rFonts w:ascii="Calibri" w:hAnsi="Calibri" w:cs="Calibri"/>
+          <w:color w:val="000000"/>
+          <w:szCs w:val="24"/>
+        </w:rPr>
+        <w:t xml:space="preserve"> or </w:t>
+      </w:r>
+      <w:r>
+        <w:rPr>
+          <w:rFonts w:ascii="Calibri" w:hAnsi="Calibri" w:cs="Calibri"/>
+          <w:color w:val="000000"/>
+          <w:szCs w:val="24"/>
+        </w:rPr>
+        <w:t>“</w:t>
+      </w:r>
+      <w:proofErr w:type="spellStart"/>
+      <w:r>
+        <w:rPr>
+          <w:rFonts w:ascii="Calibri" w:hAnsi="Calibri" w:cs="Calibri"/>
+          <w:color w:val="000000"/>
+          <w:szCs w:val="24"/>
+        </w:rPr>
+        <w:t>visual_programmer</w:t>
+      </w:r>
+      <w:r>
+        <w:rPr>
+          <w:rFonts w:ascii="Calibri" w:hAnsi="Calibri" w:cs="Calibri"/>
+          <w:color w:val="000000"/>
+          <w:szCs w:val="24"/>
+        </w:rPr>
+        <w:t>_finch</w:t>
+      </w:r>
+      <w:r>
+        <w:rPr>
+          <w:rFonts w:ascii="Calibri" w:hAnsi="Calibri" w:cs="Calibri"/>
+          <w:color w:val="000000"/>
+          <w:szCs w:val="24"/>
+        </w:rPr>
+        <w:t>.jnlp</w:t>
+      </w:r>
+      <w:proofErr w:type="spellEnd"/>
+      <w:r>
+        <w:rPr>
+          <w:rFonts w:ascii="Calibri" w:hAnsi="Calibri" w:cs="Calibri"/>
+          <w:color w:val="000000"/>
+          <w:szCs w:val="24"/>
+        </w:rPr>
+        <w:t>”</w:t>
+      </w:r>
+      <w:r>
+        <w:rPr>
+          <w:rFonts w:ascii="Calibri" w:hAnsi="Calibri" w:cs="Calibri"/>
+          <w:color w:val="000000"/>
+          <w:szCs w:val="24"/>
+        </w:rPr>
+        <w:t>)</w:t>
       </w:r>
     </w:p>
     <w:p>
@@ -866,7 +1031,47 @@
           <w:color w:val="000000"/>
           <w:szCs w:val="24"/>
         </w:rPr>
-        <w:t>6. If you run the software and see the screen below,</w:t>
+        <w:t xml:space="preserve">6. If you run the software and see </w:t>
+      </w:r>
+      <w:r>
+        <w:rPr>
+          <w:rFonts w:ascii="Calibri" w:hAnsi="Calibri" w:cs="Calibri"/>
+          <w:color w:val="000000"/>
+          <w:szCs w:val="24"/>
+        </w:rPr>
+        <w:t>a</w:t>
+      </w:r>
+      <w:r>
+        <w:rPr>
+          <w:rFonts w:ascii="Calibri" w:hAnsi="Calibri" w:cs="Calibri"/>
+          <w:color w:val="000000"/>
+          <w:szCs w:val="24"/>
+        </w:rPr>
+        <w:t xml:space="preserve"> screen </w:t>
+      </w:r>
+      <w:r>
+        <w:rPr>
+          <w:rFonts w:ascii="Calibri" w:hAnsi="Calibri" w:cs="Calibri"/>
+          <w:color w:val="000000"/>
+          <w:szCs w:val="24"/>
+        </w:rPr>
+        <w:t>like one of</w:t>
+      </w:r>
+      <w:r>
+        <w:rPr>
+          <w:rFonts w:ascii="Calibri" w:hAnsi="Calibri" w:cs="Calibri"/>
+          <w:color w:val="000000"/>
+          <w:szCs w:val="24"/>
+        </w:rPr>
+        <w:t xml:space="preserve"> the one</w:t>
+      </w:r>
+      <w:r>
+        <w:rPr>
+          <w:rFonts w:ascii="Calibri" w:hAnsi="Calibri" w:cs="Calibri"/>
+          <w:color w:val="000000"/>
+          <w:szCs w:val="24"/>
+        </w:rPr>
+        <w:t>s</w:t>
       </w:r>
       <w:r>
         <w:rPr>
@@ -882,6 +1087,22 @@
           <w:color w:val="000000"/>
           <w:szCs w:val="24"/>
         </w:rPr>
+        <w:t>below,</w:t>
+      </w:r>
+      <w:r>
+        <w:rPr>
+          <w:rFonts w:ascii="Calibri" w:hAnsi="Calibri" w:cs="Calibri"/>
+          <w:color w:val="000000"/>
+          <w:szCs w:val="24"/>
+        </w:rPr>
+        <w:t xml:space="preserve"> </w:t>
+      </w:r>
+      <w:r>
+        <w:rPr>
+          <w:rFonts w:ascii="Calibri" w:hAnsi="Calibri" w:cs="Calibri"/>
+          <w:color w:val="000000"/>
+          <w:szCs w:val="24"/>
+        </w:rPr>
         <w:t>y</w:t>
       </w:r>
       <w:r>
@@ -893,75 +1114,170 @@
         <w:t>ou’re done!</w:t>
       </w:r>
     </w:p>
-    <w:p>
-      <w:pPr>
-        <w:autoSpaceDE w:val="0"/>
-        <w:autoSpaceDN w:val="0"/>
-        <w:adjustRightInd w:val="0"/>
-        <w:spacing w:after="0" w:line="240" w:lineRule="auto"/>
-        <w:rPr>
-          <w:rFonts w:ascii="Calibri" w:hAnsi="Calibri" w:cs="Calibri"/>
-          <w:color w:val="000000"/>
-          <w:szCs w:val="24"/>
-        </w:rPr>
-      </w:pPr>
-    </w:p>
-    <w:p>
-      <w:pPr>
-        <w:spacing w:after="0" w:line="240" w:lineRule="auto"/>
+    <w:tbl>
+      <w:tblPr>
+        <w:tblStyle w:val="TableGrid"/>
+        <w:tblW w:w="0" w:type="auto"/>
         <w:jc w:val="center"/>
-      </w:pPr>
-      <w:r>
-        <w:rPr>
-          <w:noProof/>
-        </w:rPr>
-        <w:drawing>
-          <wp:inline distT="0" distB="0" distL="0" distR="0">
-            <wp:extent cx="2725983" cy="1962615"/>
-            <wp:effectExtent l="19050" t="0" r="0" b="0"/>
-            <wp:docPr id="2" name="Picture 1"/>
-            <wp:cNvGraphicFramePr>
-              <a:graphicFrameLocks xmlns:a="http://schemas.openxmlformats.org/drawingml/2006/main" noChangeAspect="1"/>
-            </wp:cNvGraphicFramePr>
-            <a:graphic xmlns:a="http://schemas.openxmlformats.org/drawingml/2006/main">
-              <a:graphicData uri="http://schemas.openxmlformats.org/drawingml/2006/picture">
-                <pic:pic xmlns:pic="http://schemas.openxmlformats.org/drawingml/2006/picture">
-                  <pic:nvPicPr>
-                    <pic:cNvPr id="0" name="Picture 1"/>
-                    <pic:cNvPicPr>
-                      <a:picLocks noChangeAspect="1" noChangeArrowheads="1"/>
-                    </pic:cNvPicPr>
-                  </pic:nvPicPr>
-                  <pic:blipFill>
-                    <a:blip r:embed="rId9" cstate="print"/>
-                    <a:srcRect/>
-                    <a:stretch>
-                      <a:fillRect/>
-                    </a:stretch>
-                  </pic:blipFill>
-                  <pic:spPr bwMode="auto">
-                    <a:xfrm>
-                      <a:off x="0" y="0"/>
-                      <a:ext cx="2726962" cy="1963320"/>
-                    </a:xfrm>
-                    <a:prstGeom prst="rect">
-                      <a:avLst/>
-                    </a:prstGeom>
-                    <a:noFill/>
-                    <a:ln w="9525">
-                      <a:noFill/>
-                      <a:miter lim="800000"/>
-                      <a:headEnd/>
-                      <a:tailEnd/>
-                    </a:ln>
-                  </pic:spPr>
-                </pic:pic>
-              </a:graphicData>
-            </a:graphic>
-          </wp:inline>
-        </w:drawing>
-      </w:r>
-    </w:p>
+        <w:tblLook w:val="04A0"/>
+      </w:tblPr>
+      <w:tblGrid>
+        <w:gridCol w:w="4816"/>
+        <w:gridCol w:w="4816"/>
+      </w:tblGrid>
+      <w:tr>
+        <w:trPr>
+          <w:trHeight w:val="3235"/>
+          <w:jc w:val="center"/>
+        </w:trPr>
+        <w:tc>
+          <w:tcPr>
+            <w:tcW w:w="4816" w:type="dxa"/>
+            <w:vAlign w:val="center"/>
+          </w:tcPr>
+          <w:p>
+            <w:pPr>
+              <w:jc w:val="center"/>
+            </w:pPr>
+            <w:r>
+              <w:rPr>
+                <w:noProof/>
+              </w:rPr>
+              <w:drawing>
+                <wp:inline distT="0" distB="0" distL="0" distR="0">
+                  <wp:extent cx="2725983" cy="1962615"/>
+                  <wp:effectExtent l="19050" t="0" r="0" b="0"/>
+                  <wp:docPr id="7" name="Picture 1"/>
+                  <wp:cNvGraphicFramePr>
+                    <a:graphicFrameLocks xmlns:a="http://schemas.openxmlformats.org/drawingml/2006/main" noChangeAspect="1"/>
+                  </wp:cNvGraphicFramePr>
+                  <a:graphic xmlns:a="http://schemas.openxmlformats.org/drawingml/2006/main">
+                    <a:graphicData uri="http://schemas.openxmlformats.org/drawingml/2006/picture">
+                      <pic:pic xmlns:pic="http://schemas.openxmlformats.org/drawingml/2006/picture">
+                        <pic:nvPicPr>
+                          <pic:cNvPr id="0" name="Picture 1"/>
+                          <pic:cNvPicPr>
+                            <a:picLocks noChangeAspect="1" noChangeArrowheads="1"/>
+                          </pic:cNvPicPr>
+                        </pic:nvPicPr>
+                        <pic:blipFill>
+                          <a:blip r:embed="rId9" cstate="print"/>
+                          <a:srcRect/>
+                          <a:stretch>
+                            <a:fillRect/>
+                          </a:stretch>
+                        </pic:blipFill>
+                        <pic:spPr bwMode="auto">
+                          <a:xfrm>
+                            <a:off x="0" y="0"/>
+                            <a:ext cx="2726962" cy="1963320"/>
+                          </a:xfrm>
+                          <a:prstGeom prst="rect">
+                            <a:avLst/>
+                          </a:prstGeom>
+                          <a:noFill/>
+                          <a:ln w="9525">
+                            <a:noFill/>
+                            <a:miter lim="800000"/>
+                            <a:headEnd/>
+                            <a:tailEnd/>
+                          </a:ln>
+                        </pic:spPr>
+                      </pic:pic>
+                    </a:graphicData>
+                  </a:graphic>
+                </wp:inline>
+              </w:drawing>
+            </w:r>
+          </w:p>
+        </w:tc>
+        <w:tc>
+          <w:tcPr>
+            <w:tcW w:w="4816" w:type="dxa"/>
+            <w:vAlign w:val="center"/>
+          </w:tcPr>
+          <w:p>
+            <w:pPr>
+              <w:jc w:val="center"/>
+            </w:pPr>
+            <w:r>
+              <w:rPr>
+                <w:noProof/>
+              </w:rPr>
+              <w:drawing>
+                <wp:inline distT="0" distB="0" distL="0" distR="0">
+                  <wp:extent cx="2725420" cy="1944050"/>
+                  <wp:effectExtent l="25400" t="0" r="0" b="0"/>
+                  <wp:docPr id="8" name="Picture 7" descr="visual_programmer_finch_connection_screen.png"/>
+                  <wp:cNvGraphicFramePr>
+                    <a:graphicFrameLocks xmlns:a="http://schemas.openxmlformats.org/drawingml/2006/main" noChangeAspect="1"/>
+                  </wp:cNvGraphicFramePr>
+                  <a:graphic xmlns:a="http://schemas.openxmlformats.org/drawingml/2006/main">
+                    <a:graphicData uri="http://schemas.openxmlformats.org/drawingml/2006/picture">
+                      <pic:pic xmlns:pic="http://schemas.openxmlformats.org/drawingml/2006/picture">
+                        <pic:nvPicPr>
+                          <pic:cNvPr id="0" name="visual_programmer_finch_connection_screen.png"/>
+                          <pic:cNvPicPr/>
+                        </pic:nvPicPr>
+                        <pic:blipFill>
+                          <a:blip r:embed="rId10"/>
+                          <a:stretch>
+                            <a:fillRect/>
+                          </a:stretch>
+                        </pic:blipFill>
+                        <pic:spPr>
+                          <a:xfrm>
+                            <a:off x="0" y="0"/>
+                            <a:ext cx="2719400" cy="1939756"/>
+                          </a:xfrm>
+                          <a:prstGeom prst="rect">
+                            <a:avLst/>
+                          </a:prstGeom>
+                        </pic:spPr>
+                      </pic:pic>
+                    </a:graphicData>
+                  </a:graphic>
+                </wp:inline>
+              </w:drawing>
+            </w:r>
+          </w:p>
+        </w:tc>
+      </w:tr>
+      <w:tr>
+        <w:trPr>
+          <w:trHeight w:val="359"/>
+          <w:jc w:val="center"/>
+        </w:trPr>
+        <w:tc>
+          <w:tcPr>
+            <w:tcW w:w="4816" w:type="dxa"/>
+            <w:vAlign w:val="center"/>
+          </w:tcPr>
+          <w:p>
+            <w:pPr>
+              <w:jc w:val="center"/>
+            </w:pPr>
+            <w:r>
+              <w:t>Hummingbird</w:t>
+            </w:r>
+          </w:p>
+        </w:tc>
+        <w:tc>
+          <w:tcPr>
+            <w:tcW w:w="4816" w:type="dxa"/>
+            <w:vAlign w:val="center"/>
+          </w:tcPr>
+          <w:p>
+            <w:pPr>
+              <w:jc w:val="center"/>
+            </w:pPr>
+            <w:r>
+              <w:t>Finch</w:t>
+            </w:r>
+          </w:p>
+        </w:tc>
+      </w:tr>
+    </w:tbl>
     <w:p>
       <w:pPr>
         <w:rPr>
@@ -981,7 +1297,7 @@
       <w:pPr>
         <w:pStyle w:val="Heading1"/>
       </w:pPr>
-      <w:bookmarkStart w:id="1" w:name="_Toc320194711"/>
+      <w:bookmarkStart w:id="1" w:name="_Toc196114931"/>
       <w:r>
         <w:t xml:space="preserve">Step </w:t>
       </w:r>
@@ -989,7 +1305,16 @@
         <w:t>Two</w:t>
       </w:r>
       <w:r>
-        <w:t xml:space="preserve"> – Connect to a Hummingbird</w:t>
+        <w:t xml:space="preserve"> – Connect</w:t>
+      </w:r>
+      <w:r>
+        <w:t>ing</w:t>
+      </w:r>
+      <w:r>
+        <w:t xml:space="preserve"> to a Hummingbird</w:t>
+      </w:r>
+      <w:r>
+        <w:t xml:space="preserve"> or Finch</w:t>
       </w:r>
       <w:bookmarkEnd w:id="1"/>
     </w:p>
@@ -997,6 +1322,36 @@
       <w:pPr>
         <w:spacing w:after="0" w:line="240" w:lineRule="auto"/>
       </w:pPr>
+    </w:p>
+    <w:p>
+      <w:pPr>
+        <w:spacing w:after="0" w:line="240" w:lineRule="auto"/>
+      </w:pPr>
+      <w:r>
+        <w:t xml:space="preserve">The Visual Programmer supports </w:t>
+      </w:r>
+      <w:r>
+        <w:t>either the Hummingbird or the Finch.  See the instructions below for the hardware you have.</w:t>
+      </w:r>
+    </w:p>
+    <w:p>
+      <w:pPr>
+        <w:spacing w:after="0" w:line="240" w:lineRule="auto"/>
+      </w:pPr>
+    </w:p>
+    <w:p>
+      <w:pPr>
+        <w:rPr>
+          <w:rStyle w:val="Strong"/>
+        </w:rPr>
+      </w:pPr>
+      <w:r>
+        <w:rPr>
+          <w:rStyle w:val="Strong"/>
+          <w:sz w:val="24"/>
+        </w:rPr>
+        <w:t>Connecting to a Hummingbird</w:t>
+      </w:r>
     </w:p>
     <w:p>
       <w:pPr>
@@ -1033,6 +1388,7 @@
       <w:tblPr>
         <w:tblStyle w:val="TableGrid"/>
         <w:tblW w:w="0" w:type="auto"/>
+        <w:jc w:val="center"/>
         <w:tblLook w:val="04A0"/>
       </w:tblPr>
       <w:tblGrid>
@@ -1042,6 +1398,7 @@
       <w:tr>
         <w:trPr>
           <w:trHeight w:val="4040"/>
+          <w:jc w:val="center"/>
         </w:trPr>
         <w:tc>
           <w:tcPr>
@@ -1072,7 +1429,7 @@
                           <pic:cNvPicPr/>
                         </pic:nvPicPr>
                         <pic:blipFill>
-                          <a:blip r:embed="rId10" cstate="print"/>
+                          <a:blip r:embed="rId11" cstate="print"/>
                           <a:stretch>
                             <a:fillRect/>
                           </a:stretch>
@@ -1127,7 +1484,7 @@
                           <pic:cNvPicPr/>
                         </pic:nvPicPr>
                         <pic:blipFill>
-                          <a:blip r:embed="rId11" cstate="print"/>
+                          <a:blip r:embed="rId12" cstate="print"/>
                           <a:srcRect l="16100" r="16656"/>
                           <a:stretch>
                             <a:fillRect/>
@@ -1154,6 +1511,7 @@
       <w:tr>
         <w:trPr>
           <w:trHeight w:val="449"/>
+          <w:jc w:val="center"/>
         </w:trPr>
         <w:tc>
           <w:tcPr>
@@ -1220,14 +1578,6 @@
         </w:rPr>
         <w:br w:type="page"/>
       </w:r>
-    </w:p>
-    <w:p>
-      <w:pPr>
-        <w:spacing w:after="0" w:line="240" w:lineRule="auto"/>
-        <w:rPr>
-          <w:rStyle w:val="Strong"/>
-        </w:rPr>
-      </w:pPr>
       <w:r>
         <w:rPr>
           <w:rStyle w:val="Strong"/>
@@ -1391,7 +1741,7 @@
         </w:rPr>
         <w:t xml:space="preserve">Install the Hummingbird Beta driver on your computer, called a “Virtual COM Port Driver”. Go to: </w:t>
       </w:r>
-      <w:hyperlink r:id="rId12" w:history="1">
+      <w:hyperlink r:id="rId13" w:history="1">
         <w:r>
           <w:rPr>
             <w:rStyle w:val="Hyperlink"/>
@@ -1432,7 +1782,7 @@
         </w:rPr>
         <w:t xml:space="preserve">Installation guides are also available here: </w:t>
       </w:r>
-      <w:hyperlink r:id="rId13" w:history="1">
+      <w:hyperlink r:id="rId14" w:history="1">
         <w:r>
           <w:rPr>
             <w:rStyle w:val="Hyperlink"/>
@@ -1466,7 +1816,7 @@
       <w:r>
         <w:t xml:space="preserve"> </w:t>
       </w:r>
-      <w:hyperlink r:id="rId14" w:history="1">
+      <w:hyperlink r:id="rId15" w:history="1">
         <w:r>
           <w:rPr>
             <w:rStyle w:val="Hyperlink"/>
@@ -1507,7 +1857,7 @@
         </w:rPr>
         <w:t xml:space="preserve">Mac - </w:t>
       </w:r>
-      <w:hyperlink r:id="rId15" w:history="1">
+      <w:hyperlink r:id="rId16" w:history="1">
         <w:r>
           <w:rPr>
             <w:rStyle w:val="Hyperlink"/>
@@ -1625,15 +1975,88 @@
     <w:p>
       <w:pPr>
         <w:rPr>
+          <w:rStyle w:val="Strong"/>
+        </w:rPr>
+      </w:pPr>
+      <w:r>
+        <w:rPr>
+          <w:rStyle w:val="Strong"/>
+          <w:sz w:val="24"/>
+        </w:rPr>
+        <w:t xml:space="preserve">Connecting to a </w:t>
+      </w:r>
+      <w:r>
+        <w:rPr>
+          <w:rStyle w:val="Strong"/>
+          <w:sz w:val="24"/>
+        </w:rPr>
+        <w:t>Finch</w:t>
+      </w:r>
+    </w:p>
+    <w:p>
+      <w:pPr>
+        <w:spacing w:after="0" w:line="240" w:lineRule="auto"/>
+      </w:pPr>
+      <w:r>
+        <w:t xml:space="preserve">The Finch is designed to simplify connecting it to a computer. In order to work, the Finch merely needs to be connected to a computer via a USB cable. </w:t>
+      </w:r>
+    </w:p>
+    <w:p>
+      <w:pPr>
+        <w:pStyle w:val="ListParagraph"/>
+        <w:numPr>
+          <w:ilvl w:val="0"/>
+          <w:numId w:val="8"/>
+        </w:numPr>
+        <w:rPr>
           <w:bCs/>
         </w:rPr>
       </w:pPr>
+      <w:r>
+        <w:t xml:space="preserve"> </w:t>
+      </w:r>
+      <w:r>
+        <w:rPr>
+          <w:bCs/>
+        </w:rPr>
+        <w:t xml:space="preserve">Plug the USB cord into your computer (rectangular plug) and the USB port on the Finch (square plug). </w:t>
+      </w:r>
     </w:p>
     <w:p>
       <w:pPr>
         <w:pStyle w:val="ListParagraph"/>
-        <w:spacing w:after="0" w:line="240" w:lineRule="auto"/>
-      </w:pPr>
+        <w:numPr>
+          <w:ilvl w:val="0"/>
+          <w:numId w:val="8"/>
+        </w:numPr>
+        <w:rPr>
+          <w:bCs/>
+        </w:rPr>
+      </w:pPr>
+      <w:r>
+        <w:rPr>
+          <w:bCs/>
+        </w:rPr>
+        <w:t>Your computer should recognize the Hummingbird and setup a “HID Device” driver automatically.</w:t>
+      </w:r>
+    </w:p>
+    <w:p>
+      <w:pPr>
+        <w:pStyle w:val="ListParagraph"/>
+        <w:numPr>
+          <w:ilvl w:val="0"/>
+          <w:numId w:val="8"/>
+        </w:numPr>
+        <w:rPr>
+          <w:bCs/>
+        </w:rPr>
+      </w:pPr>
+      <w:r>
+        <w:rPr>
+          <w:bCs/>
+        </w:rPr>
+        <w:t>After the driver setup is finished, run the Visual Programmer.</w:t>
+      </w:r>
     </w:p>
     <w:p>
       <w:pPr>
@@ -1650,19 +2073,37 @@
     </w:p>
     <w:p>
       <w:pPr>
-        <w:pStyle w:val="ListParagraph"/>
-        <w:spacing w:after="0" w:line="240" w:lineRule="auto"/>
-        <w:ind w:left="0"/>
-        <w:rPr>
-          <w:rStyle w:val="Strong"/>
-        </w:rPr>
-      </w:pPr>
-      <w:r>
-        <w:rPr>
-          <w:rStyle w:val="Strong"/>
+        <w:pStyle w:val="Heading1"/>
+        <w:rPr>
+          <w:rStyle w:val="Strong"/>
+          <w:rFonts w:eastAsiaTheme="minorHAnsi" w:cstheme="minorBidi"/>
+          <w:b/>
+          <w:bCs/>
+          <w:szCs w:val="22"/>
+        </w:rPr>
+      </w:pPr>
+      <w:bookmarkStart w:id="2" w:name="_Toc196114932"/>
+      <w:r>
+        <w:rPr>
+          <w:rStyle w:val="Strong"/>
+          <w:rFonts w:ascii="Arial Black" w:hAnsi="Arial Black"/>
+          <w:b/>
+          <w:sz w:val="28"/>
         </w:rPr>
         <w:t>Visual Programmer</w:t>
       </w:r>
+      <w:bookmarkEnd w:id="2"/>
+    </w:p>
+    <w:p>
+      <w:pPr>
+        <w:rPr>
+          <w:rStyle w:val="Strong"/>
+          <w:rFonts w:eastAsiaTheme="majorEastAsia" w:cstheme="majorBidi"/>
+          <w:b w:val="0"/>
+          <w:bCs w:val="0"/>
+          <w:szCs w:val="28"/>
+        </w:rPr>
+      </w:pPr>
     </w:p>
     <w:p>
       <w:pPr>
@@ -1676,7 +2117,55 @@
           <w:rFonts w:asciiTheme="minorHAnsi" w:hAnsiTheme="minorHAnsi" w:cstheme="minorHAnsi"/>
           <w:b w:val="0"/>
         </w:rPr>
-        <w:t xml:space="preserve">When the Visual Programmer successfully connects to a Hummingbird, it will stop search for the device and stop displaying the “Connect Tip” illustrations. The new screen is the main Visual Programmer screen and will be showing the Expression Builder tab. The Expression Builder tab is easy to recognize by its large “cartoon” image of a Hummingbird. The on-screen Hummingbird’s appearance will also depend </w:t>
+        <w:t>When the Visual Programmer successfully connects, it will stop search</w:t>
+      </w:r>
+      <w:r>
+        <w:rPr>
+          <w:rStyle w:val="Strong"/>
+          <w:rFonts w:asciiTheme="minorHAnsi" w:hAnsiTheme="minorHAnsi" w:cstheme="minorHAnsi"/>
+          <w:b w:val="0"/>
+        </w:rPr>
+        <w:t>ing</w:t>
+      </w:r>
+      <w:r>
+        <w:rPr>
+          <w:rStyle w:val="Strong"/>
+          <w:rFonts w:asciiTheme="minorHAnsi" w:hAnsiTheme="minorHAnsi" w:cstheme="minorHAnsi"/>
+          <w:b w:val="0"/>
+        </w:rPr>
+        <w:t xml:space="preserve"> for the device and stop displaying the “Connect Tip” illustrations. The new screen is the main Visual Programmer screen and will be showing the Expression Builder tab. The Expression Builder tab is easy to recognize by its large “cartoon” image of a Hummingbird</w:t>
+      </w:r>
+      <w:r>
+        <w:rPr>
+          <w:rStyle w:val="Strong"/>
+          <w:rFonts w:asciiTheme="minorHAnsi" w:hAnsiTheme="minorHAnsi" w:cstheme="minorHAnsi"/>
+          <w:b w:val="0"/>
+        </w:rPr>
+        <w:t xml:space="preserve"> or Finch</w:t>
+      </w:r>
+      <w:r>
+        <w:rPr>
+          <w:rStyle w:val="Strong"/>
+          <w:rFonts w:asciiTheme="minorHAnsi" w:hAnsiTheme="minorHAnsi" w:cstheme="minorHAnsi"/>
+          <w:b w:val="0"/>
+        </w:rPr>
+        <w:t xml:space="preserve">. </w:t>
+      </w:r>
+      <w:r>
+        <w:rPr>
+          <w:rStyle w:val="Strong"/>
+          <w:rFonts w:asciiTheme="minorHAnsi" w:hAnsiTheme="minorHAnsi" w:cstheme="minorHAnsi"/>
+          <w:b w:val="0"/>
+        </w:rPr>
+        <w:t>Note that the</w:t>
+      </w:r>
+      <w:r>
+        <w:rPr>
+          <w:rStyle w:val="Strong"/>
+          <w:rFonts w:asciiTheme="minorHAnsi" w:hAnsiTheme="minorHAnsi" w:cstheme="minorHAnsi"/>
+          <w:b w:val="0"/>
+        </w:rPr>
+        <w:t xml:space="preserve"> on-screen Hummingbird’s appearance will depend </w:t>
       </w:r>
       <w:r>
         <w:rPr>
@@ -1738,7 +2227,7 @@
                           </pic:cNvPicPr>
                         </pic:nvPicPr>
                         <pic:blipFill>
-                          <a:blip r:embed="rId16" cstate="print"/>
+                          <a:blip r:embed="rId17" cstate="print"/>
                           <a:srcRect/>
                           <a:stretch>
                             <a:fillRect/>
@@ -1799,7 +2288,7 @@
                           <pic:cNvPicPr/>
                         </pic:nvPicPr>
                         <pic:blipFill>
-                          <a:blip r:embed="rId17" cstate="print"/>
+                          <a:blip r:embed="rId18" cstate="print"/>
                           <a:srcRect l="17842" t="18586" r="18985" b="21311"/>
                           <a:stretch>
                             <a:fillRect/>
@@ -1825,6 +2314,7 @@
       </w:tr>
       <w:tr>
         <w:trPr>
+          <w:trHeight w:val="272"/>
           <w:jc w:val="center"/>
         </w:trPr>
         <w:tc>
@@ -1856,6 +2346,85 @@
           </w:p>
         </w:tc>
       </w:tr>
+      <w:tr>
+        <w:trPr>
+          <w:trHeight w:val="136"/>
+          <w:jc w:val="center"/>
+        </w:trPr>
+        <w:tc>
+          <w:tcPr>
+            <w:tcW w:w="9062" w:type="dxa"/>
+            <w:gridSpan w:val="2"/>
+            <w:vAlign w:val="center"/>
+          </w:tcPr>
+          <w:p>
+            <w:pPr>
+              <w:jc w:val="center"/>
+            </w:pPr>
+            <w:r>
+              <w:rPr>
+                <w:noProof/>
+              </w:rPr>
+              <w:drawing>
+                <wp:inline distT="0" distB="0" distL="0" distR="0">
+                  <wp:extent cx="2666362" cy="1905000"/>
+                  <wp:effectExtent l="25400" t="0" r="638" b="0"/>
+                  <wp:docPr id="4" name="Picture 2" descr="visual_programmer_finch_initial_screen.png"/>
+                  <wp:cNvGraphicFramePr>
+                    <a:graphicFrameLocks xmlns:a="http://schemas.openxmlformats.org/drawingml/2006/main" noChangeAspect="1"/>
+                  </wp:cNvGraphicFramePr>
+                  <a:graphic xmlns:a="http://schemas.openxmlformats.org/drawingml/2006/main">
+                    <a:graphicData uri="http://schemas.openxmlformats.org/drawingml/2006/picture">
+                      <pic:pic xmlns:pic="http://schemas.openxmlformats.org/drawingml/2006/picture">
+                        <pic:nvPicPr>
+                          <pic:cNvPr id="0" name="visual_programmer_finch_initial_screen.png"/>
+                          <pic:cNvPicPr/>
+                        </pic:nvPicPr>
+                        <pic:blipFill>
+                          <a:blip r:embed="rId19"/>
+                          <a:stretch>
+                            <a:fillRect/>
+                          </a:stretch>
+                        </pic:blipFill>
+                        <pic:spPr>
+                          <a:xfrm>
+                            <a:off x="0" y="0"/>
+                            <a:ext cx="2661945" cy="1901844"/>
+                          </a:xfrm>
+                          <a:prstGeom prst="rect">
+                            <a:avLst/>
+                          </a:prstGeom>
+                        </pic:spPr>
+                      </pic:pic>
+                    </a:graphicData>
+                  </a:graphic>
+                </wp:inline>
+              </w:drawing>
+            </w:r>
+          </w:p>
+        </w:tc>
+      </w:tr>
+      <w:tr>
+        <w:trPr>
+          <w:trHeight w:val="136"/>
+          <w:jc w:val="center"/>
+        </w:trPr>
+        <w:tc>
+          <w:tcPr>
+            <w:tcW w:w="9062" w:type="dxa"/>
+            <w:gridSpan w:val="2"/>
+            <w:vAlign w:val="center"/>
+          </w:tcPr>
+          <w:p>
+            <w:pPr>
+              <w:jc w:val="center"/>
+            </w:pPr>
+            <w:r>
+              <w:t>Finch</w:t>
+            </w:r>
+          </w:p>
+        </w:tc>
+      </w:tr>
     </w:tbl>
     <w:p>
       <w:pPr>
@@ -1891,11 +2460,11 @@
       <w:pPr>
         <w:pStyle w:val="Heading1"/>
       </w:pPr>
-      <w:bookmarkStart w:id="2" w:name="_Toc320194712"/>
+      <w:bookmarkStart w:id="3" w:name="_Toc196114933"/>
       <w:r>
         <w:t>Frequently Asked Questions (FAQ)</w:t>
       </w:r>
-      <w:bookmarkEnd w:id="2"/>
+      <w:bookmarkEnd w:id="3"/>
     </w:p>
     <w:p>
       <w:pPr>
@@ -1909,11 +2478,13 @@
       <w:pPr>
         <w:rPr>
           <w:rStyle w:val="Strong"/>
-        </w:rPr>
-      </w:pPr>
-      <w:r>
-        <w:rPr>
-          <w:rStyle w:val="Strong"/>
+          <w:sz w:val="24"/>
+        </w:rPr>
+      </w:pPr>
+      <w:r>
+        <w:rPr>
+          <w:rStyle w:val="Strong"/>
+          <w:sz w:val="24"/>
         </w:rPr>
         <w:t>What is Java Web-Start?</w:t>
       </w:r>
@@ -1925,29 +2496,29 @@
       <w:r>
         <w:t xml:space="preserve">The Visual Programmer is installed using a method called Java Web-Start. This method makes installation easier by helping you to install Java and the Visual Programmer with a single click.  Additionally, this allows the CREATE Lab team to automatically distribute software updates when bugs are fixed and improvements are made to the Visual Programmer. Instead of reinstalling the improved software, users working with an </w:t>
       </w:r>
-      <w:proofErr w:type="gramStart"/>
-      <w:r>
-        <w:t>internet</w:t>
-      </w:r>
-      <w:proofErr w:type="gramEnd"/>
-      <w:r>
-        <w:t xml:space="preserve"> connection will receive the new versions automatically.  </w:t>
-      </w:r>
-    </w:p>
-    <w:p>
-      <w:pPr>
-        <w:spacing w:after="0" w:line="240" w:lineRule="auto"/>
-      </w:pPr>
-    </w:p>
-    <w:p>
-      <w:pPr>
-        <w:rPr>
-          <w:rStyle w:val="Strong"/>
-        </w:rPr>
-      </w:pPr>
-      <w:r>
-        <w:rPr>
-          <w:rStyle w:val="Strong"/>
+      <w:r>
+        <w:t>I</w:t>
+      </w:r>
+      <w:r>
+        <w:t xml:space="preserve">nternet connection will receive the new versions automatically.  </w:t>
+      </w:r>
+    </w:p>
+    <w:p>
+      <w:pPr>
+        <w:spacing w:after="0" w:line="240" w:lineRule="auto"/>
+      </w:pPr>
+    </w:p>
+    <w:p>
+      <w:pPr>
+        <w:rPr>
+          <w:rStyle w:val="Strong"/>
+          <w:sz w:val="24"/>
+        </w:rPr>
+      </w:pPr>
+      <w:r>
+        <w:rPr>
+          <w:rStyle w:val="Strong"/>
+          <w:sz w:val="24"/>
         </w:rPr>
         <w:t>Where can I get more help?</w:t>
       </w:r>
@@ -2025,7 +2596,7 @@
         </w:rPr>
         <w:t xml:space="preserve">Clara Phillips: </w:t>
       </w:r>
-      <w:hyperlink r:id="rId18" w:history="1">
+      <w:hyperlink r:id="rId20" w:history="1">
         <w:r>
           <w:rPr>
             <w:rStyle w:val="Hyperlink"/>
@@ -2062,7 +2633,7 @@
         </w:rPr>
         <w:t xml:space="preserve">Jennifer Cross: </w:t>
       </w:r>
-      <w:hyperlink r:id="rId19" w:history="1">
+      <w:hyperlink r:id="rId21" w:history="1">
         <w:r>
           <w:rPr>
             <w:rStyle w:val="Hyperlink"/>
@@ -2082,16 +2653,53 @@
     </w:p>
     <w:p>
       <w:pPr>
+        <w:pStyle w:val="ListParagraph"/>
+        <w:numPr>
+          <w:ilvl w:val="0"/>
+          <w:numId w:val="7"/>
+        </w:numPr>
+        <w:rPr>
+          <w:rStyle w:val="Strong"/>
+        </w:rPr>
+      </w:pPr>
+      <w:r>
+        <w:rPr>
+          <w:rStyle w:val="Strong"/>
+          <w:rFonts w:asciiTheme="minorHAnsi" w:hAnsiTheme="minorHAnsi" w:cstheme="minorHAnsi"/>
+          <w:b w:val="0"/>
+        </w:rPr>
+        <w:t xml:space="preserve">Chris Bartley: </w:t>
+      </w:r>
+      <w:hyperlink r:id="rId22" w:history="1">
+        <w:r>
+          <w:rPr>
+            <w:rStyle w:val="Hyperlink"/>
+            <w:rFonts w:cstheme="minorHAnsi"/>
+          </w:rPr>
+          <w:t>bartley@cmu.edu</w:t>
+        </w:r>
+      </w:hyperlink>
+      <w:r>
+        <w:rPr>
+          <w:rStyle w:val="Strong"/>
+          <w:rFonts w:asciiTheme="minorHAnsi" w:hAnsiTheme="minorHAnsi" w:cstheme="minorHAnsi"/>
+          <w:b w:val="0"/>
+        </w:rPr>
+        <w:t xml:space="preserve"> - CREATE Lab Principal Research Programmer</w:t>
+      </w:r>
+    </w:p>
+    <w:p>
+      <w:pPr>
         <w:rPr>
           <w:rStyle w:val="Strong"/>
         </w:rPr>
       </w:pPr>
     </w:p>
     <w:sectPr>
-      <w:headerReference w:type="default" r:id="rId20"/>
-      <w:footerReference w:type="default" r:id="rId21"/>
+      <w:headerReference w:type="default" r:id="rId23"/>
+      <w:footerReference w:type="default" r:id="rId24"/>
       <w:pgSz w:w="12240" w:h="15840"/>
-      <w:pgMar w:top="1440" w:right="1440" w:bottom="1440" w:left="1440" w:gutter="0"/>
+      <w:pgMar w:top="1080" w:right="1080" w:bottom="1080" w:left="1080" w:gutter="0"/>
       <w:docGrid w:linePitch="360"/>
     </w:sectPr>
   </w:body>
@@ -2136,21 +2744,17 @@
       <w:t>Connection Guide</w:t>
     </w:r>
     <w:r>
-      <w:t xml:space="preserve"> </w:t>
-    </w:r>
-    <w:r>
-      <w:t>v0</w:t>
-    </w:r>
-    <w:r>
-      <w:t>.1</w:t>
+      <w:t xml:space="preserve"> v0.2</w:t>
     </w:r>
     <w:r>
       <w:tab/>
-      <w:t>March 2012</w:t>
+      <w:t>April 2012</w:t>
     </w:r>
     <w:r>
       <w:tab/>
-      <w:t>Jennifer Cross</w:t>
+    </w:r>
+    <w:r>
+      <w:t>CREATE Lab</w:t>
     </w:r>
   </w:p>
   <w:p>
@@ -2207,7 +2811,7 @@
             <w:rPr>
               <w:noProof/>
             </w:rPr>
-            <w:t>2</w:t>
+            <w:t>6</w:t>
           </w:r>
         </w:fldSimple>
       </w:p>
@@ -2248,7 +2852,7 @@
         <w:ind w:left="1440" w:hanging="360"/>
       </w:pPr>
       <w:rPr>
-        <w:rFonts w:ascii="Courier New" w:hAnsi="Courier New" w:cs="Courier New" w:hint="default"/>
+        <w:rFonts w:ascii="Courier New" w:hAnsi="Courier New" w:cs="Symbol" w:hint="default"/>
       </w:rPr>
     </w:lvl>
     <w:lvl w:ilvl="2" w:tplc="04090005" w:tentative="1">
@@ -2284,7 +2888,7 @@
         <w:ind w:left="3600" w:hanging="360"/>
       </w:pPr>
       <w:rPr>
-        <w:rFonts w:ascii="Courier New" w:hAnsi="Courier New" w:cs="Courier New" w:hint="default"/>
+        <w:rFonts w:ascii="Courier New" w:hAnsi="Courier New" w:cs="Symbol" w:hint="default"/>
       </w:rPr>
     </w:lvl>
     <w:lvl w:ilvl="5" w:tplc="04090005" w:tentative="1">
@@ -2320,7 +2924,7 @@
         <w:ind w:left="5760" w:hanging="360"/>
       </w:pPr>
       <w:rPr>
-        <w:rFonts w:ascii="Courier New" w:hAnsi="Courier New" w:cs="Courier New" w:hint="default"/>
+        <w:rFonts w:ascii="Courier New" w:hAnsi="Courier New" w:cs="Symbol" w:hint="default"/>
       </w:rPr>
     </w:lvl>
     <w:lvl w:ilvl="8" w:tplc="04090005" w:tentative="1">
@@ -2361,7 +2965,7 @@
         <w:ind w:left="1800" w:hanging="360"/>
       </w:pPr>
       <w:rPr>
-        <w:rFonts w:ascii="Courier New" w:hAnsi="Courier New" w:cs="Courier New" w:hint="default"/>
+        <w:rFonts w:ascii="Courier New" w:hAnsi="Courier New" w:cs="Symbol" w:hint="default"/>
       </w:rPr>
     </w:lvl>
     <w:lvl w:ilvl="2" w:tplc="04090005" w:tentative="1">
@@ -2397,7 +3001,7 @@
         <w:ind w:left="3960" w:hanging="360"/>
       </w:pPr>
       <w:rPr>
-        <w:rFonts w:ascii="Courier New" w:hAnsi="Courier New" w:cs="Courier New" w:hint="default"/>
+        <w:rFonts w:ascii="Courier New" w:hAnsi="Courier New" w:cs="Symbol" w:hint="default"/>
       </w:rPr>
     </w:lvl>
     <w:lvl w:ilvl="5" w:tplc="04090005" w:tentative="1">
@@ -2433,7 +3037,7 @@
         <w:ind w:left="6120" w:hanging="360"/>
       </w:pPr>
       <w:rPr>
-        <w:rFonts w:ascii="Courier New" w:hAnsi="Courier New" w:cs="Courier New" w:hint="default"/>
+        <w:rFonts w:ascii="Courier New" w:hAnsi="Courier New" w:cs="Symbol" w:hint="default"/>
       </w:rPr>
     </w:lvl>
     <w:lvl w:ilvl="8" w:tplc="04090005" w:tentative="1">
@@ -2780,6 +3384,95 @@
     </w:lvl>
   </w:abstractNum>
   <w:abstractNum w:abstractNumId="5">
+    <w:nsid w:val="70E97306"/>
+    <w:multiLevelType w:val="hybridMultilevel"/>
+    <w:tmpl w:val="E1840002"/>
+    <w:lvl w:ilvl="0" w:tplc="0409000F">
+      <w:start w:val="1"/>
+      <w:numFmt w:val="decimal"/>
+      <w:lvlText w:val="%1."/>
+      <w:lvlJc w:val="left"/>
+      <w:pPr>
+        <w:ind w:left="720" w:hanging="360"/>
+      </w:pPr>
+      <w:rPr>
+        <w:rFonts w:hint="default"/>
+      </w:rPr>
+    </w:lvl>
+    <w:lvl w:ilvl="1" w:tplc="04090019" w:tentative="1">
+      <w:start w:val="1"/>
+      <w:numFmt w:val="lowerLetter"/>
+      <w:lvlText w:val="%2."/>
+      <w:lvlJc w:val="left"/>
+      <w:pPr>
+        <w:ind w:left="1440" w:hanging="360"/>
+      </w:pPr>
+    </w:lvl>
+    <w:lvl w:ilvl="2" w:tplc="0409001B" w:tentative="1">
+      <w:start w:val="1"/>
+      <w:numFmt w:val="lowerRoman"/>
+      <w:lvlText w:val="%3."/>
+      <w:lvlJc w:val="right"/>
+      <w:pPr>
+        <w:ind w:left="2160" w:hanging="180"/>
+      </w:pPr>
+    </w:lvl>
+    <w:lvl w:ilvl="3" w:tplc="0409000F" w:tentative="1">
+      <w:start w:val="1"/>
+      <w:numFmt w:val="decimal"/>
+      <w:lvlText w:val="%4."/>
+      <w:lvlJc w:val="left"/>
+      <w:pPr>
+        <w:ind w:left="2880" w:hanging="360"/>
+      </w:pPr>
+    </w:lvl>
+    <w:lvl w:ilvl="4" w:tplc="04090019" w:tentative="1">
+      <w:start w:val="1"/>
+      <w:numFmt w:val="lowerLetter"/>
+      <w:lvlText w:val="%5."/>
+      <w:lvlJc w:val="left"/>
+      <w:pPr>
+        <w:ind w:left="3600" w:hanging="360"/>
+      </w:pPr>
+    </w:lvl>
+    <w:lvl w:ilvl="5" w:tplc="0409001B" w:tentative="1">
+      <w:start w:val="1"/>
+      <w:numFmt w:val="lowerRoman"/>
+      <w:lvlText w:val="%6."/>
+      <w:lvlJc w:val="right"/>
+      <w:pPr>
+        <w:ind w:left="4320" w:hanging="180"/>
+      </w:pPr>
+    </w:lvl>
+    <w:lvl w:ilvl="6" w:tplc="0409000F" w:tentative="1">
+      <w:start w:val="1"/>
+      <w:numFmt w:val="decimal"/>
+      <w:lvlText w:val="%7."/>
+      <w:lvlJc w:val="left"/>
+      <w:pPr>
+        <w:ind w:left="5040" w:hanging="360"/>
+      </w:pPr>
+    </w:lvl>
+    <w:lvl w:ilvl="7" w:tplc="04090019" w:tentative="1">
+      <w:start w:val="1"/>
+      <w:numFmt w:val="lowerLetter"/>
+      <w:lvlText w:val="%8."/>
+      <w:lvlJc w:val="left"/>
+      <w:pPr>
+        <w:ind w:left="5760" w:hanging="360"/>
+      </w:pPr>
+    </w:lvl>
+    <w:lvl w:ilvl="8" w:tplc="0409001B" w:tentative="1">
+      <w:start w:val="1"/>
+      <w:numFmt w:val="lowerRoman"/>
+      <w:lvlText w:val="%9."/>
+      <w:lvlJc w:val="right"/>
+      <w:pPr>
+        <w:ind w:left="6480" w:hanging="180"/>
+      </w:pPr>
+    </w:lvl>
+  </w:abstractNum>
+  <w:abstractNum w:abstractNumId="6">
     <w:nsid w:val="71616FE7"/>
     <w:multiLevelType w:val="hybridMultilevel"/>
     <w:tmpl w:val="AD96CCD0"/>
@@ -2791,7 +3484,7 @@
         <w:ind w:left="1080" w:hanging="360"/>
       </w:pPr>
       <w:rPr>
-        <w:rFonts w:ascii="Calibri" w:eastAsiaTheme="minorHAnsi" w:hAnsi="Calibri" w:cs="Calibri" w:hint="default"/>
+        <w:rFonts w:ascii="Calibri" w:eastAsiaTheme="minorHAnsi" w:hAnsi="Calibri" w:cs="Tahoma" w:hint="default"/>
       </w:rPr>
     </w:lvl>
     <w:lvl w:ilvl="1" w:tplc="04090003" w:tentative="1">
@@ -2803,7 +3496,7 @@
         <w:ind w:left="1800" w:hanging="360"/>
       </w:pPr>
       <w:rPr>
-        <w:rFonts w:ascii="Courier New" w:hAnsi="Courier New" w:cs="Courier New" w:hint="default"/>
+        <w:rFonts w:ascii="Courier New" w:hAnsi="Courier New" w:cs="Symbol" w:hint="default"/>
       </w:rPr>
     </w:lvl>
     <w:lvl w:ilvl="2" w:tplc="04090005" w:tentative="1">
@@ -2839,7 +3532,7 @@
         <w:ind w:left="3960" w:hanging="360"/>
       </w:pPr>
       <w:rPr>
-        <w:rFonts w:ascii="Courier New" w:hAnsi="Courier New" w:cs="Courier New" w:hint="default"/>
+        <w:rFonts w:ascii="Courier New" w:hAnsi="Courier New" w:cs="Symbol" w:hint="default"/>
       </w:rPr>
     </w:lvl>
     <w:lvl w:ilvl="5" w:tplc="04090005" w:tentative="1">
@@ -2875,7 +3568,7 @@
         <w:ind w:left="6120" w:hanging="360"/>
       </w:pPr>
       <w:rPr>
-        <w:rFonts w:ascii="Courier New" w:hAnsi="Courier New" w:cs="Courier New" w:hint="default"/>
+        <w:rFonts w:ascii="Courier New" w:hAnsi="Courier New" w:cs="Symbol" w:hint="default"/>
       </w:rPr>
     </w:lvl>
     <w:lvl w:ilvl="8" w:tplc="04090005" w:tentative="1">
@@ -2891,7 +3584,7 @@
       </w:rPr>
     </w:lvl>
   </w:abstractNum>
-  <w:abstractNum w:abstractNumId="6">
+  <w:abstractNum w:abstractNumId="7">
     <w:nsid w:val="7C1D2A7D"/>
     <w:multiLevelType w:val="hybridMultilevel"/>
     <w:tmpl w:val="ABE27BB2"/>
@@ -2984,7 +3677,7 @@
     <w:abstractNumId w:val="1"/>
   </w:num>
   <w:num w:numId="2">
-    <w:abstractNumId w:val="5"/>
+    <w:abstractNumId w:val="6"/>
   </w:num>
   <w:num w:numId="3">
     <w:abstractNumId w:val="3"/>
@@ -2993,13 +3686,16 @@
     <w:abstractNumId w:val="4"/>
   </w:num>
   <w:num w:numId="5">
-    <w:abstractNumId w:val="6"/>
+    <w:abstractNumId w:val="7"/>
   </w:num>
   <w:num w:numId="6">
     <w:abstractNumId w:val="2"/>
   </w:num>
   <w:num w:numId="7">
     <w:abstractNumId w:val="0"/>
+  </w:num>
+  <w:num w:numId="8">
+    <w:abstractNumId w:val="5"/>
   </w:num>
 </w:numbering>
 </file>
@@ -3021,144 +3717,8 @@
       </w:pPr>
     </w:pPrDefault>
   </w:docDefaults>
-  <w:latentStyles w:defLockedState="0" w:defUIPriority="99" w:defSemiHidden="1" w:defUnhideWhenUsed="1" w:defQFormat="0" w:count="276">
-    <w:lsdException w:name="Normal" w:semiHidden="0" w:uiPriority="0" w:unhideWhenUsed="0" w:qFormat="1"/>
-    <w:lsdException w:name="heading 1" w:semiHidden="0" w:uiPriority="9" w:unhideWhenUsed="0" w:qFormat="1"/>
-    <w:lsdException w:name="heading 2" w:uiPriority="9" w:qFormat="1"/>
-    <w:lsdException w:name="heading 3" w:uiPriority="9" w:qFormat="1"/>
-    <w:lsdException w:name="heading 4" w:uiPriority="9" w:qFormat="1"/>
-    <w:lsdException w:name="heading 5" w:uiPriority="9" w:qFormat="1"/>
-    <w:lsdException w:name="heading 6" w:uiPriority="9" w:qFormat="1"/>
-    <w:lsdException w:name="heading 7" w:uiPriority="9" w:qFormat="1"/>
-    <w:lsdException w:name="heading 8" w:uiPriority="9" w:qFormat="1"/>
-    <w:lsdException w:name="heading 9" w:uiPriority="9" w:qFormat="1"/>
+  <w:latentStyles w:defLockedState="0" w:defUIPriority="0" w:defSemiHidden="0" w:defUnhideWhenUsed="0" w:defQFormat="0" w:count="276">
     <w:lsdException w:name="toc 1" w:uiPriority="39"/>
-    <w:lsdException w:name="toc 2" w:uiPriority="39"/>
-    <w:lsdException w:name="toc 3" w:uiPriority="39"/>
-    <w:lsdException w:name="toc 4" w:uiPriority="39"/>
-    <w:lsdException w:name="toc 5" w:uiPriority="39"/>
-    <w:lsdException w:name="toc 6" w:uiPriority="39"/>
-    <w:lsdException w:name="toc 7" w:uiPriority="39"/>
-    <w:lsdException w:name="toc 8" w:uiPriority="39"/>
-    <w:lsdException w:name="toc 9" w:uiPriority="39"/>
-    <w:lsdException w:name="caption" w:uiPriority="35" w:qFormat="1"/>
-    <w:lsdException w:name="Title" w:semiHidden="0" w:uiPriority="10" w:unhideWhenUsed="0" w:qFormat="1"/>
-    <w:lsdException w:name="Default Paragraph Font" w:uiPriority="1"/>
-    <w:lsdException w:name="Subtitle" w:semiHidden="0" w:uiPriority="11" w:unhideWhenUsed="0" w:qFormat="1"/>
-    <w:lsdException w:name="Strong" w:semiHidden="0" w:uiPriority="22" w:unhideWhenUsed="0" w:qFormat="1"/>
-    <w:lsdException w:name="Emphasis" w:semiHidden="0" w:uiPriority="20" w:unhideWhenUsed="0" w:qFormat="1"/>
-    <w:lsdException w:name="Table Grid" w:semiHidden="0" w:uiPriority="59" w:unhideWhenUsed="0"/>
-    <w:lsdException w:name="Placeholder Text" w:unhideWhenUsed="0"/>
-    <w:lsdException w:name="No Spacing" w:semiHidden="0" w:uiPriority="1" w:unhideWhenUsed="0" w:qFormat="1"/>
-    <w:lsdException w:name="Light Shading" w:semiHidden="0" w:uiPriority="60" w:unhideWhenUsed="0"/>
-    <w:lsdException w:name="Light List" w:semiHidden="0" w:uiPriority="61" w:unhideWhenUsed="0"/>
-    <w:lsdException w:name="Light Grid" w:semiHidden="0" w:uiPriority="62" w:unhideWhenUsed="0"/>
-    <w:lsdException w:name="Medium Shading 1" w:semiHidden="0" w:uiPriority="63" w:unhideWhenUsed="0"/>
-    <w:lsdException w:name="Medium Shading 2" w:semiHidden="0" w:uiPriority="64" w:unhideWhenUsed="0"/>
-    <w:lsdException w:name="Medium List 1" w:semiHidden="0" w:uiPriority="65" w:unhideWhenUsed="0"/>
-    <w:lsdException w:name="Medium List 2" w:semiHidden="0" w:uiPriority="66" w:unhideWhenUsed="0"/>
-    <w:lsdException w:name="Medium Grid 1" w:semiHidden="0" w:uiPriority="67" w:unhideWhenUsed="0"/>
-    <w:lsdException w:name="Medium Grid 2" w:semiHidden="0" w:uiPriority="68" w:unhideWhenUsed="0"/>
-    <w:lsdException w:name="Medium Grid 3" w:semiHidden="0" w:uiPriority="69" w:unhideWhenUsed="0"/>
-    <w:lsdException w:name="Dark List" w:semiHidden="0" w:uiPriority="70" w:unhideWhenUsed="0"/>
-    <w:lsdException w:name="Colorful Shading" w:semiHidden="0" w:uiPriority="71" w:unhideWhenUsed="0"/>
-    <w:lsdException w:name="Colorful List" w:semiHidden="0" w:uiPriority="72" w:unhideWhenUsed="0"/>
-    <w:lsdException w:name="Colorful Grid" w:semiHidden="0" w:uiPriority="73" w:unhideWhenUsed="0"/>
-    <w:lsdException w:name="Light Shading Accent 1" w:semiHidden="0" w:uiPriority="60" w:unhideWhenUsed="0"/>
-    <w:lsdException w:name="Light List Accent 1" w:semiHidden="0" w:uiPriority="61" w:unhideWhenUsed="0"/>
-    <w:lsdException w:name="Light Grid Accent 1" w:semiHidden="0" w:uiPriority="62" w:unhideWhenUsed="0"/>
-    <w:lsdException w:name="Medium Shading 1 Accent 1" w:semiHidden="0" w:uiPriority="63" w:unhideWhenUsed="0"/>
-    <w:lsdException w:name="Medium Shading 2 Accent 1" w:semiHidden="0" w:uiPriority="64" w:unhideWhenUsed="0"/>
-    <w:lsdException w:name="Medium List 1 Accent 1" w:semiHidden="0" w:uiPriority="65" w:unhideWhenUsed="0"/>
-    <w:lsdException w:name="Revision" w:unhideWhenUsed="0"/>
-    <w:lsdException w:name="List Paragraph" w:semiHidden="0" w:uiPriority="34" w:unhideWhenUsed="0" w:qFormat="1"/>
-    <w:lsdException w:name="Quote" w:semiHidden="0" w:uiPriority="29" w:unhideWhenUsed="0" w:qFormat="1"/>
-    <w:lsdException w:name="Intense Quote" w:semiHidden="0" w:uiPriority="30" w:unhideWhenUsed="0" w:qFormat="1"/>
-    <w:lsdException w:name="Medium List 2 Accent 1" w:semiHidden="0" w:uiPriority="66" w:unhideWhenUsed="0"/>
-    <w:lsdException w:name="Medium Grid 1 Accent 1" w:semiHidden="0" w:uiPriority="67" w:unhideWhenUsed="0"/>
-    <w:lsdException w:name="Medium Grid 2 Accent 1" w:semiHidden="0" w:uiPriority="68" w:unhideWhenUsed="0"/>
-    <w:lsdException w:name="Medium Grid 3 Accent 1" w:semiHidden="0" w:uiPriority="69" w:unhideWhenUsed="0"/>
-    <w:lsdException w:name="Dark List Accent 1" w:semiHidden="0" w:uiPriority="70" w:unhideWhenUsed="0"/>
-    <w:lsdException w:name="Colorful Shading Accent 1" w:semiHidden="0" w:uiPriority="71" w:unhideWhenUsed="0"/>
-    <w:lsdException w:name="Colorful List Accent 1" w:semiHidden="0" w:uiPriority="72" w:unhideWhenUsed="0"/>
-    <w:lsdException w:name="Colorful Grid Accent 1" w:semiHidden="0" w:uiPriority="73" w:unhideWhenUsed="0"/>
-    <w:lsdException w:name="Light Shading Accent 2" w:semiHidden="0" w:uiPriority="60" w:unhideWhenUsed="0"/>
-    <w:lsdException w:name="Light List Accent 2" w:semiHidden="0" w:uiPriority="61" w:unhideWhenUsed="0"/>
-    <w:lsdException w:name="Light Grid Accent 2" w:semiHidden="0" w:uiPriority="62" w:unhideWhenUsed="0"/>
-    <w:lsdException w:name="Medium Shading 1 Accent 2" w:semiHidden="0" w:uiPriority="63" w:unhideWhenUsed="0"/>
-    <w:lsdException w:name="Medium Shading 2 Accent 2" w:semiHidden="0" w:uiPriority="64" w:unhideWhenUsed="0"/>
-    <w:lsdException w:name="Medium List 1 Accent 2" w:semiHidden="0" w:uiPriority="65" w:unhideWhenUsed="0"/>
-    <w:lsdException w:name="Medium List 2 Accent 2" w:semiHidden="0" w:uiPriority="66" w:unhideWhenUsed="0"/>
-    <w:lsdException w:name="Medium Grid 1 Accent 2" w:semiHidden="0" w:uiPriority="67" w:unhideWhenUsed="0"/>
-    <w:lsdException w:name="Medium Grid 2 Accent 2" w:semiHidden="0" w:uiPriority="68" w:unhideWhenUsed="0"/>
-    <w:lsdException w:name="Medium Grid 3 Accent 2" w:semiHidden="0" w:uiPriority="69" w:unhideWhenUsed="0"/>
-    <w:lsdException w:name="Dark List Accent 2" w:semiHidden="0" w:uiPriority="70" w:unhideWhenUsed="0"/>
-    <w:lsdException w:name="Colorful Shading Accent 2" w:semiHidden="0" w:uiPriority="71" w:unhideWhenUsed="0"/>
-    <w:lsdException w:name="Colorful List Accent 2" w:semiHidden="0" w:uiPriority="72" w:unhideWhenUsed="0"/>
-    <w:lsdException w:name="Colorful Grid Accent 2" w:semiHidden="0" w:uiPriority="73" w:unhideWhenUsed="0"/>
-    <w:lsdException w:name="Light Shading Accent 3" w:semiHidden="0" w:uiPriority="60" w:unhideWhenUsed="0"/>
-    <w:lsdException w:name="Light List Accent 3" w:semiHidden="0" w:uiPriority="61" w:unhideWhenUsed="0"/>
-    <w:lsdException w:name="Light Grid Accent 3" w:semiHidden="0" w:uiPriority="62" w:unhideWhenUsed="0"/>
-    <w:lsdException w:name="Medium Shading 1 Accent 3" w:semiHidden="0" w:uiPriority="63" w:unhideWhenUsed="0"/>
-    <w:lsdException w:name="Medium Shading 2 Accent 3" w:semiHidden="0" w:uiPriority="64" w:unhideWhenUsed="0"/>
-    <w:lsdException w:name="Medium List 1 Accent 3" w:semiHidden="0" w:uiPriority="65" w:unhideWhenUsed="0"/>
-    <w:lsdException w:name="Medium List 2 Accent 3" w:semiHidden="0" w:uiPriority="66" w:unhideWhenUsed="0"/>
-    <w:lsdException w:name="Medium Grid 1 Accent 3" w:semiHidden="0" w:uiPriority="67" w:unhideWhenUsed="0"/>
-    <w:lsdException w:name="Medium Grid 2 Accent 3" w:semiHidden="0" w:uiPriority="68" w:unhideWhenUsed="0"/>
-    <w:lsdException w:name="Medium Grid 3 Accent 3" w:semiHidden="0" w:uiPriority="69" w:unhideWhenUsed="0"/>
-    <w:lsdException w:name="Dark List Accent 3" w:semiHidden="0" w:uiPriority="70" w:unhideWhenUsed="0"/>
-    <w:lsdException w:name="Colorful Shading Accent 3" w:semiHidden="0" w:uiPriority="71" w:unhideWhenUsed="0"/>
-    <w:lsdException w:name="Colorful List Accent 3" w:semiHidden="0" w:uiPriority="72" w:unhideWhenUsed="0"/>
-    <w:lsdException w:name="Colorful Grid Accent 3" w:semiHidden="0" w:uiPriority="73" w:unhideWhenUsed="0"/>
-    <w:lsdException w:name="Light Shading Accent 4" w:semiHidden="0" w:uiPriority="60" w:unhideWhenUsed="0"/>
-    <w:lsdException w:name="Light List Accent 4" w:semiHidden="0" w:uiPriority="61" w:unhideWhenUsed="0"/>
-    <w:lsdException w:name="Light Grid Accent 4" w:semiHidden="0" w:uiPriority="62" w:unhideWhenUsed="0"/>
-    <w:lsdException w:name="Medium Shading 1 Accent 4" w:semiHidden="0" w:uiPriority="63" w:unhideWhenUsed="0"/>
-    <w:lsdException w:name="Medium Shading 2 Accent 4" w:semiHidden="0" w:uiPriority="64" w:unhideWhenUsed="0"/>
-    <w:lsdException w:name="Medium List 1 Accent 4" w:semiHidden="0" w:uiPriority="65" w:unhideWhenUsed="0"/>
-    <w:lsdException w:name="Medium List 2 Accent 4" w:semiHidden="0" w:uiPriority="66" w:unhideWhenUsed="0"/>
-    <w:lsdException w:name="Medium Grid 1 Accent 4" w:semiHidden="0" w:uiPriority="67" w:unhideWhenUsed="0"/>
-    <w:lsdException w:name="Medium Grid 2 Accent 4" w:semiHidden="0" w:uiPriority="68" w:unhideWhenUsed="0"/>
-    <w:lsdException w:name="Medium Grid 3 Accent 4" w:semiHidden="0" w:uiPriority="69" w:unhideWhenUsed="0"/>
-    <w:lsdException w:name="Dark List Accent 4" w:semiHidden="0" w:uiPriority="70" w:unhideWhenUsed="0"/>
-    <w:lsdException w:name="Colorful Shading Accent 4" w:semiHidden="0" w:uiPriority="71" w:unhideWhenUsed="0"/>
-    <w:lsdException w:name="Colorful List Accent 4" w:semiHidden="0" w:uiPriority="72" w:unhideWhenUsed="0"/>
-    <w:lsdException w:name="Colorful Grid Accent 4" w:semiHidden="0" w:uiPriority="73" w:unhideWhenUsed="0"/>
-    <w:lsdException w:name="Light Shading Accent 5" w:semiHidden="0" w:uiPriority="60" w:unhideWhenUsed="0"/>
-    <w:lsdException w:name="Light List Accent 5" w:semiHidden="0" w:uiPriority="61" w:unhideWhenUsed="0"/>
-    <w:lsdException w:name="Light Grid Accent 5" w:semiHidden="0" w:uiPriority="62" w:unhideWhenUsed="0"/>
-    <w:lsdException w:name="Medium Shading 1 Accent 5" w:semiHidden="0" w:uiPriority="63" w:unhideWhenUsed="0"/>
-    <w:lsdException w:name="Medium Shading 2 Accent 5" w:semiHidden="0" w:uiPriority="64" w:unhideWhenUsed="0"/>
-    <w:lsdException w:name="Medium List 1 Accent 5" w:semiHidden="0" w:uiPriority="65" w:unhideWhenUsed="0"/>
-    <w:lsdException w:name="Medium List 2 Accent 5" w:semiHidden="0" w:uiPriority="66" w:unhideWhenUsed="0"/>
-    <w:lsdException w:name="Medium Grid 1 Accent 5" w:semiHidden="0" w:uiPriority="67" w:unhideWhenUsed="0"/>
-    <w:lsdException w:name="Medium Grid 2 Accent 5" w:semiHidden="0" w:uiPriority="68" w:unhideWhenUsed="0"/>
-    <w:lsdException w:name="Medium Grid 3 Accent 5" w:semiHidden="0" w:uiPriority="69" w:unhideWhenUsed="0"/>
-    <w:lsdException w:name="Dark List Accent 5" w:semiHidden="0" w:uiPriority="70" w:unhideWhenUsed="0"/>
-    <w:lsdException w:name="Colorful Shading Accent 5" w:semiHidden="0" w:uiPriority="71" w:unhideWhenUsed="0"/>
-    <w:lsdException w:name="Colorful List Accent 5" w:semiHidden="0" w:uiPriority="72" w:unhideWhenUsed="0"/>
-    <w:lsdException w:name="Colorful Grid Accent 5" w:semiHidden="0" w:uiPriority="73" w:unhideWhenUsed="0"/>
-    <w:lsdException w:name="Light Shading Accent 6" w:semiHidden="0" w:uiPriority="60" w:unhideWhenUsed="0"/>
-    <w:lsdException w:name="Light List Accent 6" w:semiHidden="0" w:uiPriority="61" w:unhideWhenUsed="0"/>
-    <w:lsdException w:name="Light Grid Accent 6" w:semiHidden="0" w:uiPriority="62" w:unhideWhenUsed="0"/>
-    <w:lsdException w:name="Medium Shading 1 Accent 6" w:semiHidden="0" w:uiPriority="63" w:unhideWhenUsed="0"/>
-    <w:lsdException w:name="Medium Shading 2 Accent 6" w:semiHidden="0" w:uiPriority="64" w:unhideWhenUsed="0"/>
-    <w:lsdException w:name="Medium List 1 Accent 6" w:semiHidden="0" w:uiPriority="65" w:unhideWhenUsed="0"/>
-    <w:lsdException w:name="Medium List 2 Accent 6" w:semiHidden="0" w:uiPriority="66" w:unhideWhenUsed="0"/>
-    <w:lsdException w:name="Medium Grid 1 Accent 6" w:semiHidden="0" w:uiPriority="67" w:unhideWhenUsed="0"/>
-    <w:lsdException w:name="Medium Grid 2 Accent 6" w:semiHidden="0" w:uiPriority="68" w:unhideWhenUsed="0"/>
-    <w:lsdException w:name="Medium Grid 3 Accent 6" w:semiHidden="0" w:uiPriority="69" w:unhideWhenUsed="0"/>
-    <w:lsdException w:name="Dark List Accent 6" w:semiHidden="0" w:uiPriority="70" w:unhideWhenUsed="0"/>
-    <w:lsdException w:name="Colorful Shading Accent 6" w:semiHidden="0" w:uiPriority="71" w:unhideWhenUsed="0"/>
-    <w:lsdException w:name="Colorful List Accent 6" w:semiHidden="0" w:uiPriority="72" w:unhideWhenUsed="0"/>
-    <w:lsdException w:name="Colorful Grid Accent 6" w:semiHidden="0" w:uiPriority="73" w:unhideWhenUsed="0"/>
-    <w:lsdException w:name="Subtle Emphasis" w:semiHidden="0" w:uiPriority="19" w:unhideWhenUsed="0" w:qFormat="1"/>
-    <w:lsdException w:name="Intense Emphasis" w:semiHidden="0" w:uiPriority="21" w:unhideWhenUsed="0" w:qFormat="1"/>
-    <w:lsdException w:name="Subtle Reference" w:semiHidden="0" w:uiPriority="31" w:unhideWhenUsed="0" w:qFormat="1"/>
-    <w:lsdException w:name="Intense Reference" w:semiHidden="0" w:uiPriority="32" w:unhideWhenUsed="0" w:qFormat="1"/>
-    <w:lsdException w:name="Book Title" w:semiHidden="0" w:uiPriority="33" w:unhideWhenUsed="0" w:qFormat="1"/>
-    <w:lsdException w:name="Bibliography" w:uiPriority="37"/>
-    <w:lsdException w:name="TOC Heading" w:uiPriority="39" w:qFormat="1"/>
   </w:latentStyles>
   <w:style w:type="paragraph" w:default="1" w:styleId="Normal">
     <w:name w:val="Normal"/>
@@ -3213,6 +3773,7 @@
   </w:style>
   <w:style w:type="character" w:default="1" w:styleId="DefaultParagraphFont">
     <w:name w:val="Default Paragraph Font"/>
+    <w:semiHidden/>
     <w:unhideWhenUsed/>
   </w:style>
   <w:style w:type="table" w:default="1" w:styleId="TableNormal">
@@ -3368,7 +3929,6 @@
     <w:basedOn w:val="Heading1"/>
     <w:next w:val="Normal"/>
     <w:uiPriority w:val="39"/>
-    <w:semiHidden/>
     <w:unhideWhenUsed/>
     <w:qFormat/>
     <w:rsid w:val="004313B9"/>
@@ -3801,7 +4361,7 @@
 </file>
 
 <file path=customXml/itemProps1.xml><?xml version="1.0" encoding="utf-8"?>
-<ds:datastoreItem xmlns:ds="http://schemas.openxmlformats.org/officeDocument/2006/customXml" ds:itemID="{469E6703-F3B1-C84C-B84D-BD602085E7E7}">
+<ds:datastoreItem xmlns:ds="http://schemas.openxmlformats.org/officeDocument/2006/customXml" ds:itemID="{EF9EDCCF-DD50-B246-82F6-1EA8D391431C}">
   <ds:schemaRefs>
     <ds:schemaRef ds:uri="http://schemas.openxmlformats.org/officeDocument/2006/bibliography"/>
   </ds:schemaRefs>

</xml_diff>

<commit_message>
Added generation of zip file for users who can't do Java Web Start.  Updated connection guide, download page, and added all the various license files. Fixes issue 130.
</commit_message>
<xml_diff>
--- a/java/code/webstart/src/docs/Visual_Programmer_Connection_Guide.docx
+++ b/java/code/webstart/src/docs/Visual_Programmer_Connection_Guide.docx
@@ -30,14 +30,13 @@
         <w:pStyle w:val="Title"/>
         <w:rPr>
           <w:rStyle w:val="Strong"/>
+        </w:rPr>
+      </w:pPr>
+      <w:r>
+        <w:rPr>
+          <w:rStyle w:val="Strong"/>
           <w:sz w:val="24"/>
         </w:rPr>
-      </w:pPr>
-      <w:r>
-        <w:rPr>
-          <w:rStyle w:val="Strong"/>
-          <w:sz w:val="24"/>
-        </w:rPr>
         <w:t>Introduction</w:t>
       </w:r>
     </w:p>
@@ -46,7 +45,19 @@
         <w:spacing w:after="0" w:line="240" w:lineRule="auto"/>
       </w:pPr>
       <w:r>
-        <w:t xml:space="preserve">The CREATE Lab Visual Programmer is a software interface that allows you to use a computer to control certain types of CREATE Lab- BirdBrain Technologies robots. Both versions of the Arts &amp; Bots Hummingbird </w:t>
+        <w:t xml:space="preserve">The CREATE Lab Visual Programmer is a software </w:t>
+      </w:r>
+      <w:r>
+        <w:t>application</w:t>
+      </w:r>
+      <w:r>
+        <w:t xml:space="preserve"> that allows you to use a computer to control certain types of CREATE Lab</w:t>
+      </w:r>
+      <w:r>
+        <w:t xml:space="preserve"> /</w:t>
+      </w:r>
+      <w:r>
+        <w:t xml:space="preserve"> BirdBrain Technologies robots. Both versions of the Arts &amp; Bots Hummingbird </w:t>
       </w:r>
       <w:r>
         <w:t xml:space="preserve">and the Finch </w:t>
@@ -142,7 +153,7 @@
             <w:rPr>
               <w:noProof/>
             </w:rPr>
-            <w:instrText xml:space="preserve"> PAGEREF _Toc196114930 \h </w:instrText>
+            <w:instrText xml:space="preserve"> PAGEREF _Toc207104260 \h </w:instrText>
           </w:r>
           <w:r>
             <w:rPr>
@@ -203,7 +214,7 @@
             <w:rPr>
               <w:noProof/>
             </w:rPr>
-            <w:instrText xml:space="preserve"> PAGEREF _Toc196114931 \h </w:instrText>
+            <w:instrText xml:space="preserve"> PAGEREF _Toc207104261 \h </w:instrText>
           </w:r>
           <w:r>
             <w:rPr>
@@ -220,7 +231,7 @@
             <w:rPr>
               <w:noProof/>
             </w:rPr>
-            <w:t>3</w:t>
+            <w:t>4</w:t>
           </w:r>
           <w:r>
             <w:rPr>
@@ -264,7 +275,7 @@
             <w:rPr>
               <w:noProof/>
             </w:rPr>
-            <w:instrText xml:space="preserve"> PAGEREF _Toc196114932 \h </w:instrText>
+            <w:instrText xml:space="preserve"> PAGEREF _Toc207104262 \h </w:instrText>
           </w:r>
           <w:r>
             <w:rPr>
@@ -281,7 +292,7 @@
             <w:rPr>
               <w:noProof/>
             </w:rPr>
-            <w:t>5</w:t>
+            <w:t>6</w:t>
           </w:r>
           <w:r>
             <w:rPr>
@@ -325,7 +336,7 @@
             <w:rPr>
               <w:noProof/>
             </w:rPr>
-            <w:instrText xml:space="preserve"> PAGEREF _Toc196114933 \h </w:instrText>
+            <w:instrText xml:space="preserve"> PAGEREF _Toc207104263 \h </w:instrText>
           </w:r>
           <w:r>
             <w:rPr>
@@ -342,7 +353,7 @@
             <w:rPr>
               <w:noProof/>
             </w:rPr>
-            <w:t>6</w:t>
+            <w:t>7</w:t>
           </w:r>
           <w:r>
             <w:rPr>
@@ -380,7 +391,7 @@
       <w:pPr>
         <w:pStyle w:val="Heading1"/>
       </w:pPr>
-      <w:bookmarkStart w:id="0" w:name="_Toc196114930"/>
+      <w:bookmarkStart w:id="0" w:name="_Toc207104260"/>
       <w:r>
         <w:t xml:space="preserve">Step One – </w:t>
       </w:r>
@@ -391,6 +402,14 @@
         <w:t xml:space="preserve"> Setup</w:t>
       </w:r>
       <w:bookmarkEnd w:id="0"/>
+    </w:p>
+    <w:p>
+      <w:pPr>
+        <w:rPr>
+          <w:rStyle w:val="Strong"/>
+          <w:sz w:val="24"/>
+        </w:rPr>
+      </w:pPr>
     </w:p>
     <w:p>
       <w:pPr>
@@ -399,7 +418,6 @@
           <w:rFonts w:eastAsiaTheme="majorEastAsia" w:cstheme="majorBidi"/>
           <w:b w:val="0"/>
           <w:bCs w:val="0"/>
-          <w:sz w:val="24"/>
           <w:szCs w:val="28"/>
         </w:rPr>
       </w:pPr>
@@ -548,7 +566,7 @@
         <w:t>e software does not require an I</w:t>
       </w:r>
       <w:r>
-        <w:t>nternet connection.</w:t>
+        <w:t>nternet connection to run.  You will need an Internet connection, however, to get software updates.</w:t>
       </w:r>
     </w:p>
     <w:p>
@@ -620,17 +638,118 @@
       <w:pPr>
         <w:rPr>
           <w:rStyle w:val="Strong"/>
-        </w:rPr>
-      </w:pPr>
-      <w:r>
-        <w:rPr>
-          <w:rStyle w:val="Strong"/>
           <w:sz w:val="24"/>
         </w:rPr>
+      </w:pPr>
+      <w:r>
+        <w:rPr>
+          <w:rStyle w:val="Strong"/>
+          <w:sz w:val="24"/>
+        </w:rPr>
         <w:t>Getting the Visual Programmer</w:t>
       </w:r>
     </w:p>
     <w:p>
+      <w:r>
+        <w:t>We</w:t>
+      </w:r>
+      <w:r>
+        <w:t xml:space="preserve"> offer two </w:t>
+      </w:r>
+      <w:r>
+        <w:t xml:space="preserve">methods for downloading and </w:t>
+      </w:r>
+      <w:r>
+        <w:t>installing</w:t>
+      </w:r>
+      <w:r>
+        <w:t xml:space="preserve"> the Visual Programmer: a direct </w:t>
+      </w:r>
+      <w:r>
+        <w:t>install and launch</w:t>
+      </w:r>
+      <w:r>
+        <w:t xml:space="preserve"> from the artsandbots.com web site</w:t>
+      </w:r>
+      <w:r>
+        <w:t xml:space="preserve"> via Java Web Start</w:t>
+      </w:r>
+      <w:r>
+        <w:t>, or a</w:t>
+      </w:r>
+      <w:r>
+        <w:t>s a</w:t>
+      </w:r>
+      <w:r>
+        <w:t xml:space="preserve"> downloadable zip.</w:t>
+      </w:r>
+    </w:p>
+    <w:p>
+      <w:pPr>
+        <w:spacing w:after="0" w:line="240" w:lineRule="auto"/>
+        <w:rPr>
+          <w:rStyle w:val="Strong"/>
+        </w:rPr>
+      </w:pPr>
+      <w:r>
+        <w:rPr>
+          <w:rStyle w:val="Strong"/>
+        </w:rPr>
+        <w:t>Direct launch via Java Web Start</w:t>
+      </w:r>
+    </w:p>
+    <w:p>
+      <w:pPr>
+        <w:spacing w:after="0" w:line="240" w:lineRule="auto"/>
+        <w:rPr>
+          <w:rStyle w:val="Strong"/>
+        </w:rPr>
+      </w:pPr>
+    </w:p>
+    <w:p>
+      <w:r>
+        <w:t xml:space="preserve">Downloading the Visual Programmer via Java Web Start is the preferred and recommended method for obtaining the software. </w:t>
+      </w:r>
+      <w:r>
+        <w:t xml:space="preserve">Java Web Start </w:t>
+      </w:r>
+      <w:r>
+        <w:t xml:space="preserve">is a technology to deliver a standalone application to a user’s computer via a single click from a web site.  After the initial install of the Visual Programmer via Web Start, there will be a single icon for the Visual Programmer on the user’s Desktop (or location of her choosing) from which to launch the software, making it very easy to launch and use.  Web Start also </w:t>
+      </w:r>
+      <w:r>
+        <w:t xml:space="preserve">ensures that the Visual Programmer software is always up to date, downloading necessary updates in the background.  This helps ensure you always have the </w:t>
+      </w:r>
+      <w:r>
+        <w:t>most recent</w:t>
+      </w:r>
+      <w:r>
+        <w:t xml:space="preserve"> version available, and will receive new features and bug fixes as we release them.  </w:t>
+      </w:r>
+      <w:r>
+        <w:t>Although the Web Start version will run fine when there is no Internet connection available (it uses the most recent, cached version), it does h</w:t>
+      </w:r>
+      <w:r>
+        <w:t xml:space="preserve">owever, </w:t>
+      </w:r>
+      <w:r>
+        <w:t>require</w:t>
+      </w:r>
+      <w:r>
+        <w:t xml:space="preserve"> an Internet connection for the initial install</w:t>
+      </w:r>
+      <w:r>
+        <w:t xml:space="preserve"> and for obtaining updates.  Furthermore, each computer on which you would like to install the Visual Programmer will need to have an Internet connection for the initial installation—the software cannot be (easily) copied from, say, a USB thumb drive to multiple machines. If these restrictions do not work for your organization, please consider using the downloadable zip version discussed below.</w:t>
+      </w:r>
+    </w:p>
+    <w:p>
+      <w:r>
+        <w:t>To download and install the Java Web Start version</w:t>
+      </w:r>
+      <w:r>
+        <w:t>, please do the following:</w:t>
+      </w:r>
+    </w:p>
+    <w:p>
       <w:pPr>
         <w:spacing w:after="0" w:line="240" w:lineRule="auto"/>
         <w:rPr>
@@ -645,7 +764,15 @@
           <w:color w:val="000000"/>
           <w:szCs w:val="24"/>
         </w:rPr>
-        <w:t xml:space="preserve">1. Got to: </w:t>
+        <w:t>1. Go</w:t>
+      </w:r>
+      <w:r>
+        <w:rPr>
+          <w:rFonts w:ascii="Calibri" w:hAnsi="Calibri" w:cs="Calibri"/>
+          <w:color w:val="000000"/>
+          <w:szCs w:val="24"/>
+        </w:rPr>
+        <w:t xml:space="preserve"> to: </w:t>
       </w:r>
       <w:hyperlink r:id="rId8" w:history="1">
         <w:r>
@@ -776,15 +903,43 @@
           <w:color w:val="000000"/>
           <w:szCs w:val="24"/>
         </w:rPr>
-        <w:t>3. (On some computers) Download</w:t>
-      </w:r>
-      <w:r>
-        <w:rPr>
-          <w:rFonts w:ascii="Calibri" w:hAnsi="Calibri" w:cs="Calibri"/>
-          <w:color w:val="000000"/>
-          <w:szCs w:val="24"/>
-        </w:rPr>
-        <w:t>,</w:t>
+        <w:t xml:space="preserve">3. </w:t>
+      </w:r>
+      <w:r>
+        <w:rPr>
+          <w:rFonts w:ascii="Calibri" w:hAnsi="Calibri" w:cs="Calibri"/>
+          <w:color w:val="000000"/>
+          <w:szCs w:val="24"/>
+        </w:rPr>
+        <w:t xml:space="preserve">Some computers will not automatically launch Web Start to download the Visual Programmer, and instead merely download </w:t>
+      </w:r>
+      <w:proofErr w:type="gramStart"/>
+      <w:r>
+        <w:rPr>
+          <w:rFonts w:ascii="Calibri" w:hAnsi="Calibri" w:cs="Calibri"/>
+          <w:color w:val="000000"/>
+          <w:szCs w:val="24"/>
+        </w:rPr>
+        <w:t>a .</w:t>
+      </w:r>
+      <w:proofErr w:type="spellStart"/>
+      <w:r>
+        <w:rPr>
+          <w:rFonts w:ascii="Calibri" w:hAnsi="Calibri" w:cs="Calibri"/>
+          <w:color w:val="000000"/>
+          <w:szCs w:val="24"/>
+        </w:rPr>
+        <w:t>jnlp</w:t>
+      </w:r>
+      <w:proofErr w:type="spellEnd"/>
+      <w:proofErr w:type="gramEnd"/>
+      <w:r>
+        <w:rPr>
+          <w:rFonts w:ascii="Calibri" w:hAnsi="Calibri" w:cs="Calibri"/>
+          <w:color w:val="000000"/>
+          <w:szCs w:val="24"/>
+        </w:rPr>
+        <w:t xml:space="preserve"> file to your computer.  If this is the case for you,</w:t>
       </w:r>
       <w:r>
         <w:rPr>
@@ -800,31 +955,63 @@
           <w:color w:val="000000"/>
           <w:szCs w:val="24"/>
         </w:rPr>
-        <w:t>save and o</w:t>
-      </w:r>
-      <w:r>
-        <w:rPr>
-          <w:rFonts w:ascii="Calibri" w:hAnsi="Calibri" w:cs="Calibri"/>
-          <w:color w:val="000000"/>
-          <w:szCs w:val="24"/>
-        </w:rPr>
-        <w:t xml:space="preserve">pen the </w:t>
-      </w:r>
-      <w:r>
-        <w:rPr>
-          <w:rFonts w:ascii="Calibri" w:hAnsi="Calibri" w:cs="Calibri"/>
-          <w:color w:val="000000"/>
-          <w:szCs w:val="24"/>
-        </w:rPr>
-        <w:t>f</w:t>
-      </w:r>
-      <w:r>
-        <w:rPr>
-          <w:rFonts w:ascii="Calibri" w:hAnsi="Calibri" w:cs="Calibri"/>
-          <w:color w:val="000000"/>
-          <w:szCs w:val="24"/>
-        </w:rPr>
-        <w:t>ile (“</w:t>
+        <w:t xml:space="preserve">save </w:t>
+      </w:r>
+      <w:r>
+        <w:rPr>
+          <w:rFonts w:ascii="Calibri" w:hAnsi="Calibri" w:cs="Calibri"/>
+          <w:color w:val="000000"/>
+          <w:szCs w:val="24"/>
+        </w:rPr>
+        <w:t xml:space="preserve">the file and double-click it to </w:t>
+      </w:r>
+      <w:r>
+        <w:rPr>
+          <w:rFonts w:ascii="Calibri" w:hAnsi="Calibri" w:cs="Calibri"/>
+          <w:color w:val="000000"/>
+          <w:szCs w:val="24"/>
+        </w:rPr>
+        <w:t>o</w:t>
+      </w:r>
+      <w:r>
+        <w:rPr>
+          <w:rFonts w:ascii="Calibri" w:hAnsi="Calibri" w:cs="Calibri"/>
+          <w:color w:val="000000"/>
+          <w:szCs w:val="24"/>
+        </w:rPr>
+        <w:t xml:space="preserve">pen </w:t>
+      </w:r>
+      <w:r>
+        <w:rPr>
+          <w:rFonts w:ascii="Calibri" w:hAnsi="Calibri" w:cs="Calibri"/>
+          <w:color w:val="000000"/>
+          <w:szCs w:val="24"/>
+        </w:rPr>
+        <w:t>it</w:t>
+      </w:r>
+      <w:r>
+        <w:rPr>
+          <w:rFonts w:ascii="Calibri" w:hAnsi="Calibri" w:cs="Calibri"/>
+          <w:color w:val="000000"/>
+          <w:szCs w:val="24"/>
+        </w:rPr>
+        <w:t xml:space="preserve"> (</w:t>
+      </w:r>
+      <w:r>
+        <w:rPr>
+          <w:rFonts w:ascii="Calibri" w:hAnsi="Calibri" w:cs="Calibri"/>
+          <w:color w:val="000000"/>
+          <w:szCs w:val="24"/>
+        </w:rPr>
+        <w:t xml:space="preserve">the file will be either </w:t>
+      </w:r>
+      <w:r>
+        <w:rPr>
+          <w:rFonts w:ascii="Calibri" w:hAnsi="Calibri" w:cs="Calibri"/>
+          <w:color w:val="000000"/>
+          <w:szCs w:val="24"/>
+        </w:rPr>
+        <w:t>“</w:t>
       </w:r>
       <w:proofErr w:type="spellStart"/>
       <w:r>
@@ -900,7 +1087,7 @@
           <w:color w:val="000000"/>
           <w:szCs w:val="24"/>
         </w:rPr>
-        <w:t>)</w:t>
+        <w:t>, depending on which you chose in step 2).</w:t>
       </w:r>
     </w:p>
     <w:p>
@@ -940,6 +1127,14 @@
           <w:szCs w:val="24"/>
         </w:rPr>
         <w:t xml:space="preserve"> may be asked to install Java. Please do so.</w:t>
+      </w:r>
+      <w:r>
+        <w:rPr>
+          <w:rFonts w:ascii="Calibri" w:hAnsi="Calibri" w:cs="Calibri"/>
+          <w:color w:val="000000"/>
+          <w:szCs w:val="24"/>
+        </w:rPr>
+        <w:t xml:space="preserve">  The Visual Programmer requires Java SE 6 or newer.</w:t>
       </w:r>
     </w:p>
     <w:p>
@@ -1278,6 +1473,154 @@
         </w:tc>
       </w:tr>
     </w:tbl>
+    <w:p/>
+    <w:p>
+      <w:r>
+        <w:t>Please note that</w:t>
+      </w:r>
+      <w:r>
+        <w:t>,</w:t>
+      </w:r>
+      <w:r>
+        <w:t xml:space="preserve"> </w:t>
+      </w:r>
+      <w:r>
+        <w:t>after this initial install, you need not go to the artsandbots.com site to launch the Visual Programmer software.  You can simply open it by double-clicking the CREATE Lab Visual Programmer icon that Web Start added to your desktop.</w:t>
+      </w:r>
+    </w:p>
+    <w:p>
+      <w:pPr>
+        <w:spacing w:after="0" w:line="240" w:lineRule="auto"/>
+        <w:rPr>
+          <w:rStyle w:val="Strong"/>
+        </w:rPr>
+      </w:pPr>
+      <w:r>
+        <w:rPr>
+          <w:rStyle w:val="Strong"/>
+        </w:rPr>
+        <w:t>Download as a zip file</w:t>
+      </w:r>
+    </w:p>
+    <w:p>
+      <w:pPr>
+        <w:spacing w:after="0" w:line="240" w:lineRule="auto"/>
+        <w:rPr>
+          <w:rStyle w:val="Strong"/>
+        </w:rPr>
+      </w:pPr>
+    </w:p>
+    <w:p>
+      <w:r>
+        <w:t xml:space="preserve">Although we recommend users use the Java Web Start version of the software as described above, we also make it available </w:t>
+      </w:r>
+      <w:r>
+        <w:t xml:space="preserve">as a zip </w:t>
+      </w:r>
+      <w:r>
+        <w:t>for users who cannot rely on an available Internet connection for installation and updates.  Please be aware, however, that if you install from the zip file, you will not automatically receive updates to the software, and will need to re-download the zip from artsandbots.com and re-install</w:t>
+      </w:r>
+      <w:r>
+        <w:t xml:space="preserve"> to upgrade</w:t>
+      </w:r>
+      <w:r>
+        <w:t>.</w:t>
+      </w:r>
+    </w:p>
+    <w:p>
+      <w:r>
+        <w:t>To install and run from the zip file, do the following:</w:t>
+      </w:r>
+    </w:p>
+    <w:p>
+      <w:pPr>
+        <w:spacing w:after="0" w:line="240" w:lineRule="auto"/>
+        <w:rPr>
+          <w:rFonts w:ascii="Calibri" w:hAnsi="Calibri" w:cs="Calibri"/>
+          <w:color w:val="F79646" w:themeColor="accent6"/>
+          <w:szCs w:val="24"/>
+        </w:rPr>
+      </w:pPr>
+      <w:r>
+        <w:rPr>
+          <w:rFonts w:ascii="Calibri" w:hAnsi="Calibri" w:cs="Calibri"/>
+          <w:color w:val="000000"/>
+          <w:szCs w:val="24"/>
+        </w:rPr>
+        <w:t>1. Go</w:t>
+      </w:r>
+      <w:r>
+        <w:rPr>
+          <w:rFonts w:ascii="Calibri" w:hAnsi="Calibri" w:cs="Calibri"/>
+          <w:color w:val="000000"/>
+          <w:szCs w:val="24"/>
+        </w:rPr>
+        <w:t xml:space="preserve"> to: </w:t>
+      </w:r>
+      <w:hyperlink r:id="rId11" w:history="1">
+        <w:r>
+          <w:rPr>
+            <w:rStyle w:val="Hyperlink"/>
+            <w:rFonts w:ascii="Calibri" w:hAnsi="Calibri" w:cs="Calibri"/>
+            <w:szCs w:val="24"/>
+          </w:rPr>
+          <w:t>http://artsandbots.com/visualprogrammer/</w:t>
+        </w:r>
+        <w:r>
+          <w:rPr>
+            <w:rStyle w:val="Hyperlink"/>
+          </w:rPr>
+          <w:t>visualprogrammer.zip</w:t>
+        </w:r>
+      </w:hyperlink>
+    </w:p>
+    <w:p>
+      <w:pPr>
+        <w:spacing w:after="0" w:line="240" w:lineRule="auto"/>
+        <w:rPr>
+          <w:rFonts w:ascii="Calibri" w:hAnsi="Calibri" w:cs="Calibri"/>
+          <w:color w:val="000000"/>
+          <w:szCs w:val="24"/>
+        </w:rPr>
+      </w:pPr>
+      <w:r>
+        <w:rPr>
+          <w:rFonts w:ascii="Calibri" w:hAnsi="Calibri" w:cs="Calibri"/>
+          <w:color w:val="000000"/>
+          <w:szCs w:val="24"/>
+        </w:rPr>
+        <w:t>2. Your browser should download the zip file.</w:t>
+      </w:r>
+    </w:p>
+    <w:p>
+      <w:pPr>
+        <w:spacing w:after="0" w:line="240" w:lineRule="auto"/>
+      </w:pPr>
+      <w:r>
+        <w:rPr>
+          <w:rFonts w:ascii="Calibri" w:hAnsi="Calibri" w:cs="Calibri"/>
+          <w:color w:val="000000"/>
+          <w:szCs w:val="24"/>
+        </w:rPr>
+        <w:t xml:space="preserve">3. Unzip the </w:t>
+      </w:r>
+      <w:proofErr w:type="spellStart"/>
+      <w:r>
+        <w:t>visualprogrammer.zip</w:t>
+      </w:r>
+      <w:proofErr w:type="spellEnd"/>
+      <w:r>
+        <w:t xml:space="preserve"> archive to your preferred location.</w:t>
+      </w:r>
+    </w:p>
+    <w:p>
+      <w:pPr>
+        <w:spacing w:after="0" w:line="240" w:lineRule="auto"/>
+      </w:pPr>
+      <w:r>
+        <w:t>4. Read the README.txt file for instructions on how to launch the software.</w:t>
+      </w:r>
+    </w:p>
     <w:p>
       <w:pPr>
         <w:rPr>
@@ -1289,15 +1632,12 @@
           <w:szCs w:val="26"/>
         </w:rPr>
       </w:pPr>
-      <w:r>
-        <w:br w:type="page"/>
-      </w:r>
     </w:p>
     <w:p>
       <w:pPr>
         <w:pStyle w:val="Heading1"/>
       </w:pPr>
-      <w:bookmarkStart w:id="1" w:name="_Toc196114931"/>
+      <w:bookmarkStart w:id="1" w:name="_Toc207104261"/>
       <w:r>
         <w:t xml:space="preserve">Step </w:t>
       </w:r>
@@ -1429,7 +1769,7 @@
                           <pic:cNvPicPr/>
                         </pic:nvPicPr>
                         <pic:blipFill>
-                          <a:blip r:embed="rId11" cstate="print"/>
+                          <a:blip r:embed="rId12" cstate="print"/>
                           <a:stretch>
                             <a:fillRect/>
                           </a:stretch>
@@ -1484,7 +1824,7 @@
                           <pic:cNvPicPr/>
                         </pic:nvPicPr>
                         <pic:blipFill>
-                          <a:blip r:embed="rId12" cstate="print"/>
+                          <a:blip r:embed="rId13" cstate="print"/>
                           <a:srcRect l="16100" r="16656"/>
                           <a:stretch>
                             <a:fillRect/>
@@ -1741,7 +2081,7 @@
         </w:rPr>
         <w:t xml:space="preserve">Install the Hummingbird Beta driver on your computer, called a “Virtual COM Port Driver”. Go to: </w:t>
       </w:r>
-      <w:hyperlink r:id="rId13" w:history="1">
+      <w:hyperlink r:id="rId14" w:history="1">
         <w:r>
           <w:rPr>
             <w:rStyle w:val="Hyperlink"/>
@@ -1782,7 +2122,7 @@
         </w:rPr>
         <w:t xml:space="preserve">Installation guides are also available here: </w:t>
       </w:r>
-      <w:hyperlink r:id="rId14" w:history="1">
+      <w:hyperlink r:id="rId15" w:history="1">
         <w:r>
           <w:rPr>
             <w:rStyle w:val="Hyperlink"/>
@@ -1816,7 +2156,7 @@
       <w:r>
         <w:t xml:space="preserve"> </w:t>
       </w:r>
-      <w:hyperlink r:id="rId15" w:history="1">
+      <w:hyperlink r:id="rId16" w:history="1">
         <w:r>
           <w:rPr>
             <w:rStyle w:val="Hyperlink"/>
@@ -1857,7 +2197,7 @@
         </w:rPr>
         <w:t xml:space="preserve">Mac - </w:t>
       </w:r>
-      <w:hyperlink r:id="rId16" w:history="1">
+      <w:hyperlink r:id="rId17" w:history="1">
         <w:r>
           <w:rPr>
             <w:rStyle w:val="Hyperlink"/>
@@ -2062,32 +2402,25 @@
       <w:pPr>
         <w:rPr>
           <w:rStyle w:val="Strong"/>
-        </w:rPr>
-      </w:pPr>
-      <w:r>
-        <w:rPr>
-          <w:rStyle w:val="Strong"/>
+          <w:b w:val="0"/>
+          <w:bCs w:val="0"/>
+        </w:rPr>
+      </w:pPr>
+      <w:bookmarkStart w:id="2" w:name="_Toc207104262"/>
+      <w:r>
+        <w:rPr>
+          <w:rStyle w:val="Strong"/>
+          <w:rFonts w:ascii="Arial Black" w:hAnsi="Arial Black"/>
+          <w:b w:val="0"/>
+          <w:sz w:val="28"/>
         </w:rPr>
         <w:br w:type="page"/>
       </w:r>
-    </w:p>
-    <w:p>
-      <w:pPr>
-        <w:pStyle w:val="Heading1"/>
-        <w:rPr>
-          <w:rStyle w:val="Strong"/>
-          <w:rFonts w:eastAsiaTheme="minorHAnsi" w:cstheme="minorBidi"/>
-          <w:b/>
-          <w:bCs/>
-          <w:szCs w:val="22"/>
-        </w:rPr>
-      </w:pPr>
-      <w:bookmarkStart w:id="2" w:name="_Toc196114932"/>
       <w:r>
         <w:rPr>
           <w:rStyle w:val="Strong"/>
           <w:rFonts w:ascii="Arial Black" w:hAnsi="Arial Black"/>
-          <w:b/>
+          <w:b w:val="0"/>
           <w:sz w:val="28"/>
         </w:rPr>
         <w:t>Visual Programmer</w:t>
@@ -2227,7 +2560,7 @@
                           </pic:cNvPicPr>
                         </pic:nvPicPr>
                         <pic:blipFill>
-                          <a:blip r:embed="rId17" cstate="print"/>
+                          <a:blip r:embed="rId18" cstate="print"/>
                           <a:srcRect/>
                           <a:stretch>
                             <a:fillRect/>
@@ -2288,7 +2621,7 @@
                           <pic:cNvPicPr/>
                         </pic:nvPicPr>
                         <pic:blipFill>
-                          <a:blip r:embed="rId18" cstate="print"/>
+                          <a:blip r:embed="rId19" cstate="print"/>
                           <a:srcRect l="17842" t="18586" r="18985" b="21311"/>
                           <a:stretch>
                             <a:fillRect/>
@@ -2381,7 +2714,7 @@
                           <pic:cNvPicPr/>
                         </pic:nvPicPr>
                         <pic:blipFill>
-                          <a:blip r:embed="rId19"/>
+                          <a:blip r:embed="rId20"/>
                           <a:stretch>
                             <a:fillRect/>
                           </a:stretch>
@@ -2444,48 +2777,36 @@
     </w:p>
     <w:p>
       <w:pPr>
-        <w:rPr>
-          <w:rFonts w:ascii="Arial Black" w:eastAsiaTheme="majorEastAsia" w:hAnsi="Arial Black" w:cstheme="majorBidi"/>
+        <w:pStyle w:val="Heading1"/>
+      </w:pPr>
+      <w:r>
+        <w:br w:type="page"/>
+      </w:r>
+      <w:bookmarkStart w:id="3" w:name="_Toc207104263"/>
+      <w:r>
+        <w:t>Frequently Asked Questions (FAQ)</w:t>
+      </w:r>
+      <w:bookmarkEnd w:id="3"/>
+    </w:p>
+    <w:p>
+      <w:pPr>
+        <w:spacing w:after="0" w:line="240" w:lineRule="auto"/>
+        <w:rPr>
           <w:b/>
-          <w:bCs/>
-          <w:sz w:val="28"/>
-          <w:szCs w:val="28"/>
-        </w:rPr>
-      </w:pPr>
-      <w:r>
-        <w:br w:type="page"/>
-      </w:r>
-    </w:p>
-    <w:p>
-      <w:pPr>
-        <w:pStyle w:val="Heading1"/>
-      </w:pPr>
-      <w:bookmarkStart w:id="3" w:name="_Toc196114933"/>
-      <w:r>
-        <w:t>Frequently Asked Questions (FAQ)</w:t>
-      </w:r>
-      <w:bookmarkEnd w:id="3"/>
-    </w:p>
-    <w:p>
-      <w:pPr>
-        <w:spacing w:after="0" w:line="240" w:lineRule="auto"/>
-        <w:rPr>
-          <w:b/>
-        </w:rPr>
-      </w:pPr>
-    </w:p>
-    <w:p>
-      <w:pPr>
+        </w:rPr>
+      </w:pPr>
+    </w:p>
+    <w:p>
+      <w:pPr>
+        <w:rPr>
+          <w:rStyle w:val="Strong"/>
+        </w:rPr>
+      </w:pPr>
+      <w:r>
         <w:rPr>
           <w:rStyle w:val="Strong"/>
           <w:sz w:val="24"/>
         </w:rPr>
-      </w:pPr>
-      <w:r>
-        <w:rPr>
-          <w:rStyle w:val="Strong"/>
-          <w:sz w:val="24"/>
-        </w:rPr>
         <w:t>What is Java Web-Start?</w:t>
       </w:r>
     </w:p>
@@ -2494,7 +2815,34 @@
         <w:spacing w:after="0" w:line="240" w:lineRule="auto"/>
       </w:pPr>
       <w:r>
-        <w:t xml:space="preserve">The Visual Programmer is installed using a method called Java Web-Start. This method makes installation easier by helping you to install Java and the Visual Programmer with a single click.  Additionally, this allows the CREATE Lab team to automatically distribute software updates when bugs are fixed and improvements are made to the Visual Programmer. Instead of reinstalling the improved software, users working with an </w:t>
+        <w:t xml:space="preserve">Java Web Start is a technology to deliver a standalone application to a user’s computer via a single click from a web site. </w:t>
+      </w:r>
+      <w:r>
+        <w:t xml:space="preserve">The </w:t>
+      </w:r>
+      <w:r>
+        <w:t xml:space="preserve">preferred and recommended method for installing the </w:t>
+      </w:r>
+      <w:r>
+        <w:t xml:space="preserve">Visual Programmer is </w:t>
+      </w:r>
+      <w:r>
+        <w:t>with</w:t>
+      </w:r>
+      <w:r>
+        <w:t xml:space="preserve"> Java Web-Start. </w:t>
+      </w:r>
+      <w:r>
+        <w:t>Web Start</w:t>
+      </w:r>
+      <w:r>
+        <w:t xml:space="preserve"> makes installation easier by helping you to install Java </w:t>
+      </w:r>
+      <w:r>
+        <w:t xml:space="preserve">(if necessary) </w:t>
+      </w:r>
+      <w:r>
+        <w:t xml:space="preserve">and the Visual Programmer with a single click.  Additionally, this allows the CREATE Lab team to automatically distribute software updates when bugs are fixed and improvements are made to the Visual Programmer. Instead of reinstalling the improved software, users working with an </w:t>
       </w:r>
       <w:r>
         <w:t>I</w:t>
@@ -2512,7 +2860,6 @@
       <w:pPr>
         <w:rPr>
           <w:rStyle w:val="Strong"/>
-          <w:sz w:val="24"/>
         </w:rPr>
       </w:pPr>
       <w:r>
@@ -2596,7 +2943,7 @@
         </w:rPr>
         <w:t xml:space="preserve">Clara Phillips: </w:t>
       </w:r>
-      <w:hyperlink r:id="rId20" w:history="1">
+      <w:hyperlink r:id="rId21" w:history="1">
         <w:r>
           <w:rPr>
             <w:rStyle w:val="Hyperlink"/>
@@ -2633,7 +2980,7 @@
         </w:rPr>
         <w:t xml:space="preserve">Jennifer Cross: </w:t>
       </w:r>
-      <w:hyperlink r:id="rId21" w:history="1">
+      <w:hyperlink r:id="rId22" w:history="1">
         <w:r>
           <w:rPr>
             <w:rStyle w:val="Hyperlink"/>
@@ -2670,7 +3017,7 @@
         </w:rPr>
         <w:t xml:space="preserve">Chris Bartley: </w:t>
       </w:r>
-      <w:hyperlink r:id="rId22" w:history="1">
+      <w:hyperlink r:id="rId23" w:history="1">
         <w:r>
           <w:rPr>
             <w:rStyle w:val="Hyperlink"/>
@@ -2696,8 +3043,8 @@
       </w:pPr>
     </w:p>
     <w:sectPr>
-      <w:headerReference w:type="default" r:id="rId23"/>
-      <w:footerReference w:type="default" r:id="rId24"/>
+      <w:headerReference w:type="default" r:id="rId24"/>
+      <w:footerReference w:type="default" r:id="rId25"/>
       <w:pgSz w:w="12240" w:h="15840"/>
       <w:pgMar w:top="1080" w:right="1080" w:bottom="1080" w:left="1080" w:gutter="0"/>
       <w:docGrid w:linePitch="360"/>
@@ -2752,8 +3099,6 @@
     </w:r>
     <w:r>
       <w:tab/>
-    </w:r>
-    <w:r>
       <w:t>CREATE Lab</w:t>
     </w:r>
   </w:p>
@@ -2811,7 +3156,7 @@
             <w:rPr>
               <w:noProof/>
             </w:rPr>
-            <w:t>6</w:t>
+            <w:t>7</w:t>
           </w:r>
         </w:fldSimple>
       </w:p>
@@ -2852,7 +3197,7 @@
         <w:ind w:left="1440" w:hanging="360"/>
       </w:pPr>
       <w:rPr>
-        <w:rFonts w:ascii="Courier New" w:hAnsi="Courier New" w:cs="Symbol" w:hint="default"/>
+        <w:rFonts w:ascii="Courier New" w:hAnsi="Courier New" w:cs="Courier New" w:hint="default"/>
       </w:rPr>
     </w:lvl>
     <w:lvl w:ilvl="2" w:tplc="04090005" w:tentative="1">
@@ -2888,7 +3233,7 @@
         <w:ind w:left="3600" w:hanging="360"/>
       </w:pPr>
       <w:rPr>
-        <w:rFonts w:ascii="Courier New" w:hAnsi="Courier New" w:cs="Symbol" w:hint="default"/>
+        <w:rFonts w:ascii="Courier New" w:hAnsi="Courier New" w:cs="Courier New" w:hint="default"/>
       </w:rPr>
     </w:lvl>
     <w:lvl w:ilvl="5" w:tplc="04090005" w:tentative="1">
@@ -2924,7 +3269,7 @@
         <w:ind w:left="5760" w:hanging="360"/>
       </w:pPr>
       <w:rPr>
-        <w:rFonts w:ascii="Courier New" w:hAnsi="Courier New" w:cs="Symbol" w:hint="default"/>
+        <w:rFonts w:ascii="Courier New" w:hAnsi="Courier New" w:cs="Courier New" w:hint="default"/>
       </w:rPr>
     </w:lvl>
     <w:lvl w:ilvl="8" w:tplc="04090005" w:tentative="1">
@@ -2965,7 +3310,7 @@
         <w:ind w:left="1800" w:hanging="360"/>
       </w:pPr>
       <w:rPr>
-        <w:rFonts w:ascii="Courier New" w:hAnsi="Courier New" w:cs="Symbol" w:hint="default"/>
+        <w:rFonts w:ascii="Courier New" w:hAnsi="Courier New" w:cs="Courier New" w:hint="default"/>
       </w:rPr>
     </w:lvl>
     <w:lvl w:ilvl="2" w:tplc="04090005" w:tentative="1">
@@ -3001,7 +3346,7 @@
         <w:ind w:left="3960" w:hanging="360"/>
       </w:pPr>
       <w:rPr>
-        <w:rFonts w:ascii="Courier New" w:hAnsi="Courier New" w:cs="Symbol" w:hint="default"/>
+        <w:rFonts w:ascii="Courier New" w:hAnsi="Courier New" w:cs="Courier New" w:hint="default"/>
       </w:rPr>
     </w:lvl>
     <w:lvl w:ilvl="5" w:tplc="04090005" w:tentative="1">
@@ -3037,7 +3382,7 @@
         <w:ind w:left="6120" w:hanging="360"/>
       </w:pPr>
       <w:rPr>
-        <w:rFonts w:ascii="Courier New" w:hAnsi="Courier New" w:cs="Symbol" w:hint="default"/>
+        <w:rFonts w:ascii="Courier New" w:hAnsi="Courier New" w:cs="Courier New" w:hint="default"/>
       </w:rPr>
     </w:lvl>
     <w:lvl w:ilvl="8" w:tplc="04090005" w:tentative="1">
@@ -3484,7 +3829,7 @@
         <w:ind w:left="1080" w:hanging="360"/>
       </w:pPr>
       <w:rPr>
-        <w:rFonts w:ascii="Calibri" w:eastAsiaTheme="minorHAnsi" w:hAnsi="Calibri" w:cs="Tahoma" w:hint="default"/>
+        <w:rFonts w:ascii="Calibri" w:eastAsiaTheme="minorHAnsi" w:hAnsi="Calibri" w:cs="Calibri" w:hint="default"/>
       </w:rPr>
     </w:lvl>
     <w:lvl w:ilvl="1" w:tplc="04090003" w:tentative="1">
@@ -3496,7 +3841,7 @@
         <w:ind w:left="1800" w:hanging="360"/>
       </w:pPr>
       <w:rPr>
-        <w:rFonts w:ascii="Courier New" w:hAnsi="Courier New" w:cs="Symbol" w:hint="default"/>
+        <w:rFonts w:ascii="Courier New" w:hAnsi="Courier New" w:cs="Courier New" w:hint="default"/>
       </w:rPr>
     </w:lvl>
     <w:lvl w:ilvl="2" w:tplc="04090005" w:tentative="1">
@@ -3532,7 +3877,7 @@
         <w:ind w:left="3960" w:hanging="360"/>
       </w:pPr>
       <w:rPr>
-        <w:rFonts w:ascii="Courier New" w:hAnsi="Courier New" w:cs="Symbol" w:hint="default"/>
+        <w:rFonts w:ascii="Courier New" w:hAnsi="Courier New" w:cs="Courier New" w:hint="default"/>
       </w:rPr>
     </w:lvl>
     <w:lvl w:ilvl="5" w:tplc="04090005" w:tentative="1">
@@ -3568,7 +3913,7 @@
         <w:ind w:left="6120" w:hanging="360"/>
       </w:pPr>
       <w:rPr>
-        <w:rFonts w:ascii="Courier New" w:hAnsi="Courier New" w:cs="Symbol" w:hint="default"/>
+        <w:rFonts w:ascii="Courier New" w:hAnsi="Courier New" w:cs="Courier New" w:hint="default"/>
       </w:rPr>
     </w:lvl>
     <w:lvl w:ilvl="8" w:tplc="04090005" w:tentative="1">
@@ -4361,7 +4706,7 @@
 </file>
 
 <file path=customXml/itemProps1.xml><?xml version="1.0" encoding="utf-8"?>
-<ds:datastoreItem xmlns:ds="http://schemas.openxmlformats.org/officeDocument/2006/customXml" ds:itemID="{EF9EDCCF-DD50-B246-82F6-1EA8D391431C}">
+<ds:datastoreItem xmlns:ds="http://schemas.openxmlformats.org/officeDocument/2006/customXml" ds:itemID="{7D4B441B-AE1D-C14D-8C42-6BB35CE5DA4C}">
   <ds:schemaRefs>
     <ds:schemaRef ds:uri="http://schemas.openxmlformats.org/officeDocument/2006/bibliography"/>
   </ds:schemaRefs>

</xml_diff>

<commit_message>
Changed Web Start "Launch" button to just link to the .jnlp file directly.  Also updated the connection guide.  Fixes issue 146.
</commit_message>
<xml_diff>
--- a/java/code/webstart/src/docs/Visual_Programmer_Connection_Guide.docx
+++ b/java/code/webstart/src/docs/Visual_Programmer_Connection_Guide.docx
@@ -407,18 +407,17 @@
       <w:pPr>
         <w:rPr>
           <w:rStyle w:val="Strong"/>
-          <w:sz w:val="24"/>
-        </w:rPr>
-      </w:pPr>
-    </w:p>
-    <w:p>
-      <w:pPr>
-        <w:rPr>
-          <w:rStyle w:val="Strong"/>
           <w:rFonts w:eastAsiaTheme="majorEastAsia" w:cstheme="majorBidi"/>
           <w:b w:val="0"/>
           <w:bCs w:val="0"/>
           <w:szCs w:val="28"/>
+        </w:rPr>
+      </w:pPr>
+    </w:p>
+    <w:p>
+      <w:pPr>
+        <w:rPr>
+          <w:rStyle w:val="Strong"/>
         </w:rPr>
       </w:pPr>
       <w:r>
@@ -638,14 +637,13 @@
       <w:pPr>
         <w:rPr>
           <w:rStyle w:val="Strong"/>
+        </w:rPr>
+      </w:pPr>
+      <w:r>
+        <w:rPr>
+          <w:rStyle w:val="Strong"/>
           <w:sz w:val="24"/>
         </w:rPr>
-      </w:pPr>
-      <w:r>
-        <w:rPr>
-          <w:rStyle w:val="Strong"/>
-          <w:sz w:val="24"/>
-        </w:rPr>
         <w:t>Getting the Visual Programmer</w:t>
       </w:r>
     </w:p>
@@ -738,7 +736,13 @@
         <w:t xml:space="preserve"> an Internet connection for the initial install</w:t>
       </w:r>
       <w:r>
-        <w:t xml:space="preserve"> and for obtaining updates.  Furthermore, each computer on which you would like to install the Visual Programmer will need to have an Internet connection for the initial installation—the software cannot be (easily) copied from, say, a USB thumb drive to multiple machines. If these restrictions do not work for your organization, please consider using the downloadable zip version discussed below.</w:t>
+        <w:t xml:space="preserve"> and for obtaining updates.  Furthermore, each computer on which you would like to install the Visual Programmer will need to have an Internet connection for the initial installation—the </w:t>
+      </w:r>
+      <w:r>
+        <w:t xml:space="preserve">Web Start version of the </w:t>
+      </w:r>
+      <w:r>
+        <w:t>software cannot be (easily) copied from, say, a USB thumb drive to multiple machines. If these restrictions do not work for your organization, please consider using the downloadable zip version discussed below.</w:t>
       </w:r>
     </w:p>
     <w:p>
@@ -751,28 +755,89 @@
     </w:p>
     <w:p>
       <w:pPr>
-        <w:spacing w:after="0" w:line="240" w:lineRule="auto"/>
-        <w:rPr>
-          <w:rFonts w:ascii="Calibri" w:hAnsi="Calibri" w:cs="Calibri"/>
-          <w:color w:val="F79646" w:themeColor="accent6"/>
-          <w:szCs w:val="24"/>
-        </w:rPr>
-      </w:pPr>
-      <w:r>
-        <w:rPr>
-          <w:rFonts w:ascii="Calibri" w:hAnsi="Calibri" w:cs="Calibri"/>
-          <w:color w:val="000000"/>
-          <w:szCs w:val="24"/>
-        </w:rPr>
-        <w:t>1. Go</w:t>
-      </w:r>
-      <w:r>
-        <w:rPr>
-          <w:rFonts w:ascii="Calibri" w:hAnsi="Calibri" w:cs="Calibri"/>
-          <w:color w:val="000000"/>
-          <w:szCs w:val="24"/>
-        </w:rPr>
-        <w:t xml:space="preserve"> to: </w:t>
+        <w:pStyle w:val="ListParagraph"/>
+        <w:numPr>
+          <w:ilvl w:val="0"/>
+          <w:numId w:val="10"/>
+        </w:numPr>
+        <w:spacing w:after="0" w:line="240" w:lineRule="auto"/>
+        <w:rPr>
+          <w:rFonts w:ascii="Calibri" w:hAnsi="Calibri" w:cs="Calibri"/>
+          <w:color w:val="000000"/>
+          <w:szCs w:val="24"/>
+        </w:rPr>
+      </w:pPr>
+      <w:r>
+        <w:rPr>
+          <w:rFonts w:ascii="Calibri" w:hAnsi="Calibri" w:cs="Calibri"/>
+          <w:color w:val="000000"/>
+          <w:szCs w:val="24"/>
+        </w:rPr>
+        <w:t xml:space="preserve">Make sure you have Java SE 6 or later installed.  </w:t>
+      </w:r>
+      <w:r>
+        <w:rPr>
+          <w:rFonts w:ascii="Calibri" w:hAnsi="Calibri" w:cs="Calibri"/>
+          <w:color w:val="000000"/>
+          <w:szCs w:val="24"/>
+        </w:rPr>
+        <w:t xml:space="preserve">For running the Visual Programmer, it doesn’t matter whether you install the JRE or the JDK, but the JRE will be a smaller download. If you only ever need to </w:t>
+      </w:r>
+      <w:r>
+        <w:rPr>
+          <w:rFonts w:ascii="Calibri" w:hAnsi="Calibri" w:cs="Calibri"/>
+          <w:i/>
+          <w:color w:val="000000"/>
+          <w:szCs w:val="24"/>
+        </w:rPr>
+        <w:t>run</w:t>
+      </w:r>
+      <w:r>
+        <w:rPr>
+          <w:rFonts w:ascii="Calibri" w:hAnsi="Calibri" w:cs="Calibri"/>
+          <w:color w:val="000000"/>
+          <w:szCs w:val="24"/>
+        </w:rPr>
+        <w:t xml:space="preserve"> Java applications, then the JRE is fine.  But if you expect to ever develop Java applications, then you’ll want the JDK.  Either way, y</w:t>
+      </w:r>
+      <w:r>
+        <w:rPr>
+          <w:rFonts w:ascii="Calibri" w:hAnsi="Calibri" w:cs="Calibri"/>
+          <w:color w:val="000000"/>
+          <w:szCs w:val="24"/>
+        </w:rPr>
+        <w:t xml:space="preserve">ou can download Java from: </w:t>
+      </w:r>
+      <w:r>
+        <w:rPr>
+          <w:rFonts w:ascii="Calibri" w:hAnsi="Calibri" w:cs="Calibri"/>
+          <w:color w:val="000000"/>
+          <w:szCs w:val="24"/>
+        </w:rPr>
+        <w:t>http://www.oracle.com/technetwork/java/javase/downloads/index.html</w:t>
+      </w:r>
+    </w:p>
+    <w:p>
+      <w:pPr>
+        <w:pStyle w:val="ListParagraph"/>
+        <w:numPr>
+          <w:ilvl w:val="0"/>
+          <w:numId w:val="10"/>
+        </w:numPr>
+        <w:spacing w:after="0" w:line="240" w:lineRule="auto"/>
+        <w:rPr>
+          <w:rFonts w:ascii="Calibri" w:hAnsi="Calibri" w:cs="Calibri"/>
+          <w:color w:val="000000"/>
+          <w:szCs w:val="24"/>
+        </w:rPr>
+      </w:pPr>
+      <w:r>
+        <w:rPr>
+          <w:rFonts w:ascii="Calibri" w:hAnsi="Calibri" w:cs="Calibri"/>
+          <w:color w:val="000000"/>
+          <w:szCs w:val="24"/>
+        </w:rPr>
+        <w:t xml:space="preserve">Go to: </w:t>
       </w:r>
       <w:hyperlink r:id="rId8" w:history="1">
         <w:r>
@@ -787,28 +852,25 @@
     </w:p>
     <w:p>
       <w:pPr>
-        <w:spacing w:after="0" w:line="240" w:lineRule="auto"/>
-        <w:rPr>
-          <w:rFonts w:ascii="Calibri" w:hAnsi="Calibri" w:cs="Calibri"/>
-          <w:color w:val="000000"/>
-          <w:szCs w:val="24"/>
-        </w:rPr>
-      </w:pPr>
-      <w:r>
-        <w:rPr>
-          <w:rFonts w:ascii="Calibri" w:hAnsi="Calibri" w:cs="Calibri"/>
-          <w:color w:val="000000"/>
-          <w:szCs w:val="24"/>
-        </w:rPr>
-        <w:t>2. Click</w:t>
-      </w:r>
-      <w:r>
-        <w:rPr>
-          <w:rFonts w:ascii="Calibri" w:hAnsi="Calibri" w:cs="Calibri"/>
-          <w:color w:val="000000"/>
-          <w:szCs w:val="24"/>
-        </w:rPr>
-        <w:t xml:space="preserve"> </w:t>
+        <w:pStyle w:val="ListParagraph"/>
+        <w:numPr>
+          <w:ilvl w:val="0"/>
+          <w:numId w:val="10"/>
+        </w:numPr>
+        <w:spacing w:after="0" w:line="240" w:lineRule="auto"/>
+        <w:rPr>
+          <w:rFonts w:ascii="Calibri" w:hAnsi="Calibri" w:cs="Calibri"/>
+          <w:color w:val="000000"/>
+          <w:szCs w:val="24"/>
+        </w:rPr>
+      </w:pPr>
+      <w:r>
+        <w:rPr>
+          <w:rFonts w:ascii="Calibri" w:hAnsi="Calibri" w:cs="Calibri"/>
+          <w:color w:val="000000"/>
+          <w:szCs w:val="24"/>
+        </w:rPr>
+        <w:t xml:space="preserve">Click </w:t>
       </w:r>
       <w:r>
         <w:rPr>
@@ -887,6 +949,11 @@
     </w:p>
     <w:p>
       <w:pPr>
+        <w:pStyle w:val="ListParagraph"/>
+        <w:numPr>
+          <w:ilvl w:val="0"/>
+          <w:numId w:val="10"/>
+        </w:numPr>
         <w:autoSpaceDE w:val="0"/>
         <w:autoSpaceDN w:val="0"/>
         <w:adjustRightInd w:val="0"/>
@@ -903,14 +970,6 @@
           <w:color w:val="000000"/>
           <w:szCs w:val="24"/>
         </w:rPr>
-        <w:t xml:space="preserve">3. </w:t>
-      </w:r>
-      <w:r>
-        <w:rPr>
-          <w:rFonts w:ascii="Calibri" w:hAnsi="Calibri" w:cs="Calibri"/>
-          <w:color w:val="000000"/>
-          <w:szCs w:val="24"/>
-        </w:rPr>
         <w:t xml:space="preserve">Some computers will not automatically launch Web Start to download the Visual Programmer, and instead merely download </w:t>
       </w:r>
       <w:proofErr w:type="gramStart"/>
@@ -947,15 +1006,7 @@
           <w:color w:val="000000"/>
           <w:szCs w:val="24"/>
         </w:rPr>
-        <w:t xml:space="preserve"> </w:t>
-      </w:r>
-      <w:r>
-        <w:rPr>
-          <w:rFonts w:ascii="Calibri" w:hAnsi="Calibri" w:cs="Calibri"/>
-          <w:color w:val="000000"/>
-          <w:szCs w:val="24"/>
-        </w:rPr>
-        <w:t xml:space="preserve">save </w:t>
+        <w:t xml:space="preserve"> save </w:t>
       </w:r>
       <w:r>
         <w:rPr>
@@ -971,15 +1022,7 @@
           <w:color w:val="000000"/>
           <w:szCs w:val="24"/>
         </w:rPr>
-        <w:t>o</w:t>
-      </w:r>
-      <w:r>
-        <w:rPr>
-          <w:rFonts w:ascii="Calibri" w:hAnsi="Calibri" w:cs="Calibri"/>
-          <w:color w:val="000000"/>
-          <w:szCs w:val="24"/>
-        </w:rPr>
-        <w:t xml:space="preserve">pen </w:t>
+        <w:t xml:space="preserve">open </w:t>
       </w:r>
       <w:r>
         <w:rPr>
@@ -1037,15 +1080,7 @@
           <w:color w:val="000000"/>
           <w:szCs w:val="24"/>
         </w:rPr>
-        <w:t xml:space="preserve"> or </w:t>
-      </w:r>
-      <w:r>
-        <w:rPr>
-          <w:rFonts w:ascii="Calibri" w:hAnsi="Calibri" w:cs="Calibri"/>
-          <w:color w:val="000000"/>
-          <w:szCs w:val="24"/>
-        </w:rPr>
-        <w:t>“</w:t>
+        <w:t xml:space="preserve"> or “</w:t>
       </w:r>
       <w:proofErr w:type="spellStart"/>
       <w:r>
@@ -1054,23 +1089,7 @@
           <w:color w:val="000000"/>
           <w:szCs w:val="24"/>
         </w:rPr>
-        <w:t>visual_programmer</w:t>
-      </w:r>
-      <w:r>
-        <w:rPr>
-          <w:rFonts w:ascii="Calibri" w:hAnsi="Calibri" w:cs="Calibri"/>
-          <w:color w:val="000000"/>
-          <w:szCs w:val="24"/>
-        </w:rPr>
-        <w:t>_finch</w:t>
-      </w:r>
-      <w:r>
-        <w:rPr>
-          <w:rFonts w:ascii="Calibri" w:hAnsi="Calibri" w:cs="Calibri"/>
-          <w:color w:val="000000"/>
-          <w:szCs w:val="24"/>
-        </w:rPr>
-        <w:t>.jnlp</w:t>
+        <w:t>visual_programmer_finch.jnlp</w:t>
       </w:r>
       <w:proofErr w:type="spellEnd"/>
       <w:r>
@@ -1092,6 +1111,11 @@
     </w:p>
     <w:p>
       <w:pPr>
+        <w:pStyle w:val="ListParagraph"/>
+        <w:numPr>
+          <w:ilvl w:val="0"/>
+          <w:numId w:val="10"/>
+        </w:numPr>
         <w:autoSpaceDE w:val="0"/>
         <w:autoSpaceDN w:val="0"/>
         <w:adjustRightInd w:val="0"/>
@@ -1108,25 +1132,7 @@
           <w:color w:val="000000"/>
           <w:szCs w:val="24"/>
         </w:rPr>
-        <w:t xml:space="preserve">4. (On some computers) </w:t>
-      </w:r>
-      <w:proofErr w:type="gramStart"/>
-      <w:r>
-        <w:rPr>
-          <w:rFonts w:ascii="Calibri" w:hAnsi="Calibri" w:cs="Calibri"/>
-          <w:color w:val="000000"/>
-          <w:szCs w:val="24"/>
-        </w:rPr>
-        <w:t>You</w:t>
-      </w:r>
-      <w:proofErr w:type="gramEnd"/>
-      <w:r>
-        <w:rPr>
-          <w:rFonts w:ascii="Calibri" w:hAnsi="Calibri" w:cs="Calibri"/>
-          <w:color w:val="000000"/>
-          <w:szCs w:val="24"/>
-        </w:rPr>
-        <w:t xml:space="preserve"> may be asked to install Java. Please do so.</w:t>
+        <w:t>(On some computers) You may be asked to install Java. Please do so.</w:t>
       </w:r>
       <w:r>
         <w:rPr>
@@ -1139,6 +1145,11 @@
     </w:p>
     <w:p>
       <w:pPr>
+        <w:pStyle w:val="ListParagraph"/>
+        <w:numPr>
+          <w:ilvl w:val="0"/>
+          <w:numId w:val="10"/>
+        </w:numPr>
         <w:autoSpaceDE w:val="0"/>
         <w:autoSpaceDN w:val="0"/>
         <w:adjustRightInd w:val="0"/>
@@ -1155,61 +1166,16 @@
           <w:color w:val="000000"/>
           <w:szCs w:val="24"/>
         </w:rPr>
-        <w:t xml:space="preserve">5. (On some computers) </w:t>
-      </w:r>
-      <w:proofErr w:type="gramStart"/>
-      <w:r>
-        <w:rPr>
-          <w:rFonts w:ascii="Calibri" w:hAnsi="Calibri" w:cs="Calibri"/>
-          <w:color w:val="000000"/>
-          <w:szCs w:val="24"/>
-        </w:rPr>
-        <w:t>You</w:t>
-      </w:r>
-      <w:proofErr w:type="gramEnd"/>
-      <w:r>
-        <w:rPr>
-          <w:rFonts w:ascii="Calibri" w:hAnsi="Calibri" w:cs="Calibri"/>
-          <w:color w:val="000000"/>
-          <w:szCs w:val="24"/>
-        </w:rPr>
-        <w:t xml:space="preserve"> may be asked to approve the software </w:t>
-      </w:r>
-      <w:r>
-        <w:rPr>
-          <w:rFonts w:ascii="Calibri" w:hAnsi="Calibri" w:cs="Calibri"/>
-          <w:color w:val="000000"/>
-          <w:szCs w:val="24"/>
-        </w:rPr>
-        <w:t xml:space="preserve">or security certificate from CREATE Lab </w:t>
-      </w:r>
-      <w:r>
-        <w:rPr>
-          <w:rFonts w:ascii="Calibri" w:hAnsi="Calibri" w:cs="Calibri"/>
-          <w:color w:val="000000"/>
-          <w:szCs w:val="24"/>
-        </w:rPr>
-        <w:t xml:space="preserve">(for </w:t>
-      </w:r>
-      <w:r>
-        <w:rPr>
-          <w:rFonts w:ascii="Calibri" w:hAnsi="Calibri" w:cs="Calibri"/>
-          <w:color w:val="000000"/>
-          <w:szCs w:val="24"/>
-        </w:rPr>
-        <w:t xml:space="preserve">computer </w:t>
-      </w:r>
-      <w:r>
-        <w:rPr>
-          <w:rFonts w:ascii="Calibri" w:hAnsi="Calibri" w:cs="Calibri"/>
-          <w:color w:val="000000"/>
-          <w:szCs w:val="24"/>
-        </w:rPr>
-        <w:t>security reasons). Please do so.</w:t>
-      </w:r>
-    </w:p>
-    <w:p>
-      <w:pPr>
+        <w:t>(On some computers) You may be asked to approve the software or security certificate from CREATE Lab (for computer security reasons). Please do so.</w:t>
+      </w:r>
+    </w:p>
+    <w:p>
+      <w:pPr>
+        <w:pStyle w:val="ListParagraph"/>
+        <w:numPr>
+          <w:ilvl w:val="0"/>
+          <w:numId w:val="10"/>
+        </w:numPr>
         <w:autoSpaceDE w:val="0"/>
         <w:autoSpaceDN w:val="0"/>
         <w:adjustRightInd w:val="0"/>
@@ -1226,7 +1192,7 @@
           <w:color w:val="000000"/>
           <w:szCs w:val="24"/>
         </w:rPr>
-        <w:t xml:space="preserve">6. If you run the software and see </w:t>
+        <w:t xml:space="preserve">If you run the software and see </w:t>
       </w:r>
       <w:r>
         <w:rPr>
@@ -1282,31 +1248,7 @@
           <w:color w:val="000000"/>
           <w:szCs w:val="24"/>
         </w:rPr>
-        <w:t>below,</w:t>
-      </w:r>
-      <w:r>
-        <w:rPr>
-          <w:rFonts w:ascii="Calibri" w:hAnsi="Calibri" w:cs="Calibri"/>
-          <w:color w:val="000000"/>
-          <w:szCs w:val="24"/>
-        </w:rPr>
-        <w:t xml:space="preserve"> </w:t>
-      </w:r>
-      <w:r>
-        <w:rPr>
-          <w:rFonts w:ascii="Calibri" w:hAnsi="Calibri" w:cs="Calibri"/>
-          <w:color w:val="000000"/>
-          <w:szCs w:val="24"/>
-        </w:rPr>
-        <w:t>y</w:t>
-      </w:r>
-      <w:r>
-        <w:rPr>
-          <w:rFonts w:ascii="Calibri" w:hAnsi="Calibri" w:cs="Calibri"/>
-          <w:color w:val="000000"/>
-          <w:szCs w:val="24"/>
-        </w:rPr>
-        <w:t>ou’re done!</w:t>
+        <w:t>below, you’re done!</w:t>
       </w:r>
     </w:p>
     <w:tbl>
@@ -1485,7 +1427,19 @@
         <w:t xml:space="preserve"> </w:t>
       </w:r>
       <w:r>
-        <w:t>after this initial install, you need not go to the artsandbots.com site to launch the Visual Programmer software.  You can simply open it by double-clicking the CREATE Lab Visual Programmer icon that Web Start added to your desktop.</w:t>
+        <w:t>after this initial install, you need not go to the artsandbots.com site to launch the Visual Programmer software.  You can simply open it by double-clicking</w:t>
+      </w:r>
+      <w:r>
+        <w:t xml:space="preserve"> on either</w:t>
+      </w:r>
+      <w:r>
+        <w:t xml:space="preserve"> the CREATE Lab Visual Programmer icon that Web Start added to your desktop</w:t>
+      </w:r>
+      <w:r>
+        <w:t>, or on the JNLP file you downloaded</w:t>
+      </w:r>
+      <w:r>
+        <w:t>.</w:t>
       </w:r>
     </w:p>
     <w:p>
@@ -2402,8 +2356,6 @@
       <w:pPr>
         <w:rPr>
           <w:rStyle w:val="Strong"/>
-          <w:b w:val="0"/>
-          <w:bCs w:val="0"/>
         </w:rPr>
       </w:pPr>
       <w:bookmarkStart w:id="2" w:name="_Toc207104262"/>
@@ -2431,10 +2383,6 @@
       <w:pPr>
         <w:rPr>
           <w:rStyle w:val="Strong"/>
-          <w:rFonts w:eastAsiaTheme="majorEastAsia" w:cstheme="majorBidi"/>
-          <w:b w:val="0"/>
-          <w:bCs w:val="0"/>
-          <w:szCs w:val="28"/>
         </w:rPr>
       </w:pPr>
     </w:p>
@@ -3091,11 +3039,11 @@
       <w:t>Connection Guide</w:t>
     </w:r>
     <w:r>
-      <w:t xml:space="preserve"> v0.2</w:t>
+      <w:t xml:space="preserve"> v0.3</w:t>
     </w:r>
     <w:r>
       <w:tab/>
-      <w:t>April 2012</w:t>
+      <w:t>March 2013</w:t>
     </w:r>
     <w:r>
       <w:tab/>
@@ -3488,6 +3436,92 @@
     </w:lvl>
   </w:abstractNum>
   <w:abstractNum w:abstractNumId="3">
+    <w:nsid w:val="2A595EE0"/>
+    <w:multiLevelType w:val="hybridMultilevel"/>
+    <w:tmpl w:val="E1F400E6"/>
+    <w:lvl w:ilvl="0" w:tplc="0409000F">
+      <w:start w:val="1"/>
+      <w:numFmt w:val="decimal"/>
+      <w:lvlText w:val="%1."/>
+      <w:lvlJc w:val="left"/>
+      <w:pPr>
+        <w:ind w:left="720" w:hanging="360"/>
+      </w:pPr>
+    </w:lvl>
+    <w:lvl w:ilvl="1" w:tplc="04090019" w:tentative="1">
+      <w:start w:val="1"/>
+      <w:numFmt w:val="lowerLetter"/>
+      <w:lvlText w:val="%2."/>
+      <w:lvlJc w:val="left"/>
+      <w:pPr>
+        <w:ind w:left="1440" w:hanging="360"/>
+      </w:pPr>
+    </w:lvl>
+    <w:lvl w:ilvl="2" w:tplc="0409001B" w:tentative="1">
+      <w:start w:val="1"/>
+      <w:numFmt w:val="lowerRoman"/>
+      <w:lvlText w:val="%3."/>
+      <w:lvlJc w:val="right"/>
+      <w:pPr>
+        <w:ind w:left="2160" w:hanging="180"/>
+      </w:pPr>
+    </w:lvl>
+    <w:lvl w:ilvl="3" w:tplc="0409000F" w:tentative="1">
+      <w:start w:val="1"/>
+      <w:numFmt w:val="decimal"/>
+      <w:lvlText w:val="%4."/>
+      <w:lvlJc w:val="left"/>
+      <w:pPr>
+        <w:ind w:left="2880" w:hanging="360"/>
+      </w:pPr>
+    </w:lvl>
+    <w:lvl w:ilvl="4" w:tplc="04090019" w:tentative="1">
+      <w:start w:val="1"/>
+      <w:numFmt w:val="lowerLetter"/>
+      <w:lvlText w:val="%5."/>
+      <w:lvlJc w:val="left"/>
+      <w:pPr>
+        <w:ind w:left="3600" w:hanging="360"/>
+      </w:pPr>
+    </w:lvl>
+    <w:lvl w:ilvl="5" w:tplc="0409001B" w:tentative="1">
+      <w:start w:val="1"/>
+      <w:numFmt w:val="lowerRoman"/>
+      <w:lvlText w:val="%6."/>
+      <w:lvlJc w:val="right"/>
+      <w:pPr>
+        <w:ind w:left="4320" w:hanging="180"/>
+      </w:pPr>
+    </w:lvl>
+    <w:lvl w:ilvl="6" w:tplc="0409000F" w:tentative="1">
+      <w:start w:val="1"/>
+      <w:numFmt w:val="decimal"/>
+      <w:lvlText w:val="%7."/>
+      <w:lvlJc w:val="left"/>
+      <w:pPr>
+        <w:ind w:left="5040" w:hanging="360"/>
+      </w:pPr>
+    </w:lvl>
+    <w:lvl w:ilvl="7" w:tplc="04090019" w:tentative="1">
+      <w:start w:val="1"/>
+      <w:numFmt w:val="lowerLetter"/>
+      <w:lvlText w:val="%8."/>
+      <w:lvlJc w:val="left"/>
+      <w:pPr>
+        <w:ind w:left="5760" w:hanging="360"/>
+      </w:pPr>
+    </w:lvl>
+    <w:lvl w:ilvl="8" w:tplc="0409001B" w:tentative="1">
+      <w:start w:val="1"/>
+      <w:numFmt w:val="lowerRoman"/>
+      <w:lvlText w:val="%9."/>
+      <w:lvlJc w:val="right"/>
+      <w:pPr>
+        <w:ind w:left="6480" w:hanging="180"/>
+      </w:pPr>
+    </w:lvl>
+  </w:abstractNum>
+  <w:abstractNum w:abstractNumId="4">
     <w:nsid w:val="3A7A1ABF"/>
     <w:multiLevelType w:val="multilevel"/>
     <w:tmpl w:val="95A67E2C"/>
@@ -3636,7 +3670,7 @@
       </w:rPr>
     </w:lvl>
   </w:abstractNum>
-  <w:abstractNum w:abstractNumId="4">
+  <w:abstractNum w:abstractNumId="5">
     <w:nsid w:val="5E2E55D7"/>
     <w:multiLevelType w:val="hybridMultilevel"/>
     <w:tmpl w:val="97668DE2"/>
@@ -3728,7 +3762,96 @@
       </w:pPr>
     </w:lvl>
   </w:abstractNum>
-  <w:abstractNum w:abstractNumId="5">
+  <w:abstractNum w:abstractNumId="6">
+    <w:nsid w:val="6B7666D8"/>
+    <w:multiLevelType w:val="hybridMultilevel"/>
+    <w:tmpl w:val="97286154"/>
+    <w:lvl w:ilvl="0" w:tplc="0409000F">
+      <w:start w:val="1"/>
+      <w:numFmt w:val="decimal"/>
+      <w:lvlText w:val="%1."/>
+      <w:lvlJc w:val="left"/>
+      <w:pPr>
+        <w:ind w:left="720" w:hanging="360"/>
+      </w:pPr>
+      <w:rPr>
+        <w:rFonts w:hint="default"/>
+      </w:rPr>
+    </w:lvl>
+    <w:lvl w:ilvl="1" w:tplc="04090019" w:tentative="1">
+      <w:start w:val="1"/>
+      <w:numFmt w:val="lowerLetter"/>
+      <w:lvlText w:val="%2."/>
+      <w:lvlJc w:val="left"/>
+      <w:pPr>
+        <w:ind w:left="1440" w:hanging="360"/>
+      </w:pPr>
+    </w:lvl>
+    <w:lvl w:ilvl="2" w:tplc="0409001B" w:tentative="1">
+      <w:start w:val="1"/>
+      <w:numFmt w:val="lowerRoman"/>
+      <w:lvlText w:val="%3."/>
+      <w:lvlJc w:val="right"/>
+      <w:pPr>
+        <w:ind w:left="2160" w:hanging="180"/>
+      </w:pPr>
+    </w:lvl>
+    <w:lvl w:ilvl="3" w:tplc="0409000F" w:tentative="1">
+      <w:start w:val="1"/>
+      <w:numFmt w:val="decimal"/>
+      <w:lvlText w:val="%4."/>
+      <w:lvlJc w:val="left"/>
+      <w:pPr>
+        <w:ind w:left="2880" w:hanging="360"/>
+      </w:pPr>
+    </w:lvl>
+    <w:lvl w:ilvl="4" w:tplc="04090019" w:tentative="1">
+      <w:start w:val="1"/>
+      <w:numFmt w:val="lowerLetter"/>
+      <w:lvlText w:val="%5."/>
+      <w:lvlJc w:val="left"/>
+      <w:pPr>
+        <w:ind w:left="3600" w:hanging="360"/>
+      </w:pPr>
+    </w:lvl>
+    <w:lvl w:ilvl="5" w:tplc="0409001B" w:tentative="1">
+      <w:start w:val="1"/>
+      <w:numFmt w:val="lowerRoman"/>
+      <w:lvlText w:val="%6."/>
+      <w:lvlJc w:val="right"/>
+      <w:pPr>
+        <w:ind w:left="4320" w:hanging="180"/>
+      </w:pPr>
+    </w:lvl>
+    <w:lvl w:ilvl="6" w:tplc="0409000F" w:tentative="1">
+      <w:start w:val="1"/>
+      <w:numFmt w:val="decimal"/>
+      <w:lvlText w:val="%7."/>
+      <w:lvlJc w:val="left"/>
+      <w:pPr>
+        <w:ind w:left="5040" w:hanging="360"/>
+      </w:pPr>
+    </w:lvl>
+    <w:lvl w:ilvl="7" w:tplc="04090019" w:tentative="1">
+      <w:start w:val="1"/>
+      <w:numFmt w:val="lowerLetter"/>
+      <w:lvlText w:val="%8."/>
+      <w:lvlJc w:val="left"/>
+      <w:pPr>
+        <w:ind w:left="5760" w:hanging="360"/>
+      </w:pPr>
+    </w:lvl>
+    <w:lvl w:ilvl="8" w:tplc="0409001B" w:tentative="1">
+      <w:start w:val="1"/>
+      <w:numFmt w:val="lowerRoman"/>
+      <w:lvlText w:val="%9."/>
+      <w:lvlJc w:val="right"/>
+      <w:pPr>
+        <w:ind w:left="6480" w:hanging="180"/>
+      </w:pPr>
+    </w:lvl>
+  </w:abstractNum>
+  <w:abstractNum w:abstractNumId="7">
     <w:nsid w:val="70E97306"/>
     <w:multiLevelType w:val="hybridMultilevel"/>
     <w:tmpl w:val="E1840002"/>
@@ -3817,7 +3940,7 @@
       </w:pPr>
     </w:lvl>
   </w:abstractNum>
-  <w:abstractNum w:abstractNumId="6">
+  <w:abstractNum w:abstractNumId="8">
     <w:nsid w:val="71616FE7"/>
     <w:multiLevelType w:val="hybridMultilevel"/>
     <w:tmpl w:val="AD96CCD0"/>
@@ -3929,7 +4052,7 @@
       </w:rPr>
     </w:lvl>
   </w:abstractNum>
-  <w:abstractNum w:abstractNumId="7">
+  <w:abstractNum w:abstractNumId="9">
     <w:nsid w:val="7C1D2A7D"/>
     <w:multiLevelType w:val="hybridMultilevel"/>
     <w:tmpl w:val="ABE27BB2"/>
@@ -4022,16 +4145,16 @@
     <w:abstractNumId w:val="1"/>
   </w:num>
   <w:num w:numId="2">
-    <w:abstractNumId w:val="6"/>
+    <w:abstractNumId w:val="8"/>
   </w:num>
   <w:num w:numId="3">
-    <w:abstractNumId w:val="3"/>
+    <w:abstractNumId w:val="4"/>
   </w:num>
   <w:num w:numId="4">
-    <w:abstractNumId w:val="4"/>
+    <w:abstractNumId w:val="5"/>
   </w:num>
   <w:num w:numId="5">
-    <w:abstractNumId w:val="7"/>
+    <w:abstractNumId w:val="9"/>
   </w:num>
   <w:num w:numId="6">
     <w:abstractNumId w:val="2"/>
@@ -4040,7 +4163,13 @@
     <w:abstractNumId w:val="0"/>
   </w:num>
   <w:num w:numId="8">
-    <w:abstractNumId w:val="5"/>
+    <w:abstractNumId w:val="7"/>
+  </w:num>
+  <w:num w:numId="9">
+    <w:abstractNumId w:val="3"/>
+  </w:num>
+  <w:num w:numId="10">
+    <w:abstractNumId w:val="6"/>
   </w:num>
 </w:numbering>
 </file>
@@ -4706,7 +4835,7 @@
 </file>
 
 <file path=customXml/itemProps1.xml><?xml version="1.0" encoding="utf-8"?>
-<ds:datastoreItem xmlns:ds="http://schemas.openxmlformats.org/officeDocument/2006/customXml" ds:itemID="{7D4B441B-AE1D-C14D-8C42-6BB35CE5DA4C}">
+<ds:datastoreItem xmlns:ds="http://schemas.openxmlformats.org/officeDocument/2006/customXml" ds:itemID="{7D0326AA-5A53-E14B-A522-088373E249F7}">
   <ds:schemaRefs>
     <ds:schemaRef ds:uri="http://schemas.openxmlformats.org/officeDocument/2006/bibliography"/>
   </ds:schemaRefs>

</xml_diff>

<commit_message>
Added docs for specifying the CreateLabHomeDirectory system property
</commit_message>
<xml_diff>
--- a/java/code/webstart/src/docs/Visual_Programmer_Connection_Guide.docx
+++ b/java/code/webstart/src/docs/Visual_Programmer_Connection_Guide.docx
@@ -425,7 +425,21 @@
           <w:rStyle w:val="Strong"/>
           <w:sz w:val="24"/>
         </w:rPr>
-        <w:t>Computer Requirements</w:t>
+        <w:t xml:space="preserve">Computer </w:t>
+      </w:r>
+      <w:r>
+        <w:rPr>
+          <w:rStyle w:val="Strong"/>
+          <w:sz w:val="24"/>
+        </w:rPr>
+        <w:t xml:space="preserve">Hardware </w:t>
+      </w:r>
+      <w:r>
+        <w:rPr>
+          <w:rStyle w:val="Strong"/>
+          <w:sz w:val="24"/>
+        </w:rPr>
+        <w:t>Requirements</w:t>
       </w:r>
     </w:p>
     <w:p>
@@ -644,6 +658,137 @@
           <w:rStyle w:val="Strong"/>
           <w:sz w:val="24"/>
         </w:rPr>
+        <w:t xml:space="preserve">Computer </w:t>
+      </w:r>
+      <w:r>
+        <w:rPr>
+          <w:rStyle w:val="Strong"/>
+          <w:sz w:val="24"/>
+        </w:rPr>
+        <w:t xml:space="preserve">Software </w:t>
+      </w:r>
+      <w:r>
+        <w:rPr>
+          <w:rStyle w:val="Strong"/>
+          <w:sz w:val="24"/>
+        </w:rPr>
+        <w:t>Requirements</w:t>
+      </w:r>
+    </w:p>
+    <w:p>
+      <w:r>
+        <w:t>The Visual Programmer has been tested on Mac OS 10.6, Mac OS 10.7, Mac OS 10.8, Windows XP, Windows 7, and Ubuntu Linux.  It should work on both 32-bit and 64-bit operating systems.</w:t>
+      </w:r>
+    </w:p>
+    <w:p>
+      <w:pPr>
+        <w:rPr>
+          <w:rFonts w:ascii="Calibri" w:hAnsi="Calibri" w:cs="Calibri"/>
+          <w:color w:val="000000"/>
+          <w:szCs w:val="24"/>
+        </w:rPr>
+      </w:pPr>
+      <w:r>
+        <w:t xml:space="preserve">The Visual Programmer is a Java application, so you will need to have Java SE 6 or later installed. </w:t>
+      </w:r>
+      <w:r>
+        <w:rPr>
+          <w:rFonts w:ascii="Calibri" w:hAnsi="Calibri" w:cs="Calibri"/>
+          <w:color w:val="000000"/>
+          <w:szCs w:val="24"/>
+        </w:rPr>
+        <w:t xml:space="preserve">For running the Visual Programmer, it doesn’t matter whether you install the JRE or the JDK, but the JRE will be a smaller download. If you only ever need to </w:t>
+      </w:r>
+      <w:r>
+        <w:rPr>
+          <w:rFonts w:ascii="Calibri" w:hAnsi="Calibri" w:cs="Calibri"/>
+          <w:i/>
+          <w:color w:val="000000"/>
+          <w:szCs w:val="24"/>
+        </w:rPr>
+        <w:t>run</w:t>
+      </w:r>
+      <w:r>
+        <w:rPr>
+          <w:rFonts w:ascii="Calibri" w:hAnsi="Calibri" w:cs="Calibri"/>
+          <w:color w:val="000000"/>
+          <w:szCs w:val="24"/>
+        </w:rPr>
+        <w:t xml:space="preserve"> Java applications, then the JRE is fine.  But if you expect to ever </w:t>
+      </w:r>
+      <w:r>
+        <w:rPr>
+          <w:rFonts w:ascii="Calibri" w:hAnsi="Calibri" w:cs="Calibri"/>
+          <w:i/>
+          <w:color w:val="000000"/>
+          <w:szCs w:val="24"/>
+        </w:rPr>
+        <w:t>develop</w:t>
+      </w:r>
+      <w:r>
+        <w:rPr>
+          <w:rFonts w:ascii="Calibri" w:hAnsi="Calibri" w:cs="Calibri"/>
+          <w:color w:val="000000"/>
+          <w:szCs w:val="24"/>
+        </w:rPr>
+        <w:t xml:space="preserve"> Java applications, then you’ll want the JDK.  Either way, you can download Java from: </w:t>
+      </w:r>
+      <w:hyperlink r:id="rId8" w:history="1">
+        <w:r>
+          <w:rPr>
+            <w:rStyle w:val="Hyperlink"/>
+            <w:rFonts w:ascii="Calibri" w:hAnsi="Calibri" w:cs="Calibri"/>
+            <w:szCs w:val="24"/>
+          </w:rPr>
+          <w:t>http://www.oracle.com/technetwork/java/javase/downloads/index.html</w:t>
+        </w:r>
+      </w:hyperlink>
+    </w:p>
+    <w:p>
+      <w:r>
+        <w:t>Although the Visual Programmer can be</w:t>
+      </w:r>
+      <w:r>
+        <w:t xml:space="preserve"> downloaded and (on some computers)</w:t>
+      </w:r>
+      <w:r>
+        <w:t xml:space="preserve"> launched from a browser, it does </w:t>
+      </w:r>
+      <w:r>
+        <w:rPr>
+          <w:i/>
+        </w:rPr>
+        <w:t>not</w:t>
+      </w:r>
+      <w:r>
+        <w:t xml:space="preserve"> require the Java </w:t>
+      </w:r>
+      <w:proofErr w:type="spellStart"/>
+      <w:r>
+        <w:t>Plugin</w:t>
+      </w:r>
+      <w:proofErr w:type="spellEnd"/>
+      <w:r>
+        <w:t xml:space="preserve"> to be installed </w:t>
+      </w:r>
+      <w:r>
+        <w:t xml:space="preserve">or enabled </w:t>
+      </w:r>
+      <w:r>
+        <w:t>in your browser.</w:t>
+      </w:r>
+    </w:p>
+    <w:p>
+      <w:pPr>
+        <w:rPr>
+          <w:rStyle w:val="Strong"/>
+        </w:rPr>
+      </w:pPr>
+      <w:r>
+        <w:rPr>
+          <w:rStyle w:val="Strong"/>
+          <w:sz w:val="24"/>
+        </w:rPr>
         <w:t>Getting the Visual Programmer</w:t>
       </w:r>
     </w:p>
@@ -684,11 +829,16 @@
     </w:p>
     <w:p>
       <w:pPr>
-        <w:spacing w:after="0" w:line="240" w:lineRule="auto"/>
-        <w:rPr>
-          <w:rStyle w:val="Strong"/>
-        </w:rPr>
-      </w:pPr>
+        <w:rPr>
+          <w:rStyle w:val="Strong"/>
+        </w:rPr>
+      </w:pPr>
+      <w:r>
+        <w:rPr>
+          <w:rStyle w:val="Strong"/>
+        </w:rPr>
+        <w:br w:type="page"/>
+      </w:r>
       <w:r>
         <w:rPr>
           <w:rStyle w:val="Strong"/>
@@ -781,40 +931,23 @@
           <w:color w:val="000000"/>
           <w:szCs w:val="24"/>
         </w:rPr>
-        <w:t xml:space="preserve">For running the Visual Programmer, it doesn’t matter whether you install the JRE or the JDK, but the JRE will be a smaller download. If you only ever need to </w:t>
-      </w:r>
-      <w:r>
-        <w:rPr>
-          <w:rFonts w:ascii="Calibri" w:hAnsi="Calibri" w:cs="Calibri"/>
-          <w:i/>
-          <w:color w:val="000000"/>
-          <w:szCs w:val="24"/>
-        </w:rPr>
-        <w:t>run</w:t>
-      </w:r>
-      <w:r>
-        <w:rPr>
-          <w:rFonts w:ascii="Calibri" w:hAnsi="Calibri" w:cs="Calibri"/>
-          <w:color w:val="000000"/>
-          <w:szCs w:val="24"/>
-        </w:rPr>
-        <w:t xml:space="preserve"> Java applications, then the JRE is fine.  But if you expect to ever develop Java applications, then you’ll want the JDK.  Either way, y</w:t>
-      </w:r>
-      <w:r>
-        <w:rPr>
-          <w:rFonts w:ascii="Calibri" w:hAnsi="Calibri" w:cs="Calibri"/>
-          <w:color w:val="000000"/>
-          <w:szCs w:val="24"/>
-        </w:rPr>
-        <w:t xml:space="preserve">ou can download Java from: </w:t>
-      </w:r>
-      <w:r>
-        <w:rPr>
-          <w:rFonts w:ascii="Calibri" w:hAnsi="Calibri" w:cs="Calibri"/>
-          <w:color w:val="000000"/>
-          <w:szCs w:val="24"/>
-        </w:rPr>
-        <w:t>http://www.oracle.com/technetwork/java/javase/downloads/index.html</w:t>
+        <w:t xml:space="preserve">See the </w:t>
+      </w:r>
+      <w:r>
+        <w:rPr>
+          <w:rFonts w:ascii="Calibri" w:hAnsi="Calibri" w:cs="Calibri"/>
+          <w:color w:val="000000"/>
+          <w:szCs w:val="24"/>
+        </w:rPr>
+        <w:t>Computer Software Requirements</w:t>
+      </w:r>
+      <w:r>
+        <w:rPr>
+          <w:rFonts w:ascii="Calibri" w:hAnsi="Calibri" w:cs="Calibri"/>
+          <w:color w:val="000000"/>
+          <w:szCs w:val="24"/>
+        </w:rPr>
+        <w:t xml:space="preserve"> section above for details.</w:t>
       </w:r>
     </w:p>
     <w:p>
@@ -839,7 +972,7 @@
         </w:rPr>
         <w:t xml:space="preserve">Go to: </w:t>
       </w:r>
-      <w:hyperlink r:id="rId8" w:history="1">
+      <w:hyperlink r:id="rId9" w:history="1">
         <w:r>
           <w:rPr>
             <w:rStyle w:val="Hyperlink"/>
@@ -902,16 +1035,7 @@
           <w:color w:val="000000"/>
           <w:szCs w:val="24"/>
         </w:rPr>
-        <w:t xml:space="preserve">” </w:t>
-      </w:r>
-      <w:proofErr w:type="gramStart"/>
-      <w:r>
-        <w:rPr>
-          <w:rFonts w:ascii="Calibri" w:hAnsi="Calibri" w:cs="Calibri"/>
-          <w:color w:val="000000"/>
-          <w:szCs w:val="24"/>
-        </w:rPr>
-        <w:t>Button</w:t>
+        <w:t>” Button</w:t>
       </w:r>
       <w:r>
         <w:rPr>
@@ -927,16 +1051,7 @@
           <w:color w:val="000000"/>
           <w:szCs w:val="24"/>
         </w:rPr>
-        <w:t>.</w:t>
-      </w:r>
-      <w:proofErr w:type="gramEnd"/>
-      <w:r>
-        <w:rPr>
-          <w:rFonts w:ascii="Calibri" w:hAnsi="Calibri" w:cs="Calibri"/>
-          <w:color w:val="000000"/>
-          <w:szCs w:val="24"/>
-        </w:rPr>
-        <w:t xml:space="preserve">  Choosing the correct launch button is very important</w:t>
+        <w:t>.  Choosing the correct launch button is very important</w:t>
       </w:r>
       <w:r>
         <w:rPr>
@@ -1132,15 +1247,7 @@
           <w:color w:val="000000"/>
           <w:szCs w:val="24"/>
         </w:rPr>
-        <w:t>(On some computers) You may be asked to install Java. Please do so.</w:t>
-      </w:r>
-      <w:r>
-        <w:rPr>
-          <w:rFonts w:ascii="Calibri" w:hAnsi="Calibri" w:cs="Calibri"/>
-          <w:color w:val="000000"/>
-          <w:szCs w:val="24"/>
-        </w:rPr>
-        <w:t xml:space="preserve">  The Visual Programmer requires Java SE 6 or newer.</w:t>
+        <w:t>(On some computers) You may be asked to approve the software or security certificate from CREATE Lab (for computer security reasons). Please do so.</w:t>
       </w:r>
     </w:p>
     <w:p>
@@ -1166,16 +1273,67 @@
           <w:color w:val="000000"/>
           <w:szCs w:val="24"/>
         </w:rPr>
-        <w:t>(On some computers) You may be asked to approve the software or security certificate from CREATE Lab (for computer security reasons). Please do so.</w:t>
-      </w:r>
-    </w:p>
-    <w:p>
-      <w:pPr>
-        <w:pStyle w:val="ListParagraph"/>
-        <w:numPr>
-          <w:ilvl w:val="0"/>
-          <w:numId w:val="10"/>
-        </w:numPr>
+        <w:t xml:space="preserve">If you run the software and see </w:t>
+      </w:r>
+      <w:r>
+        <w:rPr>
+          <w:rFonts w:ascii="Calibri" w:hAnsi="Calibri" w:cs="Calibri"/>
+          <w:color w:val="000000"/>
+          <w:szCs w:val="24"/>
+        </w:rPr>
+        <w:t>a</w:t>
+      </w:r>
+      <w:r>
+        <w:rPr>
+          <w:rFonts w:ascii="Calibri" w:hAnsi="Calibri" w:cs="Calibri"/>
+          <w:color w:val="000000"/>
+          <w:szCs w:val="24"/>
+        </w:rPr>
+        <w:t xml:space="preserve"> screen </w:t>
+      </w:r>
+      <w:r>
+        <w:rPr>
+          <w:rFonts w:ascii="Calibri" w:hAnsi="Calibri" w:cs="Calibri"/>
+          <w:color w:val="000000"/>
+          <w:szCs w:val="24"/>
+        </w:rPr>
+        <w:t>like one of</w:t>
+      </w:r>
+      <w:r>
+        <w:rPr>
+          <w:rFonts w:ascii="Calibri" w:hAnsi="Calibri" w:cs="Calibri"/>
+          <w:color w:val="000000"/>
+          <w:szCs w:val="24"/>
+        </w:rPr>
+        <w:t xml:space="preserve"> the one</w:t>
+      </w:r>
+      <w:r>
+        <w:rPr>
+          <w:rFonts w:ascii="Calibri" w:hAnsi="Calibri" w:cs="Calibri"/>
+          <w:color w:val="000000"/>
+          <w:szCs w:val="24"/>
+        </w:rPr>
+        <w:t>s</w:t>
+      </w:r>
+      <w:r>
+        <w:rPr>
+          <w:rFonts w:ascii="Calibri" w:hAnsi="Calibri" w:cs="Calibri"/>
+          <w:color w:val="000000"/>
+          <w:szCs w:val="24"/>
+        </w:rPr>
+        <w:t xml:space="preserve"> </w:t>
+      </w:r>
+      <w:r>
+        <w:rPr>
+          <w:rFonts w:ascii="Calibri" w:hAnsi="Calibri" w:cs="Calibri"/>
+          <w:color w:val="000000"/>
+          <w:szCs w:val="24"/>
+        </w:rPr>
+        <w:t>below, you’re done!</w:t>
+      </w:r>
+    </w:p>
+    <w:p>
+      <w:pPr>
         <w:autoSpaceDE w:val="0"/>
         <w:autoSpaceDN w:val="0"/>
         <w:adjustRightInd w:val="0"/>
@@ -1186,70 +1344,19 @@
           <w:szCs w:val="24"/>
         </w:rPr>
       </w:pPr>
-      <w:r>
-        <w:rPr>
-          <w:rFonts w:ascii="Calibri" w:hAnsi="Calibri" w:cs="Calibri"/>
-          <w:color w:val="000000"/>
-          <w:szCs w:val="24"/>
-        </w:rPr>
-        <w:t xml:space="preserve">If you run the software and see </w:t>
-      </w:r>
-      <w:r>
-        <w:rPr>
-          <w:rFonts w:ascii="Calibri" w:hAnsi="Calibri" w:cs="Calibri"/>
-          <w:color w:val="000000"/>
-          <w:szCs w:val="24"/>
-        </w:rPr>
-        <w:t>a</w:t>
-      </w:r>
-      <w:r>
-        <w:rPr>
-          <w:rFonts w:ascii="Calibri" w:hAnsi="Calibri" w:cs="Calibri"/>
-          <w:color w:val="000000"/>
-          <w:szCs w:val="24"/>
-        </w:rPr>
-        <w:t xml:space="preserve"> screen </w:t>
-      </w:r>
-      <w:r>
-        <w:rPr>
-          <w:rFonts w:ascii="Calibri" w:hAnsi="Calibri" w:cs="Calibri"/>
-          <w:color w:val="000000"/>
-          <w:szCs w:val="24"/>
-        </w:rPr>
-        <w:t>like one of</w:t>
-      </w:r>
-      <w:r>
-        <w:rPr>
-          <w:rFonts w:ascii="Calibri" w:hAnsi="Calibri" w:cs="Calibri"/>
-          <w:color w:val="000000"/>
-          <w:szCs w:val="24"/>
-        </w:rPr>
-        <w:t xml:space="preserve"> the one</w:t>
-      </w:r>
-      <w:r>
-        <w:rPr>
-          <w:rFonts w:ascii="Calibri" w:hAnsi="Calibri" w:cs="Calibri"/>
-          <w:color w:val="000000"/>
-          <w:szCs w:val="24"/>
-        </w:rPr>
-        <w:t>s</w:t>
-      </w:r>
-      <w:r>
-        <w:rPr>
-          <w:rFonts w:ascii="Calibri" w:hAnsi="Calibri" w:cs="Calibri"/>
-          <w:color w:val="000000"/>
-          <w:szCs w:val="24"/>
-        </w:rPr>
-        <w:t xml:space="preserve"> </w:t>
-      </w:r>
-      <w:r>
-        <w:rPr>
-          <w:rFonts w:ascii="Calibri" w:hAnsi="Calibri" w:cs="Calibri"/>
-          <w:color w:val="000000"/>
-          <w:szCs w:val="24"/>
-        </w:rPr>
-        <w:t>below, you’re done!</w:t>
-      </w:r>
+    </w:p>
+    <w:p>
+      <w:pPr>
+        <w:autoSpaceDE w:val="0"/>
+        <w:autoSpaceDN w:val="0"/>
+        <w:adjustRightInd w:val="0"/>
+        <w:spacing w:after="0" w:line="240" w:lineRule="auto"/>
+        <w:rPr>
+          <w:rFonts w:ascii="Calibri" w:hAnsi="Calibri" w:cs="Calibri"/>
+          <w:color w:val="000000"/>
+          <w:szCs w:val="24"/>
+        </w:rPr>
+      </w:pPr>
     </w:p>
     <w:tbl>
       <w:tblPr>
@@ -1298,7 +1405,7 @@
                           </pic:cNvPicPr>
                         </pic:nvPicPr>
                         <pic:blipFill>
-                          <a:blip r:embed="rId9" cstate="print"/>
+                          <a:blip r:embed="rId10" cstate="print"/>
                           <a:srcRect/>
                           <a:stretch>
                             <a:fillRect/>
@@ -1357,7 +1464,7 @@
                           <pic:cNvPicPr/>
                         </pic:nvPicPr>
                         <pic:blipFill>
-                          <a:blip r:embed="rId10"/>
+                          <a:blip r:embed="rId11"/>
                           <a:stretch>
                             <a:fillRect/>
                           </a:stretch>
@@ -1488,6 +1595,58 @@
     </w:p>
     <w:p>
       <w:pPr>
+        <w:pStyle w:val="ListParagraph"/>
+        <w:numPr>
+          <w:ilvl w:val="0"/>
+          <w:numId w:val="12"/>
+        </w:numPr>
+        <w:spacing w:after="0" w:line="240" w:lineRule="auto"/>
+        <w:rPr>
+          <w:rFonts w:ascii="Calibri" w:hAnsi="Calibri" w:cs="Calibri"/>
+          <w:color w:val="000000"/>
+          <w:szCs w:val="24"/>
+        </w:rPr>
+      </w:pPr>
+      <w:r>
+        <w:rPr>
+          <w:rFonts w:ascii="Calibri" w:hAnsi="Calibri" w:cs="Calibri"/>
+          <w:color w:val="000000"/>
+          <w:szCs w:val="24"/>
+        </w:rPr>
+        <w:t xml:space="preserve">Make sure you have Java SE 6 or later installed.  </w:t>
+      </w:r>
+      <w:r>
+        <w:rPr>
+          <w:rFonts w:ascii="Calibri" w:hAnsi="Calibri" w:cs="Calibri"/>
+          <w:color w:val="000000"/>
+          <w:szCs w:val="24"/>
+        </w:rPr>
+        <w:t xml:space="preserve">See the </w:t>
+      </w:r>
+      <w:r>
+        <w:rPr>
+          <w:rFonts w:ascii="Calibri" w:hAnsi="Calibri" w:cs="Calibri"/>
+          <w:color w:val="000000"/>
+          <w:szCs w:val="24"/>
+        </w:rPr>
+        <w:t>Computer Software Requirements</w:t>
+      </w:r>
+      <w:r>
+        <w:rPr>
+          <w:rFonts w:ascii="Calibri" w:hAnsi="Calibri" w:cs="Calibri"/>
+          <w:color w:val="000000"/>
+          <w:szCs w:val="24"/>
+        </w:rPr>
+        <w:t xml:space="preserve"> section above for details.</w:t>
+      </w:r>
+    </w:p>
+    <w:p>
+      <w:pPr>
+        <w:pStyle w:val="ListParagraph"/>
+        <w:numPr>
+          <w:ilvl w:val="0"/>
+          <w:numId w:val="12"/>
+        </w:numPr>
         <w:spacing w:after="0" w:line="240" w:lineRule="auto"/>
         <w:rPr>
           <w:rFonts w:ascii="Calibri" w:hAnsi="Calibri" w:cs="Calibri"/>
@@ -1501,17 +1660,9 @@
           <w:color w:val="000000"/>
           <w:szCs w:val="24"/>
         </w:rPr>
-        <w:t>1. Go</w:t>
-      </w:r>
-      <w:r>
-        <w:rPr>
-          <w:rFonts w:ascii="Calibri" w:hAnsi="Calibri" w:cs="Calibri"/>
-          <w:color w:val="000000"/>
-          <w:szCs w:val="24"/>
-        </w:rPr>
-        <w:t xml:space="preserve"> to: </w:t>
-      </w:r>
-      <w:hyperlink r:id="rId11" w:history="1">
+        <w:t xml:space="preserve">Go to: </w:t>
+      </w:r>
+      <w:hyperlink r:id="rId12" w:history="1">
         <w:r>
           <w:rPr>
             <w:rStyle w:val="Hyperlink"/>
@@ -1530,33 +1681,43 @@
     </w:p>
     <w:p>
       <w:pPr>
-        <w:spacing w:after="0" w:line="240" w:lineRule="auto"/>
-        <w:rPr>
-          <w:rFonts w:ascii="Calibri" w:hAnsi="Calibri" w:cs="Calibri"/>
-          <w:color w:val="000000"/>
-          <w:szCs w:val="24"/>
-        </w:rPr>
-      </w:pPr>
-      <w:r>
-        <w:rPr>
-          <w:rFonts w:ascii="Calibri" w:hAnsi="Calibri" w:cs="Calibri"/>
-          <w:color w:val="000000"/>
-          <w:szCs w:val="24"/>
-        </w:rPr>
-        <w:t>2. Your browser should download the zip file.</w:t>
-      </w:r>
-    </w:p>
-    <w:p>
-      <w:pPr>
-        <w:spacing w:after="0" w:line="240" w:lineRule="auto"/>
-      </w:pPr>
-      <w:r>
-        <w:rPr>
-          <w:rFonts w:ascii="Calibri" w:hAnsi="Calibri" w:cs="Calibri"/>
-          <w:color w:val="000000"/>
-          <w:szCs w:val="24"/>
-        </w:rPr>
-        <w:t xml:space="preserve">3. Unzip the </w:t>
+        <w:pStyle w:val="ListParagraph"/>
+        <w:numPr>
+          <w:ilvl w:val="0"/>
+          <w:numId w:val="12"/>
+        </w:numPr>
+        <w:spacing w:after="0" w:line="240" w:lineRule="auto"/>
+        <w:rPr>
+          <w:rFonts w:ascii="Calibri" w:hAnsi="Calibri" w:cs="Calibri"/>
+          <w:color w:val="000000"/>
+          <w:szCs w:val="24"/>
+        </w:rPr>
+      </w:pPr>
+      <w:r>
+        <w:rPr>
+          <w:rFonts w:ascii="Calibri" w:hAnsi="Calibri" w:cs="Calibri"/>
+          <w:color w:val="000000"/>
+          <w:szCs w:val="24"/>
+        </w:rPr>
+        <w:t>Your browser should download the zip file.</w:t>
+      </w:r>
+    </w:p>
+    <w:p>
+      <w:pPr>
+        <w:pStyle w:val="ListParagraph"/>
+        <w:numPr>
+          <w:ilvl w:val="0"/>
+          <w:numId w:val="12"/>
+        </w:numPr>
+        <w:spacing w:after="0" w:line="240" w:lineRule="auto"/>
+      </w:pPr>
+      <w:r>
+        <w:rPr>
+          <w:rFonts w:ascii="Calibri" w:hAnsi="Calibri" w:cs="Calibri"/>
+          <w:color w:val="000000"/>
+          <w:szCs w:val="24"/>
+        </w:rPr>
+        <w:t xml:space="preserve">Unzip the </w:t>
       </w:r>
       <w:proofErr w:type="spellStart"/>
       <w:r>
@@ -1569,23 +1730,16 @@
     </w:p>
     <w:p>
       <w:pPr>
-        <w:spacing w:after="0" w:line="240" w:lineRule="auto"/>
-      </w:pPr>
-      <w:r>
-        <w:t>4. Read the README.txt file for instructions on how to launch the software.</w:t>
-      </w:r>
-    </w:p>
-    <w:p>
-      <w:pPr>
-        <w:rPr>
-          <w:rFonts w:ascii="Arial" w:eastAsiaTheme="majorEastAsia" w:hAnsi="Arial" w:cstheme="majorBidi"/>
-          <w:b/>
-          <w:bCs/>
-          <w:color w:val="000000" w:themeColor="text1"/>
-          <w:sz w:val="26"/>
-          <w:szCs w:val="26"/>
-        </w:rPr>
-      </w:pPr>
+        <w:pStyle w:val="ListParagraph"/>
+        <w:numPr>
+          <w:ilvl w:val="0"/>
+          <w:numId w:val="12"/>
+        </w:numPr>
+        <w:spacing w:after="0" w:line="240" w:lineRule="auto"/>
+      </w:pPr>
+      <w:r>
+        <w:t>Read the README.txt file for instructions on how to launch the software.</w:t>
+      </w:r>
     </w:p>
     <w:p>
       <w:pPr>
@@ -1691,7 +1845,7 @@
       </w:tblGrid>
       <w:tr>
         <w:trPr>
-          <w:trHeight w:val="4040"/>
+          <w:trHeight w:val="2546"/>
           <w:jc w:val="center"/>
         </w:trPr>
         <w:tc>
@@ -1709,8 +1863,8 @@
               </w:rPr>
               <w:drawing>
                 <wp:inline distT="0" distB="0" distL="0" distR="0">
-                  <wp:extent cx="2664229" cy="1737360"/>
-                  <wp:effectExtent l="19050" t="0" r="2771" b="0"/>
+                  <wp:extent cx="2383790" cy="1554484"/>
+                  <wp:effectExtent l="25400" t="0" r="3810" b="0"/>
                   <wp:docPr id="10" name="Picture 4" descr="IMG_9745_adjust.JPG"/>
                   <wp:cNvGraphicFramePr>
                     <a:graphicFrameLocks xmlns:a="http://schemas.openxmlformats.org/drawingml/2006/main" noChangeAspect="1"/>
@@ -1723,7 +1877,7 @@
                           <pic:cNvPicPr/>
                         </pic:nvPicPr>
                         <pic:blipFill>
-                          <a:blip r:embed="rId12" cstate="print"/>
+                          <a:blip r:embed="rId13" cstate="print"/>
                           <a:stretch>
                             <a:fillRect/>
                           </a:stretch>
@@ -1731,7 +1885,7 @@
                         <pic:spPr>
                           <a:xfrm>
                             <a:off x="0" y="0"/>
-                            <a:ext cx="2664229" cy="1737360"/>
+                            <a:ext cx="2386997" cy="1556575"/>
                           </a:xfrm>
                           <a:prstGeom prst="rect">
                             <a:avLst/>
@@ -1764,8 +1918,8 @@
               </w:rPr>
               <w:drawing>
                 <wp:inline distT="0" distB="0" distL="0" distR="0">
-                  <wp:extent cx="2854712" cy="2653990"/>
-                  <wp:effectExtent l="19050" t="0" r="2788" b="0"/>
+                  <wp:extent cx="1988969" cy="1849120"/>
+                  <wp:effectExtent l="25400" t="0" r="0" b="0"/>
                   <wp:docPr id="11" name="Picture 10" descr="hum_beta_adjust.jpg"/>
                   <wp:cNvGraphicFramePr>
                     <a:graphicFrameLocks xmlns:a="http://schemas.openxmlformats.org/drawingml/2006/main" noChangeAspect="1"/>
@@ -1778,7 +1932,7 @@
                           <pic:cNvPicPr/>
                         </pic:nvPicPr>
                         <pic:blipFill>
-                          <a:blip r:embed="rId13" cstate="print"/>
+                          <a:blip r:embed="rId14" cstate="print"/>
                           <a:srcRect l="16100" r="16656"/>
                           <a:stretch>
                             <a:fillRect/>
@@ -1787,7 +1941,7 @@
                         <pic:spPr>
                           <a:xfrm>
                             <a:off x="0" y="0"/>
-                            <a:ext cx="2854712" cy="2653990"/>
+                            <a:ext cx="1987486" cy="1847742"/>
                           </a:xfrm>
                           <a:prstGeom prst="rect">
                             <a:avLst/>
@@ -1846,19 +2000,9 @@
       <w:pPr>
         <w:spacing w:after="0" w:line="240" w:lineRule="auto"/>
       </w:pPr>
-    </w:p>
-    <w:p>
-      <w:pPr>
-        <w:spacing w:after="0" w:line="240" w:lineRule="auto"/>
-      </w:pPr>
       <w:r>
         <w:t>The Visual Programmer can work with both types of Hummingbirds, but setup is slightly different for each. Please follow the instructions for your Hummingbird version.</w:t>
       </w:r>
-    </w:p>
-    <w:p>
-      <w:pPr>
-        <w:spacing w:after="0" w:line="240" w:lineRule="auto"/>
-      </w:pPr>
     </w:p>
     <w:p>
       <w:pPr>
@@ -2035,7 +2179,7 @@
         </w:rPr>
         <w:t xml:space="preserve">Install the Hummingbird Beta driver on your computer, called a “Virtual COM Port Driver”. Go to: </w:t>
       </w:r>
-      <w:hyperlink r:id="rId14" w:history="1">
+      <w:hyperlink r:id="rId15" w:history="1">
         <w:r>
           <w:rPr>
             <w:rStyle w:val="Hyperlink"/>
@@ -2076,7 +2220,7 @@
         </w:rPr>
         <w:t xml:space="preserve">Installation guides are also available here: </w:t>
       </w:r>
-      <w:hyperlink r:id="rId15" w:history="1">
+      <w:hyperlink r:id="rId16" w:history="1">
         <w:r>
           <w:rPr>
             <w:rStyle w:val="Hyperlink"/>
@@ -2110,7 +2254,7 @@
       <w:r>
         <w:t xml:space="preserve"> </w:t>
       </w:r>
-      <w:hyperlink r:id="rId16" w:history="1">
+      <w:hyperlink r:id="rId17" w:history="1">
         <w:r>
           <w:rPr>
             <w:rStyle w:val="Hyperlink"/>
@@ -2151,7 +2295,7 @@
         </w:rPr>
         <w:t xml:space="preserve">Mac - </w:t>
       </w:r>
-      <w:hyperlink r:id="rId17" w:history="1">
+      <w:hyperlink r:id="rId18" w:history="1">
         <w:r>
           <w:rPr>
             <w:rStyle w:val="Hyperlink"/>
@@ -2508,7 +2652,7 @@
                           </pic:cNvPicPr>
                         </pic:nvPicPr>
                         <pic:blipFill>
-                          <a:blip r:embed="rId18" cstate="print"/>
+                          <a:blip r:embed="rId19" cstate="print"/>
                           <a:srcRect/>
                           <a:stretch>
                             <a:fillRect/>
@@ -2569,7 +2713,7 @@
                           <pic:cNvPicPr/>
                         </pic:nvPicPr>
                         <pic:blipFill>
-                          <a:blip r:embed="rId19" cstate="print"/>
+                          <a:blip r:embed="rId20" cstate="print"/>
                           <a:srcRect l="17842" t="18586" r="18985" b="21311"/>
                           <a:stretch>
                             <a:fillRect/>
@@ -2662,7 +2806,7 @@
                           <pic:cNvPicPr/>
                         </pic:nvPicPr>
                         <pic:blipFill>
-                          <a:blip r:embed="rId20"/>
+                          <a:blip r:embed="rId21"/>
                           <a:stretch>
                             <a:fillRect/>
                           </a:stretch>
@@ -2815,6 +2959,130 @@
           <w:rStyle w:val="Strong"/>
           <w:sz w:val="24"/>
         </w:rPr>
+        <w:t>Can I change where the Visual Programmer saves its files</w:t>
+      </w:r>
+      <w:r>
+        <w:rPr>
+          <w:rStyle w:val="Strong"/>
+          <w:sz w:val="24"/>
+        </w:rPr>
+        <w:t>?</w:t>
+      </w:r>
+    </w:p>
+    <w:p>
+      <w:pPr>
+        <w:spacing w:after="0" w:line="240" w:lineRule="auto"/>
+      </w:pPr>
+      <w:r>
+        <w:t>Yes! By default, the Visual Programmer stores its files in a "</w:t>
+      </w:r>
+      <w:proofErr w:type="spellStart"/>
+      <w:r>
+        <w:t>CREATELab</w:t>
+      </w:r>
+      <w:proofErr w:type="spellEnd"/>
+      <w:r>
+        <w:t xml:space="preserve">" subdirectory of the user's home directory.  This is problematic for some users (e.g. schools with shared computers, security restrictions, etc.).  To change where files are stored, you can launch the Visual Programmer and supply it with the </w:t>
+      </w:r>
+      <w:proofErr w:type="spellStart"/>
+      <w:r>
+        <w:rPr>
+          <w:rFonts w:ascii="Courier New" w:hAnsi="Courier New"/>
+        </w:rPr>
+        <w:t>CreateLabHomeDirectory</w:t>
+      </w:r>
+      <w:proofErr w:type="spellEnd"/>
+      <w:r>
+        <w:t xml:space="preserve"> system property. To do so, open a command prompt window and navigate to the directory containing all the jars that were in the zip.  Then run the following command, replacing </w:t>
+      </w:r>
+      <w:r>
+        <w:rPr>
+          <w:rFonts w:ascii="Courier New" w:hAnsi="Courier New"/>
+        </w:rPr>
+        <w:t>PATH_TO_DESIRED_DIRECTORY</w:t>
+      </w:r>
+      <w:r>
+        <w:t xml:space="preserve"> with the path to the directory in which you want files to be saved:</w:t>
+      </w:r>
+    </w:p>
+    <w:p>
+      <w:pPr>
+        <w:spacing w:after="0" w:line="240" w:lineRule="auto"/>
+      </w:pPr>
+    </w:p>
+    <w:p>
+      <w:pPr>
+        <w:spacing w:after="0" w:line="240" w:lineRule="auto"/>
+        <w:rPr>
+          <w:rFonts w:ascii="Courier New" w:hAnsi="Courier New"/>
+          <w:sz w:val="16"/>
+        </w:rPr>
+      </w:pPr>
+      <w:r>
+        <w:rPr>
+          <w:rFonts w:ascii="Courier New" w:hAnsi="Courier New"/>
+          <w:sz w:val="16"/>
+        </w:rPr>
+        <w:t xml:space="preserve">   </w:t>
+      </w:r>
+      <w:proofErr w:type="gramStart"/>
+      <w:r>
+        <w:rPr>
+          <w:rFonts w:ascii="Courier New" w:hAnsi="Courier New"/>
+          <w:sz w:val="16"/>
+        </w:rPr>
+        <w:t>java</w:t>
+      </w:r>
+      <w:proofErr w:type="gramEnd"/>
+      <w:r>
+        <w:rPr>
+          <w:rFonts w:ascii="Courier New" w:hAnsi="Courier New"/>
+          <w:sz w:val="16"/>
+        </w:rPr>
+        <w:t xml:space="preserve"> -</w:t>
+      </w:r>
+      <w:proofErr w:type="spellStart"/>
+      <w:r>
+        <w:rPr>
+          <w:rFonts w:ascii="Courier New" w:hAnsi="Courier New"/>
+          <w:sz w:val="16"/>
+        </w:rPr>
+        <w:t>DCreateLabHomeDirectory</w:t>
+      </w:r>
+      <w:proofErr w:type="spellEnd"/>
+      <w:r>
+        <w:rPr>
+          <w:rFonts w:ascii="Courier New" w:hAnsi="Courier New"/>
+          <w:sz w:val="16"/>
+        </w:rPr>
+        <w:t>=PATH_TO_DESIRED_DIRECTORY -jar visual-programmer-</w:t>
+      </w:r>
+      <w:proofErr w:type="spellStart"/>
+      <w:r>
+        <w:rPr>
+          <w:rFonts w:ascii="Courier New" w:hAnsi="Courier New"/>
+          <w:sz w:val="16"/>
+        </w:rPr>
+        <w:t>applications.jar</w:t>
+      </w:r>
+      <w:proofErr w:type="spellEnd"/>
+    </w:p>
+    <w:p>
+      <w:pPr>
+        <w:spacing w:after="0" w:line="240" w:lineRule="auto"/>
+      </w:pPr>
+    </w:p>
+    <w:p>
+      <w:pPr>
+        <w:rPr>
+          <w:rStyle w:val="Strong"/>
+        </w:rPr>
+      </w:pPr>
+      <w:r>
+        <w:rPr>
+          <w:rStyle w:val="Strong"/>
+          <w:sz w:val="24"/>
+        </w:rPr>
         <w:t>Where can I get more help?</w:t>
       </w:r>
     </w:p>
@@ -2891,7 +3159,7 @@
         </w:rPr>
         <w:t xml:space="preserve">Clara Phillips: </w:t>
       </w:r>
-      <w:hyperlink r:id="rId21" w:history="1">
+      <w:hyperlink r:id="rId22" w:history="1">
         <w:r>
           <w:rPr>
             <w:rStyle w:val="Hyperlink"/>
@@ -2928,7 +3196,7 @@
         </w:rPr>
         <w:t xml:space="preserve">Jennifer Cross: </w:t>
       </w:r>
-      <w:hyperlink r:id="rId22" w:history="1">
+      <w:hyperlink r:id="rId23" w:history="1">
         <w:r>
           <w:rPr>
             <w:rStyle w:val="Hyperlink"/>
@@ -2965,7 +3233,7 @@
         </w:rPr>
         <w:t xml:space="preserve">Chris Bartley: </w:t>
       </w:r>
-      <w:hyperlink r:id="rId23" w:history="1">
+      <w:hyperlink r:id="rId24" w:history="1">
         <w:r>
           <w:rPr>
             <w:rStyle w:val="Hyperlink"/>
@@ -2991,10 +3259,10 @@
       </w:pPr>
     </w:p>
     <w:sectPr>
-      <w:headerReference w:type="default" r:id="rId24"/>
-      <w:footerReference w:type="default" r:id="rId25"/>
+      <w:headerReference w:type="default" r:id="rId25"/>
+      <w:footerReference w:type="default" r:id="rId26"/>
       <w:pgSz w:w="12240" w:h="15840"/>
-      <w:pgMar w:top="1080" w:right="1080" w:bottom="1080" w:left="1080" w:gutter="0"/>
+      <w:pgMar w:top="720" w:right="1080" w:bottom="720" w:left="1080" w:gutter="0"/>
       <w:docGrid w:linePitch="360"/>
     </w:sectPr>
   </w:body>
@@ -3145,7 +3413,7 @@
         <w:ind w:left="1440" w:hanging="360"/>
       </w:pPr>
       <w:rPr>
-        <w:rFonts w:ascii="Courier New" w:hAnsi="Courier New" w:cs="Courier New" w:hint="default"/>
+        <w:rFonts w:ascii="Courier New" w:hAnsi="Courier New" w:cs="Arial" w:hint="default"/>
       </w:rPr>
     </w:lvl>
     <w:lvl w:ilvl="2" w:tplc="04090005" w:tentative="1">
@@ -3181,7 +3449,7 @@
         <w:ind w:left="3600" w:hanging="360"/>
       </w:pPr>
       <w:rPr>
-        <w:rFonts w:ascii="Courier New" w:hAnsi="Courier New" w:cs="Courier New" w:hint="default"/>
+        <w:rFonts w:ascii="Courier New" w:hAnsi="Courier New" w:cs="Arial" w:hint="default"/>
       </w:rPr>
     </w:lvl>
     <w:lvl w:ilvl="5" w:tplc="04090005" w:tentative="1">
@@ -3217,7 +3485,7 @@
         <w:ind w:left="5760" w:hanging="360"/>
       </w:pPr>
       <w:rPr>
-        <w:rFonts w:ascii="Courier New" w:hAnsi="Courier New" w:cs="Courier New" w:hint="default"/>
+        <w:rFonts w:ascii="Courier New" w:hAnsi="Courier New" w:cs="Arial" w:hint="default"/>
       </w:rPr>
     </w:lvl>
     <w:lvl w:ilvl="8" w:tplc="04090005" w:tentative="1">
@@ -3258,7 +3526,7 @@
         <w:ind w:left="1800" w:hanging="360"/>
       </w:pPr>
       <w:rPr>
-        <w:rFonts w:ascii="Courier New" w:hAnsi="Courier New" w:cs="Courier New" w:hint="default"/>
+        <w:rFonts w:ascii="Courier New" w:hAnsi="Courier New" w:cs="Arial" w:hint="default"/>
       </w:rPr>
     </w:lvl>
     <w:lvl w:ilvl="2" w:tplc="04090005" w:tentative="1">
@@ -3294,7 +3562,7 @@
         <w:ind w:left="3960" w:hanging="360"/>
       </w:pPr>
       <w:rPr>
-        <w:rFonts w:ascii="Courier New" w:hAnsi="Courier New" w:cs="Courier New" w:hint="default"/>
+        <w:rFonts w:ascii="Courier New" w:hAnsi="Courier New" w:cs="Arial" w:hint="default"/>
       </w:rPr>
     </w:lvl>
     <w:lvl w:ilvl="5" w:tplc="04090005" w:tentative="1">
@@ -3330,7 +3598,7 @@
         <w:ind w:left="6120" w:hanging="360"/>
       </w:pPr>
       <w:rPr>
-        <w:rFonts w:ascii="Courier New" w:hAnsi="Courier New" w:cs="Courier New" w:hint="default"/>
+        <w:rFonts w:ascii="Courier New" w:hAnsi="Courier New" w:cs="Arial" w:hint="default"/>
       </w:rPr>
     </w:lvl>
     <w:lvl w:ilvl="8" w:tplc="04090005" w:tentative="1">
@@ -3347,6 +3615,92 @@
     </w:lvl>
   </w:abstractNum>
   <w:abstractNum w:abstractNumId="2">
+    <w:nsid w:val="19A335F9"/>
+    <w:multiLevelType w:val="hybridMultilevel"/>
+    <w:tmpl w:val="9214AB70"/>
+    <w:lvl w:ilvl="0" w:tplc="0409000F">
+      <w:start w:val="1"/>
+      <w:numFmt w:val="decimal"/>
+      <w:lvlText w:val="%1."/>
+      <w:lvlJc w:val="left"/>
+      <w:pPr>
+        <w:ind w:left="720" w:hanging="360"/>
+      </w:pPr>
+    </w:lvl>
+    <w:lvl w:ilvl="1" w:tplc="04090019" w:tentative="1">
+      <w:start w:val="1"/>
+      <w:numFmt w:val="lowerLetter"/>
+      <w:lvlText w:val="%2."/>
+      <w:lvlJc w:val="left"/>
+      <w:pPr>
+        <w:ind w:left="1440" w:hanging="360"/>
+      </w:pPr>
+    </w:lvl>
+    <w:lvl w:ilvl="2" w:tplc="0409001B" w:tentative="1">
+      <w:start w:val="1"/>
+      <w:numFmt w:val="lowerRoman"/>
+      <w:lvlText w:val="%3."/>
+      <w:lvlJc w:val="right"/>
+      <w:pPr>
+        <w:ind w:left="2160" w:hanging="180"/>
+      </w:pPr>
+    </w:lvl>
+    <w:lvl w:ilvl="3" w:tplc="0409000F" w:tentative="1">
+      <w:start w:val="1"/>
+      <w:numFmt w:val="decimal"/>
+      <w:lvlText w:val="%4."/>
+      <w:lvlJc w:val="left"/>
+      <w:pPr>
+        <w:ind w:left="2880" w:hanging="360"/>
+      </w:pPr>
+    </w:lvl>
+    <w:lvl w:ilvl="4" w:tplc="04090019" w:tentative="1">
+      <w:start w:val="1"/>
+      <w:numFmt w:val="lowerLetter"/>
+      <w:lvlText w:val="%5."/>
+      <w:lvlJc w:val="left"/>
+      <w:pPr>
+        <w:ind w:left="3600" w:hanging="360"/>
+      </w:pPr>
+    </w:lvl>
+    <w:lvl w:ilvl="5" w:tplc="0409001B" w:tentative="1">
+      <w:start w:val="1"/>
+      <w:numFmt w:val="lowerRoman"/>
+      <w:lvlText w:val="%6."/>
+      <w:lvlJc w:val="right"/>
+      <w:pPr>
+        <w:ind w:left="4320" w:hanging="180"/>
+      </w:pPr>
+    </w:lvl>
+    <w:lvl w:ilvl="6" w:tplc="0409000F" w:tentative="1">
+      <w:start w:val="1"/>
+      <w:numFmt w:val="decimal"/>
+      <w:lvlText w:val="%7."/>
+      <w:lvlJc w:val="left"/>
+      <w:pPr>
+        <w:ind w:left="5040" w:hanging="360"/>
+      </w:pPr>
+    </w:lvl>
+    <w:lvl w:ilvl="7" w:tplc="04090019" w:tentative="1">
+      <w:start w:val="1"/>
+      <w:numFmt w:val="lowerLetter"/>
+      <w:lvlText w:val="%8."/>
+      <w:lvlJc w:val="left"/>
+      <w:pPr>
+        <w:ind w:left="5760" w:hanging="360"/>
+      </w:pPr>
+    </w:lvl>
+    <w:lvl w:ilvl="8" w:tplc="0409001B" w:tentative="1">
+      <w:start w:val="1"/>
+      <w:numFmt w:val="lowerRoman"/>
+      <w:lvlText w:val="%9."/>
+      <w:lvlJc w:val="right"/>
+      <w:pPr>
+        <w:ind w:left="6480" w:hanging="180"/>
+      </w:pPr>
+    </w:lvl>
+  </w:abstractNum>
+  <w:abstractNum w:abstractNumId="3">
     <w:nsid w:val="21F326C6"/>
     <w:multiLevelType w:val="hybridMultilevel"/>
     <w:tmpl w:val="E1840002"/>
@@ -3435,7 +3789,7 @@
       </w:pPr>
     </w:lvl>
   </w:abstractNum>
-  <w:abstractNum w:abstractNumId="3">
+  <w:abstractNum w:abstractNumId="4">
     <w:nsid w:val="2A595EE0"/>
     <w:multiLevelType w:val="hybridMultilevel"/>
     <w:tmpl w:val="E1F400E6"/>
@@ -3521,7 +3875,7 @@
       </w:pPr>
     </w:lvl>
   </w:abstractNum>
-  <w:abstractNum w:abstractNumId="4">
+  <w:abstractNum w:abstractNumId="5">
     <w:nsid w:val="3A7A1ABF"/>
     <w:multiLevelType w:val="multilevel"/>
     <w:tmpl w:val="95A67E2C"/>
@@ -3670,7 +4024,97 @@
       </w:rPr>
     </w:lvl>
   </w:abstractNum>
-  <w:abstractNum w:abstractNumId="5">
+  <w:abstractNum w:abstractNumId="6">
+    <w:nsid w:val="3A811D0E"/>
+    <w:multiLevelType w:val="hybridMultilevel"/>
+    <w:tmpl w:val="EDECF716"/>
+    <w:lvl w:ilvl="0" w:tplc="99C47056">
+      <w:start w:val="1"/>
+      <w:numFmt w:val="decimal"/>
+      <w:lvlText w:val="%1."/>
+      <w:lvlJc w:val="left"/>
+      <w:pPr>
+        <w:ind w:left="720" w:hanging="360"/>
+      </w:pPr>
+      <w:rPr>
+        <w:rFonts w:hint="default"/>
+        <w:color w:val="000000"/>
+      </w:rPr>
+    </w:lvl>
+    <w:lvl w:ilvl="1" w:tplc="04090019" w:tentative="1">
+      <w:start w:val="1"/>
+      <w:numFmt w:val="lowerLetter"/>
+      <w:lvlText w:val="%2."/>
+      <w:lvlJc w:val="left"/>
+      <w:pPr>
+        <w:ind w:left="1440" w:hanging="360"/>
+      </w:pPr>
+    </w:lvl>
+    <w:lvl w:ilvl="2" w:tplc="0409001B" w:tentative="1">
+      <w:start w:val="1"/>
+      <w:numFmt w:val="lowerRoman"/>
+      <w:lvlText w:val="%3."/>
+      <w:lvlJc w:val="right"/>
+      <w:pPr>
+        <w:ind w:left="2160" w:hanging="180"/>
+      </w:pPr>
+    </w:lvl>
+    <w:lvl w:ilvl="3" w:tplc="0409000F" w:tentative="1">
+      <w:start w:val="1"/>
+      <w:numFmt w:val="decimal"/>
+      <w:lvlText w:val="%4."/>
+      <w:lvlJc w:val="left"/>
+      <w:pPr>
+        <w:ind w:left="2880" w:hanging="360"/>
+      </w:pPr>
+    </w:lvl>
+    <w:lvl w:ilvl="4" w:tplc="04090019" w:tentative="1">
+      <w:start w:val="1"/>
+      <w:numFmt w:val="lowerLetter"/>
+      <w:lvlText w:val="%5."/>
+      <w:lvlJc w:val="left"/>
+      <w:pPr>
+        <w:ind w:left="3600" w:hanging="360"/>
+      </w:pPr>
+    </w:lvl>
+    <w:lvl w:ilvl="5" w:tplc="0409001B" w:tentative="1">
+      <w:start w:val="1"/>
+      <w:numFmt w:val="lowerRoman"/>
+      <w:lvlText w:val="%6."/>
+      <w:lvlJc w:val="right"/>
+      <w:pPr>
+        <w:ind w:left="4320" w:hanging="180"/>
+      </w:pPr>
+    </w:lvl>
+    <w:lvl w:ilvl="6" w:tplc="0409000F" w:tentative="1">
+      <w:start w:val="1"/>
+      <w:numFmt w:val="decimal"/>
+      <w:lvlText w:val="%7."/>
+      <w:lvlJc w:val="left"/>
+      <w:pPr>
+        <w:ind w:left="5040" w:hanging="360"/>
+      </w:pPr>
+    </w:lvl>
+    <w:lvl w:ilvl="7" w:tplc="04090019" w:tentative="1">
+      <w:start w:val="1"/>
+      <w:numFmt w:val="lowerLetter"/>
+      <w:lvlText w:val="%8."/>
+      <w:lvlJc w:val="left"/>
+      <w:pPr>
+        <w:ind w:left="5760" w:hanging="360"/>
+      </w:pPr>
+    </w:lvl>
+    <w:lvl w:ilvl="8" w:tplc="0409001B" w:tentative="1">
+      <w:start w:val="1"/>
+      <w:numFmt w:val="lowerRoman"/>
+      <w:lvlText w:val="%9."/>
+      <w:lvlJc w:val="right"/>
+      <w:pPr>
+        <w:ind w:left="6480" w:hanging="180"/>
+      </w:pPr>
+    </w:lvl>
+  </w:abstractNum>
+  <w:abstractNum w:abstractNumId="7">
     <w:nsid w:val="5E2E55D7"/>
     <w:multiLevelType w:val="hybridMultilevel"/>
     <w:tmpl w:val="97668DE2"/>
@@ -3762,7 +4206,7 @@
       </w:pPr>
     </w:lvl>
   </w:abstractNum>
-  <w:abstractNum w:abstractNumId="6">
+  <w:abstractNum w:abstractNumId="8">
     <w:nsid w:val="6B7666D8"/>
     <w:multiLevelType w:val="hybridMultilevel"/>
     <w:tmpl w:val="97286154"/>
@@ -3851,7 +4295,7 @@
       </w:pPr>
     </w:lvl>
   </w:abstractNum>
-  <w:abstractNum w:abstractNumId="7">
+  <w:abstractNum w:abstractNumId="9">
     <w:nsid w:val="70E97306"/>
     <w:multiLevelType w:val="hybridMultilevel"/>
     <w:tmpl w:val="E1840002"/>
@@ -3940,7 +4384,7 @@
       </w:pPr>
     </w:lvl>
   </w:abstractNum>
-  <w:abstractNum w:abstractNumId="8">
+  <w:abstractNum w:abstractNumId="10">
     <w:nsid w:val="71616FE7"/>
     <w:multiLevelType w:val="hybridMultilevel"/>
     <w:tmpl w:val="AD96CCD0"/>
@@ -3952,7 +4396,7 @@
         <w:ind w:left="1080" w:hanging="360"/>
       </w:pPr>
       <w:rPr>
-        <w:rFonts w:ascii="Calibri" w:eastAsiaTheme="minorHAnsi" w:hAnsi="Calibri" w:cs="Calibri" w:hint="default"/>
+        <w:rFonts w:ascii="Calibri" w:eastAsiaTheme="minorHAnsi" w:hAnsi="Calibri" w:cs="Tahoma" w:hint="default"/>
       </w:rPr>
     </w:lvl>
     <w:lvl w:ilvl="1" w:tplc="04090003" w:tentative="1">
@@ -3964,7 +4408,7 @@
         <w:ind w:left="1800" w:hanging="360"/>
       </w:pPr>
       <w:rPr>
-        <w:rFonts w:ascii="Courier New" w:hAnsi="Courier New" w:cs="Courier New" w:hint="default"/>
+        <w:rFonts w:ascii="Courier New" w:hAnsi="Courier New" w:cs="Arial" w:hint="default"/>
       </w:rPr>
     </w:lvl>
     <w:lvl w:ilvl="2" w:tplc="04090005" w:tentative="1">
@@ -4000,7 +4444,7 @@
         <w:ind w:left="3960" w:hanging="360"/>
       </w:pPr>
       <w:rPr>
-        <w:rFonts w:ascii="Courier New" w:hAnsi="Courier New" w:cs="Courier New" w:hint="default"/>
+        <w:rFonts w:ascii="Courier New" w:hAnsi="Courier New" w:cs="Arial" w:hint="default"/>
       </w:rPr>
     </w:lvl>
     <w:lvl w:ilvl="5" w:tplc="04090005" w:tentative="1">
@@ -4036,7 +4480,7 @@
         <w:ind w:left="6120" w:hanging="360"/>
       </w:pPr>
       <w:rPr>
-        <w:rFonts w:ascii="Courier New" w:hAnsi="Courier New" w:cs="Courier New" w:hint="default"/>
+        <w:rFonts w:ascii="Courier New" w:hAnsi="Courier New" w:cs="Arial" w:hint="default"/>
       </w:rPr>
     </w:lvl>
     <w:lvl w:ilvl="8" w:tplc="04090005" w:tentative="1">
@@ -4052,7 +4496,7 @@
       </w:rPr>
     </w:lvl>
   </w:abstractNum>
-  <w:abstractNum w:abstractNumId="9">
+  <w:abstractNum w:abstractNumId="11">
     <w:nsid w:val="7C1D2A7D"/>
     <w:multiLevelType w:val="hybridMultilevel"/>
     <w:tmpl w:val="ABE27BB2"/>
@@ -4145,30 +4589,36 @@
     <w:abstractNumId w:val="1"/>
   </w:num>
   <w:num w:numId="2">
-    <w:abstractNumId w:val="8"/>
+    <w:abstractNumId w:val="10"/>
   </w:num>
   <w:num w:numId="3">
-    <w:abstractNumId w:val="4"/>
+    <w:abstractNumId w:val="5"/>
   </w:num>
   <w:num w:numId="4">
-    <w:abstractNumId w:val="5"/>
+    <w:abstractNumId w:val="7"/>
   </w:num>
   <w:num w:numId="5">
-    <w:abstractNumId w:val="9"/>
+    <w:abstractNumId w:val="11"/>
   </w:num>
   <w:num w:numId="6">
-    <w:abstractNumId w:val="2"/>
+    <w:abstractNumId w:val="3"/>
   </w:num>
   <w:num w:numId="7">
     <w:abstractNumId w:val="0"/>
   </w:num>
   <w:num w:numId="8">
-    <w:abstractNumId w:val="7"/>
+    <w:abstractNumId w:val="9"/>
   </w:num>
   <w:num w:numId="9">
-    <w:abstractNumId w:val="3"/>
+    <w:abstractNumId w:val="4"/>
   </w:num>
   <w:num w:numId="10">
+    <w:abstractNumId w:val="8"/>
+  </w:num>
+  <w:num w:numId="11">
+    <w:abstractNumId w:val="2"/>
+  </w:num>
+  <w:num w:numId="12">
     <w:abstractNumId w:val="6"/>
   </w:num>
 </w:numbering>
@@ -4191,9 +4641,7 @@
       </w:pPr>
     </w:pPrDefault>
   </w:docDefaults>
-  <w:latentStyles w:defLockedState="0" w:defUIPriority="0" w:defSemiHidden="0" w:defUnhideWhenUsed="0" w:defQFormat="0" w:count="276">
-    <w:lsdException w:name="toc 1" w:uiPriority="39"/>
-  </w:latentStyles>
+  <w:latentStyles w:defLockedState="0" w:defUIPriority="0" w:defSemiHidden="0" w:defUnhideWhenUsed="0" w:defQFormat="0" w:count="276"/>
   <w:style w:type="paragraph" w:default="1" w:styleId="Normal">
     <w:name w:val="Normal"/>
     <w:qFormat/>
@@ -4247,7 +4695,6 @@
   </w:style>
   <w:style w:type="character" w:default="1" w:styleId="DefaultParagraphFont">
     <w:name w:val="Default Paragraph Font"/>
-    <w:semiHidden/>
     <w:unhideWhenUsed/>
   </w:style>
   <w:style w:type="table" w:default="1" w:styleId="TableNormal">
@@ -4835,7 +5282,7 @@
 </file>
 
 <file path=customXml/itemProps1.xml><?xml version="1.0" encoding="utf-8"?>
-<ds:datastoreItem xmlns:ds="http://schemas.openxmlformats.org/officeDocument/2006/customXml" ds:itemID="{7D0326AA-5A53-E14B-A522-088373E249F7}">
+<ds:datastoreItem xmlns:ds="http://schemas.openxmlformats.org/officeDocument/2006/customXml" ds:itemID="{F64A2BEE-4C64-2346-97E0-83C094A25A88}">
   <ds:schemaRefs>
     <ds:schemaRef ds:uri="http://schemas.openxmlformats.org/officeDocument/2006/bibliography"/>
   </ds:schemaRefs>

</xml_diff>

<commit_message>
Added docs for specifying the CreateLabHomeDirectory system property when launching via Web Start
</commit_message>
<xml_diff>
--- a/java/code/webstart/src/docs/Visual_Programmer_Connection_Guide.docx
+++ b/java/code/webstart/src/docs/Visual_Programmer_Connection_Guide.docx
@@ -2950,6 +2950,11 @@
     </w:p>
     <w:p>
       <w:pPr>
+        <w:spacing w:after="0" w:line="240" w:lineRule="auto"/>
+      </w:pPr>
+    </w:p>
+    <w:p>
+      <w:pPr>
         <w:rPr>
           <w:rStyle w:val="Strong"/>
         </w:rPr>
@@ -2974,15 +2979,21 @@
         <w:spacing w:after="0" w:line="240" w:lineRule="auto"/>
       </w:pPr>
       <w:r>
-        <w:t>Yes! By default, the Visual Programmer stores its files in a "</w:t>
+        <w:t>Yes! By default, the Visual Programmer s</w:t>
+      </w:r>
+      <w:r>
+        <w:t xml:space="preserve">tores its files in a </w:t>
       </w:r>
       <w:proofErr w:type="spellStart"/>
       <w:r>
+        <w:rPr>
+          <w:rFonts w:ascii="Courier New" w:hAnsi="Courier New"/>
+        </w:rPr>
         <w:t>CREATELab</w:t>
       </w:r>
       <w:proofErr w:type="spellEnd"/>
       <w:r>
-        <w:t xml:space="preserve">" subdirectory of the user's home directory.  This is problematic for some users (e.g. schools with shared computers, security restrictions, etc.).  To change where files are stored, you can launch the Visual Programmer and supply it with the </w:t>
+        <w:t xml:space="preserve"> subdirectory of the user's home directory.  This is problematic for some users (e.g. schools with shared computers, security restrictions, etc.).  To change where files are stored, you can launch the Visual Programmer and supply it with the </w:t>
       </w:r>
       <w:proofErr w:type="spellStart"/>
       <w:r>
@@ -2993,7 +3004,231 @@
       </w:r>
       <w:proofErr w:type="spellEnd"/>
       <w:r>
-        <w:t xml:space="preserve"> system property. To do so, open a command prompt window and navigate to the directory containing all the jars that were in the zip.  Then run the following command, replacing </w:t>
+        <w:t xml:space="preserve"> system property. </w:t>
+      </w:r>
+      <w:r>
+        <w:t>Exactly how you do so differs depending on whether you’re running the Web Start version or the Zip file version.</w:t>
+      </w:r>
+    </w:p>
+    <w:p>
+      <w:pPr>
+        <w:spacing w:after="0" w:line="240" w:lineRule="auto"/>
+      </w:pPr>
+    </w:p>
+    <w:p>
+      <w:pPr>
+        <w:spacing w:after="0" w:line="240" w:lineRule="auto"/>
+        <w:rPr>
+          <w:b/>
+        </w:rPr>
+      </w:pPr>
+      <w:r>
+        <w:rPr>
+          <w:b/>
+        </w:rPr>
+        <w:t>Web Start</w:t>
+      </w:r>
+    </w:p>
+    <w:p>
+      <w:pPr>
+        <w:spacing w:after="0" w:line="240" w:lineRule="auto"/>
+      </w:pPr>
+    </w:p>
+    <w:p>
+      <w:r>
+        <w:t xml:space="preserve">If you’re running the Web Start version, open the </w:t>
+      </w:r>
+      <w:proofErr w:type="spellStart"/>
+      <w:r>
+        <w:rPr>
+          <w:rFonts w:ascii="Courier New" w:hAnsi="Courier New"/>
+        </w:rPr>
+        <w:t>visual_programmer.jnlp</w:t>
+      </w:r>
+      <w:proofErr w:type="spellEnd"/>
+      <w:r>
+        <w:t xml:space="preserve"> file (downloaded when you clicked on the Launch button on the web site) in your favorite text editor.  Find the following line:</w:t>
+      </w:r>
+    </w:p>
+    <w:p>
+      <w:pPr>
+        <w:ind w:firstLine="720"/>
+        <w:rPr>
+          <w:rFonts w:ascii="Courier New" w:hAnsi="Courier New"/>
+          <w:sz w:val="18"/>
+        </w:rPr>
+      </w:pPr>
+      <w:r>
+        <w:rPr>
+          <w:rFonts w:ascii="Courier New" w:hAnsi="Courier New"/>
+          <w:sz w:val="18"/>
+        </w:rPr>
+        <w:t>&lt;</w:t>
+      </w:r>
+      <w:proofErr w:type="gramStart"/>
+      <w:r>
+        <w:rPr>
+          <w:rFonts w:ascii="Courier New" w:hAnsi="Courier New"/>
+          <w:sz w:val="18"/>
+        </w:rPr>
+        <w:t>property</w:t>
+      </w:r>
+      <w:proofErr w:type="gramEnd"/>
+      <w:r>
+        <w:rPr>
+          <w:rFonts w:ascii="Courier New" w:hAnsi="Courier New"/>
+          <w:sz w:val="18"/>
+        </w:rPr>
+        <w:t xml:space="preserve"> name="</w:t>
+      </w:r>
+      <w:proofErr w:type="spellStart"/>
+      <w:r>
+        <w:rPr>
+          <w:rFonts w:ascii="Courier New" w:hAnsi="Courier New"/>
+          <w:sz w:val="18"/>
+        </w:rPr>
+        <w:t>jna.library.path</w:t>
+      </w:r>
+      <w:proofErr w:type="spellEnd"/>
+      <w:r>
+        <w:rPr>
+          <w:rFonts w:ascii="Courier New" w:hAnsi="Courier New"/>
+          <w:sz w:val="18"/>
+        </w:rPr>
+        <w:t>" value="."/&gt;</w:t>
+      </w:r>
+    </w:p>
+    <w:p>
+      <w:pPr>
+        <w:spacing w:after="0" w:line="240" w:lineRule="auto"/>
+      </w:pPr>
+      <w:r>
+        <w:t>Leave t</w:t>
+      </w:r>
+      <w:r>
+        <w:t xml:space="preserve">hat line in place and, immediately after it, add the following line, replacing </w:t>
+      </w:r>
+      <w:r>
+        <w:rPr>
+          <w:rFonts w:ascii="Courier New" w:hAnsi="Courier New"/>
+        </w:rPr>
+        <w:t>PATH_TO_DESIRED_DIRECTORY</w:t>
+      </w:r>
+      <w:r>
+        <w:t xml:space="preserve"> with the path to the directory in which you want files to be saved:</w:t>
+      </w:r>
+    </w:p>
+    <w:p>
+      <w:pPr>
+        <w:spacing w:after="0" w:line="240" w:lineRule="auto"/>
+      </w:pPr>
+    </w:p>
+    <w:p>
+      <w:pPr>
+        <w:ind w:firstLine="720"/>
+        <w:rPr>
+          <w:rFonts w:ascii="Courier New" w:hAnsi="Courier New"/>
+          <w:sz w:val="18"/>
+        </w:rPr>
+      </w:pPr>
+      <w:r>
+        <w:rPr>
+          <w:rFonts w:ascii="Courier New" w:hAnsi="Courier New"/>
+          <w:sz w:val="18"/>
+        </w:rPr>
+        <w:t>&lt;</w:t>
+      </w:r>
+      <w:proofErr w:type="gramStart"/>
+      <w:r>
+        <w:rPr>
+          <w:rFonts w:ascii="Courier New" w:hAnsi="Courier New"/>
+          <w:sz w:val="18"/>
+        </w:rPr>
+        <w:t>property</w:t>
+      </w:r>
+      <w:proofErr w:type="gramEnd"/>
+      <w:r>
+        <w:rPr>
+          <w:rFonts w:ascii="Courier New" w:hAnsi="Courier New"/>
+          <w:sz w:val="18"/>
+        </w:rPr>
+        <w:t xml:space="preserve"> name="</w:t>
+      </w:r>
+      <w:proofErr w:type="spellStart"/>
+      <w:r>
+        <w:rPr>
+          <w:rFonts w:ascii="Courier New" w:hAnsi="Courier New"/>
+          <w:sz w:val="18"/>
+        </w:rPr>
+        <w:t>CreateLabHomeDirectory</w:t>
+      </w:r>
+      <w:proofErr w:type="spellEnd"/>
+      <w:r>
+        <w:rPr>
+          <w:rFonts w:ascii="Courier New" w:hAnsi="Courier New"/>
+          <w:sz w:val="18"/>
+        </w:rPr>
+        <w:t xml:space="preserve"> " value="PATH_TO_DESIRED_DIRECTORY"/&gt;</w:t>
+      </w:r>
+    </w:p>
+    <w:p>
+      <w:pPr>
+        <w:spacing w:after="0" w:line="240" w:lineRule="auto"/>
+      </w:pPr>
+      <w:r>
+        <w:t xml:space="preserve">Save the </w:t>
+      </w:r>
+      <w:proofErr w:type="spellStart"/>
+      <w:r>
+        <w:rPr>
+          <w:rFonts w:ascii="Courier New" w:hAnsi="Courier New"/>
+        </w:rPr>
+        <w:t>visual_programmer.jnlp</w:t>
+      </w:r>
+      <w:proofErr w:type="spellEnd"/>
+      <w:r>
+        <w:t xml:space="preserve"> file, close the text editor, and then double-click the JNLP file to launch the Visual Programmer with your new setting.</w:t>
+      </w:r>
+    </w:p>
+    <w:p>
+      <w:pPr>
+        <w:spacing w:after="0" w:line="240" w:lineRule="auto"/>
+        <w:rPr>
+          <w:b/>
+        </w:rPr>
+      </w:pPr>
+    </w:p>
+    <w:p>
+      <w:pPr>
+        <w:spacing w:after="0" w:line="240" w:lineRule="auto"/>
+        <w:rPr>
+          <w:b/>
+        </w:rPr>
+      </w:pPr>
+      <w:r>
+        <w:rPr>
+          <w:b/>
+        </w:rPr>
+        <w:t>Zip File</w:t>
+      </w:r>
+    </w:p>
+    <w:p>
+      <w:pPr>
+        <w:spacing w:after="0" w:line="240" w:lineRule="auto"/>
+        <w:rPr>
+          <w:b/>
+        </w:rPr>
+      </w:pPr>
+    </w:p>
+    <w:p>
+      <w:pPr>
+        <w:spacing w:after="0" w:line="240" w:lineRule="auto"/>
+      </w:pPr>
+      <w:r>
+        <w:t>If you’re running from the downloaded zip file</w:t>
+      </w:r>
+      <w:r>
+        <w:t xml:space="preserve">, open a command prompt window and navigate to the directory containing all the jars that were in the zip.  Then run the following command, replacing </w:t>
       </w:r>
       <w:r>
         <w:rPr>
@@ -3078,6 +3313,9 @@
           <w:rStyle w:val="Strong"/>
         </w:rPr>
       </w:pPr>
+      <w:r>
+        <w:br w:type="page"/>
+      </w:r>
       <w:r>
         <w:rPr>
           <w:rStyle w:val="Strong"/>
@@ -3372,7 +3610,7 @@
             <w:rPr>
               <w:noProof/>
             </w:rPr>
-            <w:t>7</w:t>
+            <w:t>8</w:t>
           </w:r>
         </w:fldSimple>
       </w:p>
@@ -4695,6 +4933,7 @@
   </w:style>
   <w:style w:type="character" w:default="1" w:styleId="DefaultParagraphFont">
     <w:name w:val="Default Paragraph Font"/>
+    <w:semiHidden/>
     <w:unhideWhenUsed/>
   </w:style>
   <w:style w:type="table" w:default="1" w:styleId="TableNormal">
@@ -5282,7 +5521,7 @@
 </file>
 
 <file path=customXml/itemProps1.xml><?xml version="1.0" encoding="utf-8"?>
-<ds:datastoreItem xmlns:ds="http://schemas.openxmlformats.org/officeDocument/2006/customXml" ds:itemID="{F64A2BEE-4C64-2346-97E0-83C094A25A88}">
+<ds:datastoreItem xmlns:ds="http://schemas.openxmlformats.org/officeDocument/2006/customXml" ds:itemID="{D60C8E5F-570B-A943-9DC3-77ACEFC0C66B}">
   <ds:schemaRefs>
     <ds:schemaRef ds:uri="http://schemas.openxmlformats.org/officeDocument/2006/bibliography"/>
   </ds:schemaRefs>

</xml_diff>

<commit_message>
Removed instructions for setting CreateLabHomeDirectory in the JNLP since it doesn't seem to work.
</commit_message>
<xml_diff>
--- a/java/code/webstart/src/docs/Visual_Programmer_Connection_Guide.docx
+++ b/java/code/webstart/src/docs/Visual_Programmer_Connection_Guide.docx
@@ -3006,226 +3006,32 @@
       <w:r>
         <w:t xml:space="preserve"> system property. </w:t>
       </w:r>
-      <w:r>
-        <w:t>Exactly how you do so differs depending on whether you’re running the Web Start version or the Zip file version.</w:t>
-      </w:r>
-    </w:p>
-    <w:p>
-      <w:pPr>
-        <w:spacing w:after="0" w:line="240" w:lineRule="auto"/>
-      </w:pPr>
-    </w:p>
-    <w:p>
-      <w:pPr>
-        <w:spacing w:after="0" w:line="240" w:lineRule="auto"/>
-        <w:rPr>
-          <w:b/>
-        </w:rPr>
-      </w:pPr>
-      <w:r>
-        <w:rPr>
-          <w:b/>
-        </w:rPr>
-        <w:t>Web Start</w:t>
-      </w:r>
-    </w:p>
-    <w:p>
-      <w:pPr>
-        <w:spacing w:after="0" w:line="240" w:lineRule="auto"/>
-      </w:pPr>
-    </w:p>
-    <w:p>
-      <w:r>
-        <w:t xml:space="preserve">If you’re running the Web Start version, open the </w:t>
-      </w:r>
-      <w:proofErr w:type="spellStart"/>
-      <w:r>
-        <w:rPr>
-          <w:rFonts w:ascii="Courier New" w:hAnsi="Courier New"/>
-        </w:rPr>
-        <w:t>visual_programmer.jnlp</w:t>
-      </w:r>
-      <w:proofErr w:type="spellEnd"/>
-      <w:r>
-        <w:t xml:space="preserve"> file (downloaded when you clicked on the Launch button on the web site) in your favorite text editor.  Find the following line:</w:t>
-      </w:r>
-    </w:p>
-    <w:p>
-      <w:pPr>
-        <w:ind w:firstLine="720"/>
-        <w:rPr>
-          <w:rFonts w:ascii="Courier New" w:hAnsi="Courier New"/>
-          <w:sz w:val="18"/>
-        </w:rPr>
-      </w:pPr>
-      <w:r>
-        <w:rPr>
-          <w:rFonts w:ascii="Courier New" w:hAnsi="Courier New"/>
-          <w:sz w:val="18"/>
-        </w:rPr>
-        <w:t>&lt;</w:t>
-      </w:r>
       <w:proofErr w:type="gramStart"/>
       <w:r>
-        <w:rPr>
-          <w:rFonts w:ascii="Courier New" w:hAnsi="Courier New"/>
-          <w:sz w:val="18"/>
-        </w:rPr>
-        <w:t>property</w:t>
+        <w:t>This currently only works with the</w:t>
+      </w:r>
+      <w:r>
+        <w:t xml:space="preserve"> Zip file version</w:t>
+      </w:r>
+      <w:r>
+        <w:t xml:space="preserve"> of the Visual Programmer</w:t>
+      </w:r>
+      <w:r>
+        <w:t>.</w:t>
       </w:r>
       <w:proofErr w:type="gramEnd"/>
-      <w:r>
-        <w:rPr>
-          <w:rFonts w:ascii="Courier New" w:hAnsi="Courier New"/>
-          <w:sz w:val="18"/>
-        </w:rPr>
-        <w:t xml:space="preserve"> name="</w:t>
-      </w:r>
-      <w:proofErr w:type="spellStart"/>
-      <w:r>
-        <w:rPr>
-          <w:rFonts w:ascii="Courier New" w:hAnsi="Courier New"/>
-          <w:sz w:val="18"/>
-        </w:rPr>
-        <w:t>jna.library.path</w:t>
-      </w:r>
-      <w:proofErr w:type="spellEnd"/>
-      <w:r>
-        <w:rPr>
-          <w:rFonts w:ascii="Courier New" w:hAnsi="Courier New"/>
-          <w:sz w:val="18"/>
-        </w:rPr>
-        <w:t>" value="."/&gt;</w:t>
-      </w:r>
-    </w:p>
-    <w:p>
-      <w:pPr>
-        <w:spacing w:after="0" w:line="240" w:lineRule="auto"/>
-      </w:pPr>
-      <w:r>
-        <w:t>Leave t</w:t>
-      </w:r>
-      <w:r>
-        <w:t xml:space="preserve">hat line in place and, immediately after it, add the following line, replacing </w:t>
-      </w:r>
-      <w:r>
-        <w:rPr>
-          <w:rFonts w:ascii="Courier New" w:hAnsi="Courier New"/>
-        </w:rPr>
-        <w:t>PATH_TO_DESIRED_DIRECTORY</w:t>
-      </w:r>
-      <w:r>
-        <w:t xml:space="preserve"> with the path to the directory in which you want files to be saved:</w:t>
-      </w:r>
-    </w:p>
-    <w:p>
-      <w:pPr>
-        <w:spacing w:after="0" w:line="240" w:lineRule="auto"/>
-      </w:pPr>
-    </w:p>
-    <w:p>
-      <w:pPr>
-        <w:ind w:firstLine="720"/>
-        <w:rPr>
-          <w:rFonts w:ascii="Courier New" w:hAnsi="Courier New"/>
-          <w:sz w:val="18"/>
-        </w:rPr>
-      </w:pPr>
-      <w:r>
-        <w:rPr>
-          <w:rFonts w:ascii="Courier New" w:hAnsi="Courier New"/>
-          <w:sz w:val="18"/>
-        </w:rPr>
-        <w:t>&lt;</w:t>
-      </w:r>
-      <w:proofErr w:type="gramStart"/>
-      <w:r>
-        <w:rPr>
-          <w:rFonts w:ascii="Courier New" w:hAnsi="Courier New"/>
-          <w:sz w:val="18"/>
-        </w:rPr>
-        <w:t>property</w:t>
-      </w:r>
-      <w:proofErr w:type="gramEnd"/>
-      <w:r>
-        <w:rPr>
-          <w:rFonts w:ascii="Courier New" w:hAnsi="Courier New"/>
-          <w:sz w:val="18"/>
-        </w:rPr>
-        <w:t xml:space="preserve"> name="</w:t>
-      </w:r>
-      <w:proofErr w:type="spellStart"/>
-      <w:r>
-        <w:rPr>
-          <w:rFonts w:ascii="Courier New" w:hAnsi="Courier New"/>
-          <w:sz w:val="18"/>
-        </w:rPr>
-        <w:t>CreateLabHomeDirectory</w:t>
-      </w:r>
-      <w:proofErr w:type="spellEnd"/>
-      <w:r>
-        <w:rPr>
-          <w:rFonts w:ascii="Courier New" w:hAnsi="Courier New"/>
-          <w:sz w:val="18"/>
-        </w:rPr>
-        <w:t xml:space="preserve"> " value="PATH_TO_DESIRED_DIRECTORY"/&gt;</w:t>
-      </w:r>
-    </w:p>
-    <w:p>
-      <w:pPr>
-        <w:spacing w:after="0" w:line="240" w:lineRule="auto"/>
-      </w:pPr>
-      <w:r>
-        <w:t xml:space="preserve">Save the </w:t>
-      </w:r>
-      <w:proofErr w:type="spellStart"/>
-      <w:r>
-        <w:rPr>
-          <w:rFonts w:ascii="Courier New" w:hAnsi="Courier New"/>
-        </w:rPr>
-        <w:t>visual_programmer.jnlp</w:t>
-      </w:r>
-      <w:proofErr w:type="spellEnd"/>
-      <w:r>
-        <w:t xml:space="preserve"> file, close the text editor, and then double-click the JNLP file to launch the Visual Programmer with your new setting.</w:t>
-      </w:r>
-    </w:p>
-    <w:p>
-      <w:pPr>
-        <w:spacing w:after="0" w:line="240" w:lineRule="auto"/>
-        <w:rPr>
-          <w:b/>
-        </w:rPr>
-      </w:pPr>
-    </w:p>
-    <w:p>
-      <w:pPr>
-        <w:spacing w:after="0" w:line="240" w:lineRule="auto"/>
-        <w:rPr>
-          <w:b/>
-        </w:rPr>
-      </w:pPr>
-      <w:r>
-        <w:rPr>
-          <w:b/>
-        </w:rPr>
-        <w:t>Zip File</w:t>
-      </w:r>
-    </w:p>
-    <w:p>
-      <w:pPr>
-        <w:spacing w:after="0" w:line="240" w:lineRule="auto"/>
-        <w:rPr>
-          <w:b/>
-        </w:rPr>
-      </w:pPr>
-    </w:p>
-    <w:p>
-      <w:pPr>
-        <w:spacing w:after="0" w:line="240" w:lineRule="auto"/>
-      </w:pPr>
-      <w:r>
-        <w:t>If you’re running from the downloaded zip file</w:t>
+    </w:p>
+    <w:p>
+      <w:pPr>
+        <w:spacing w:after="0" w:line="240" w:lineRule="auto"/>
+      </w:pPr>
+    </w:p>
+    <w:p>
+      <w:pPr>
+        <w:spacing w:after="0" w:line="240" w:lineRule="auto"/>
+      </w:pPr>
+      <w:r>
+        <w:t>To change the home directory location</w:t>
       </w:r>
       <w:r>
         <w:t xml:space="preserve">, open a command prompt window and navigate to the directory containing all the jars that were in the zip.  Then run the following command, replacing </w:t>
@@ -3309,13 +3115,31 @@
     </w:p>
     <w:p>
       <w:pPr>
-        <w:rPr>
-          <w:rStyle w:val="Strong"/>
-        </w:rPr>
-      </w:pPr>
-      <w:r>
-        <w:br w:type="page"/>
-      </w:r>
+        <w:spacing w:after="0" w:line="240" w:lineRule="auto"/>
+      </w:pPr>
+      <w:r>
+        <w:t>You may wish to save the above command in a script that your users can simply double-click to launch.</w:t>
+      </w:r>
+      <w:r>
+        <w:t xml:space="preserve"> </w:t>
+      </w:r>
+    </w:p>
+    <w:p>
+      <w:pPr>
+        <w:spacing w:after="0" w:line="240" w:lineRule="auto"/>
+      </w:pPr>
+    </w:p>
+    <w:p>
+      <w:pPr>
+        <w:spacing w:after="0" w:line="240" w:lineRule="auto"/>
+      </w:pPr>
+    </w:p>
+    <w:p>
+      <w:pPr>
+        <w:rPr>
+          <w:rStyle w:val="Strong"/>
+        </w:rPr>
+      </w:pPr>
       <w:r>
         <w:rPr>
           <w:rStyle w:val="Strong"/>
@@ -3610,7 +3434,7 @@
             <w:rPr>
               <w:noProof/>
             </w:rPr>
-            <w:t>8</w:t>
+            <w:t>7</w:t>
           </w:r>
         </w:fldSimple>
       </w:p>
@@ -5521,7 +5345,7 @@
 </file>
 
 <file path=customXml/itemProps1.xml><?xml version="1.0" encoding="utf-8"?>
-<ds:datastoreItem xmlns:ds="http://schemas.openxmlformats.org/officeDocument/2006/customXml" ds:itemID="{D60C8E5F-570B-A943-9DC3-77ACEFC0C66B}">
+<ds:datastoreItem xmlns:ds="http://schemas.openxmlformats.org/officeDocument/2006/customXml" ds:itemID="{497EDEE3-261C-AA42-B20F-0DBAFF44553C}">
   <ds:schemaRefs>
     <ds:schemaRef ds:uri="http://schemas.openxmlformats.org/officeDocument/2006/bibliography"/>
   </ds:schemaRefs>

</xml_diff>